<commit_message>
Continue XML export work
- Add test module
- Finish Samples export
</commit_message>
<xml_diff>
--- a/specs/Coliform-column-messages.docx
+++ b/specs/Coliform-column-messages.docx
@@ -1398,7 +1398,35 @@
                 <w:rFonts w:ascii="Calibri" w:eastAsia="Times New Roman" w:hAnsi="Calibri" w:cs="Calibri"/>
                 <w:color w:val="000000"/>
               </w:rPr>
-              <w:t>Must be a date no later than the Sample Collection Date or the current date.</w:t>
+              <w:t xml:space="preserve">Must be a date </w:t>
+            </w:r>
+            <w:r>
+              <w:rPr>
+                <w:rFonts w:ascii="Calibri" w:eastAsia="Times New Roman" w:hAnsi="Calibri" w:cs="Calibri"/>
+                <w:color w:val="000000"/>
+              </w:rPr>
+              <w:t xml:space="preserve">no earlier than </w:t>
+            </w:r>
+            <w:r>
+              <w:rPr>
+                <w:rFonts w:ascii="Calibri" w:eastAsia="Times New Roman" w:hAnsi="Calibri" w:cs="Calibri"/>
+                <w:color w:val="000000"/>
+              </w:rPr>
+              <w:t xml:space="preserve">the Sample Collection Date or </w:t>
+            </w:r>
+            <w:r>
+              <w:rPr>
+                <w:rFonts w:ascii="Calibri" w:eastAsia="Times New Roman" w:hAnsi="Calibri" w:cs="Calibri"/>
+                <w:color w:val="000000"/>
+              </w:rPr>
+              <w:t xml:space="preserve">later than </w:t>
+            </w:r>
+            <w:r>
+              <w:rPr>
+                <w:rFonts w:ascii="Calibri" w:eastAsia="Times New Roman" w:hAnsi="Calibri" w:cs="Calibri"/>
+                <w:color w:val="000000"/>
+              </w:rPr>
+              <w:t>the current date.</w:t>
             </w:r>
           </w:p>
         </w:tc>

</xml_diff>

<commit_message>
Fix some validation errors
- Time must be formatted as "hh:mm:ss"
- PWS Number must be exactly 9 characters
- Fixed element order
- Fixed namespace issue
</commit_message>
<xml_diff>
--- a/specs/Coliform-column-messages.docx
+++ b/specs/Coliform-column-messages.docx
@@ -309,27 +309,21 @@
               </w:rPr>
               <w:t>State-assigned Public Water System identifier.</w:t>
             </w:r>
-            <w:r>
-              <w:rPr>
-                <w:rFonts w:ascii="Calibri" w:eastAsia="Times New Roman" w:hAnsi="Calibri" w:cs="Calibri"/>
-                <w:color w:val="000000"/>
-              </w:rPr>
-              <w:br/>
-              <w:t xml:space="preserve">(Required, </w:t>
-            </w:r>
-            <w:r>
-              <w:rPr>
-                <w:rFonts w:ascii="Calibri" w:eastAsia="Times New Roman" w:hAnsi="Calibri" w:cs="Calibri"/>
-                <w:color w:val="000000"/>
-              </w:rPr>
-              <w:t>9</w:t>
-            </w:r>
-            <w:r>
-              <w:rPr>
-                <w:rFonts w:ascii="Calibri" w:eastAsia="Times New Roman" w:hAnsi="Calibri" w:cs="Calibri"/>
-                <w:color w:val="000000"/>
-              </w:rPr>
-              <w:t xml:space="preserve"> characters max.)</w:t>
+          </w:p>
+          <w:p>
+            <w:pPr>
+              <w:cnfStyle w:val="000000000000" w:firstRow="0" w:lastRow="0" w:firstColumn="0" w:lastColumn="0" w:oddVBand="0" w:evenVBand="0" w:oddHBand="0" w:evenHBand="0" w:firstRowFirstColumn="0" w:firstRowLastColumn="0" w:lastRowFirstColumn="0" w:lastRowLastColumn="0"/>
+              <w:rPr>
+                <w:rFonts w:ascii="Calibri" w:eastAsia="Times New Roman" w:hAnsi="Calibri" w:cs="Calibri"/>
+                <w:color w:val="000000"/>
+              </w:rPr>
+            </w:pPr>
+            <w:r>
+              <w:rPr>
+                <w:rFonts w:ascii="Calibri" w:eastAsia="Times New Roman" w:hAnsi="Calibri" w:cs="Calibri"/>
+                <w:color w:val="000000"/>
+              </w:rPr>
+              <w:t>(Required, must be 9 characters.)</w:t>
             </w:r>
           </w:p>
         </w:tc>
@@ -351,7 +345,21 @@
                 <w:rFonts w:ascii="Calibri" w:eastAsia="Times New Roman" w:hAnsi="Calibri" w:cs="Calibri"/>
                 <w:color w:val="000000"/>
               </w:rPr>
-              <w:t xml:space="preserve">Must not be longer than </w:t>
+              <w:t xml:space="preserve">Must </w:t>
+            </w:r>
+            <w:r>
+              <w:rPr>
+                <w:rFonts w:ascii="Calibri" w:eastAsia="Times New Roman" w:hAnsi="Calibri" w:cs="Calibri"/>
+                <w:color w:val="000000"/>
+              </w:rPr>
+              <w:t>be exactly</w:t>
+            </w:r>
+            <w:r>
+              <w:rPr>
+                <w:rFonts w:ascii="Calibri" w:eastAsia="Times New Roman" w:hAnsi="Calibri" w:cs="Calibri"/>
+                <w:color w:val="000000"/>
+              </w:rPr>
+              <w:t xml:space="preserve"> </w:t>
             </w:r>
             <w:r>
               <w:rPr>

</xml_diff>

<commit_message>
Confirm and fix data validation settings
Issues identified during initial QA

close #7
close #6
close #12
close #10
close #8
</commit_message>
<xml_diff>
--- a/specs/Coliform-column-messages.docx
+++ b/specs/Coliform-column-messages.docx
@@ -147,12 +147,29 @@
               </w:rPr>
               <w:t>A unique identifier assigned or used by the laboratory.</w:t>
             </w:r>
-            <w:r>
-              <w:rPr>
-                <w:rFonts w:ascii="Calibri" w:eastAsia="Times New Roman" w:hAnsi="Calibri" w:cs="Calibri"/>
-                <w:color w:val="000000"/>
-              </w:rPr>
-              <w:br/>
+          </w:p>
+          <w:p>
+            <w:pPr>
+              <w:cnfStyle w:val="000000000000" w:firstRow="0" w:lastRow="0" w:firstColumn="0" w:lastColumn="0" w:oddVBand="0" w:evenVBand="0" w:oddHBand="0" w:evenHBand="0" w:firstRowFirstColumn="0" w:firstRowLastColumn="0" w:lastRowFirstColumn="0" w:lastRowLastColumn="0"/>
+              <w:rPr>
+                <w:rFonts w:ascii="Calibri" w:eastAsia="Times New Roman" w:hAnsi="Calibri" w:cs="Calibri"/>
+                <w:color w:val="000000"/>
+              </w:rPr>
+            </w:pPr>
+          </w:p>
+          <w:p>
+            <w:pPr>
+              <w:cnfStyle w:val="000000000000" w:firstRow="0" w:lastRow="0" w:firstColumn="0" w:lastColumn="0" w:oddVBand="0" w:evenVBand="0" w:oddHBand="0" w:evenHBand="0" w:firstRowFirstColumn="0" w:firstRowLastColumn="0" w:lastRowFirstColumn="0" w:lastRowLastColumn="0"/>
+              <w:rPr>
+                <w:rFonts w:ascii="Calibri" w:eastAsia="Times New Roman" w:hAnsi="Calibri" w:cs="Calibri"/>
+                <w:color w:val="000000"/>
+              </w:rPr>
+            </w:pPr>
+            <w:r>
+              <w:rPr>
+                <w:rFonts w:ascii="Calibri" w:eastAsia="Times New Roman" w:hAnsi="Calibri" w:cs="Calibri"/>
+                <w:color w:val="000000"/>
+              </w:rPr>
               <w:t>(Required, 20 characters max.)</w:t>
             </w:r>
           </w:p>
@@ -228,6 +245,15 @@
               </w:rPr>
               <w:t>An additional identifier to identify the sample at time of collection.</w:t>
             </w:r>
+          </w:p>
+          <w:p>
+            <w:pPr>
+              <w:cnfStyle w:val="000000000000" w:firstRow="0" w:lastRow="0" w:firstColumn="0" w:lastColumn="0" w:oddVBand="0" w:evenVBand="0" w:oddHBand="0" w:evenHBand="0" w:firstRowFirstColumn="0" w:firstRowLastColumn="0" w:lastRowFirstColumn="0" w:lastRowLastColumn="0"/>
+              <w:rPr>
+                <w:rFonts w:ascii="Calibri" w:eastAsia="Times New Roman" w:hAnsi="Calibri" w:cs="Calibri"/>
+                <w:color w:val="000000"/>
+              </w:rPr>
+            </w:pPr>
             <w:r>
               <w:rPr>
                 <w:rFonts w:ascii="Calibri" w:eastAsia="Times New Roman" w:hAnsi="Calibri" w:cs="Calibri"/>
@@ -318,12 +344,21 @@
                 <w:color w:val="000000"/>
               </w:rPr>
             </w:pPr>
-            <w:r>
-              <w:rPr>
-                <w:rFonts w:ascii="Calibri" w:eastAsia="Times New Roman" w:hAnsi="Calibri" w:cs="Calibri"/>
-                <w:color w:val="000000"/>
-              </w:rPr>
-              <w:t>(Required, must be 9 characters.)</w:t>
+          </w:p>
+          <w:p>
+            <w:pPr>
+              <w:cnfStyle w:val="000000000000" w:firstRow="0" w:lastRow="0" w:firstColumn="0" w:lastColumn="0" w:oddVBand="0" w:evenVBand="0" w:oddHBand="0" w:evenHBand="0" w:firstRowFirstColumn="0" w:firstRowLastColumn="0" w:lastRowFirstColumn="0" w:lastRowLastColumn="0"/>
+              <w:rPr>
+                <w:rFonts w:ascii="Calibri" w:eastAsia="Times New Roman" w:hAnsi="Calibri" w:cs="Calibri"/>
+                <w:color w:val="000000"/>
+              </w:rPr>
+            </w:pPr>
+            <w:r>
+              <w:rPr>
+                <w:rFonts w:ascii="Calibri" w:eastAsia="Times New Roman" w:hAnsi="Calibri" w:cs="Calibri"/>
+                <w:color w:val="000000"/>
+              </w:rPr>
+              <w:t>(Required, must be exactly 9 characters.)</w:t>
             </w:r>
           </w:p>
         </w:tc>
@@ -435,12 +470,35 @@
                 <w:color w:val="000000"/>
               </w:rPr>
             </w:pPr>
-            <w:r>
-              <w:rPr>
-                <w:rFonts w:ascii="Calibri" w:eastAsia="Times New Roman" w:hAnsi="Calibri" w:cs="Calibri"/>
-                <w:color w:val="000000"/>
-              </w:rPr>
-              <w:t>(Optional, default is "No".)</w:t>
+          </w:p>
+          <w:p>
+            <w:pPr>
+              <w:cnfStyle w:val="000000000000" w:firstRow="0" w:lastRow="0" w:firstColumn="0" w:lastColumn="0" w:oddVBand="0" w:evenVBand="0" w:oddHBand="0" w:evenHBand="0" w:firstRowFirstColumn="0" w:firstRowLastColumn="0" w:lastRowFirstColumn="0" w:lastRowLastColumn="0"/>
+              <w:rPr>
+                <w:rFonts w:ascii="Calibri" w:eastAsia="Times New Roman" w:hAnsi="Calibri" w:cs="Calibri"/>
+                <w:color w:val="000000"/>
+              </w:rPr>
+            </w:pPr>
+            <w:r>
+              <w:rPr>
+                <w:rFonts w:ascii="Calibri" w:eastAsia="Times New Roman" w:hAnsi="Calibri" w:cs="Calibri"/>
+                <w:color w:val="000000"/>
+              </w:rPr>
+              <w:t>(</w:t>
+            </w:r>
+            <w:r>
+              <w:rPr>
+                <w:rFonts w:ascii="Calibri" w:eastAsia="Times New Roman" w:hAnsi="Calibri" w:cs="Calibri"/>
+                <w:color w:val="000000"/>
+              </w:rPr>
+              <w:t>Required</w:t>
+            </w:r>
+            <w:r>
+              <w:rPr>
+                <w:rFonts w:ascii="Calibri" w:eastAsia="Times New Roman" w:hAnsi="Calibri" w:cs="Calibri"/>
+                <w:color w:val="000000"/>
+              </w:rPr>
+              <w:t>.)</w:t>
             </w:r>
           </w:p>
         </w:tc>
@@ -543,12 +601,29 @@
               </w:rPr>
               <w:t>State-assigned identifier for a Water System Facility (e.g., Treatment Plant/Distribution System/Well) within a Public Water System.</w:t>
             </w:r>
-            <w:r>
-              <w:rPr>
-                <w:rFonts w:ascii="Calibri" w:eastAsia="Times New Roman" w:hAnsi="Calibri" w:cs="Calibri"/>
-                <w:color w:val="000000"/>
-              </w:rPr>
-              <w:br/>
+          </w:p>
+          <w:p>
+            <w:pPr>
+              <w:cnfStyle w:val="000000000000" w:firstRow="0" w:lastRow="0" w:firstColumn="0" w:lastColumn="0" w:oddVBand="0" w:evenVBand="0" w:oddHBand="0" w:evenHBand="0" w:firstRowFirstColumn="0" w:firstRowLastColumn="0" w:lastRowFirstColumn="0" w:lastRowLastColumn="0"/>
+              <w:rPr>
+                <w:rFonts w:ascii="Calibri" w:eastAsia="Times New Roman" w:hAnsi="Calibri" w:cs="Calibri"/>
+                <w:color w:val="000000"/>
+              </w:rPr>
+            </w:pPr>
+          </w:p>
+          <w:p>
+            <w:pPr>
+              <w:cnfStyle w:val="000000000000" w:firstRow="0" w:lastRow="0" w:firstColumn="0" w:lastColumn="0" w:oddVBand="0" w:evenVBand="0" w:oddHBand="0" w:evenHBand="0" w:firstRowFirstColumn="0" w:firstRowLastColumn="0" w:lastRowFirstColumn="0" w:lastRowLastColumn="0"/>
+              <w:rPr>
+                <w:rFonts w:ascii="Calibri" w:eastAsia="Times New Roman" w:hAnsi="Calibri" w:cs="Calibri"/>
+                <w:color w:val="000000"/>
+              </w:rPr>
+            </w:pPr>
+            <w:r>
+              <w:rPr>
+                <w:rFonts w:ascii="Calibri" w:eastAsia="Times New Roman" w:hAnsi="Calibri" w:cs="Calibri"/>
+                <w:color w:val="000000"/>
+              </w:rPr>
               <w:t>(Required, 10 characters max.)</w:t>
             </w:r>
           </w:p>
@@ -624,12 +699,29 @@
               </w:rPr>
               <w:t>Identifier for the sample station/location within the Water System Facility from which the sample is drawn.</w:t>
             </w:r>
-            <w:r>
-              <w:rPr>
-                <w:rFonts w:ascii="Calibri" w:eastAsia="Times New Roman" w:hAnsi="Calibri" w:cs="Calibri"/>
-                <w:color w:val="000000"/>
-              </w:rPr>
-              <w:br/>
+          </w:p>
+          <w:p>
+            <w:pPr>
+              <w:cnfStyle w:val="000000000000" w:firstRow="0" w:lastRow="0" w:firstColumn="0" w:lastColumn="0" w:oddVBand="0" w:evenVBand="0" w:oddHBand="0" w:evenHBand="0" w:firstRowFirstColumn="0" w:firstRowLastColumn="0" w:lastRowFirstColumn="0" w:lastRowLastColumn="0"/>
+              <w:rPr>
+                <w:rFonts w:ascii="Calibri" w:eastAsia="Times New Roman" w:hAnsi="Calibri" w:cs="Calibri"/>
+                <w:color w:val="000000"/>
+              </w:rPr>
+            </w:pPr>
+          </w:p>
+          <w:p>
+            <w:pPr>
+              <w:cnfStyle w:val="000000000000" w:firstRow="0" w:lastRow="0" w:firstColumn="0" w:lastColumn="0" w:oddVBand="0" w:evenVBand="0" w:oddHBand="0" w:evenHBand="0" w:firstRowFirstColumn="0" w:firstRowLastColumn="0" w:lastRowFirstColumn="0" w:lastRowLastColumn="0"/>
+              <w:rPr>
+                <w:rFonts w:ascii="Calibri" w:eastAsia="Times New Roman" w:hAnsi="Calibri" w:cs="Calibri"/>
+                <w:color w:val="000000"/>
+              </w:rPr>
+            </w:pPr>
+            <w:r>
+              <w:rPr>
+                <w:rFonts w:ascii="Calibri" w:eastAsia="Times New Roman" w:hAnsi="Calibri" w:cs="Calibri"/>
+                <w:color w:val="000000"/>
+              </w:rPr>
               <w:t>(Required, 12 characters max.)</w:t>
             </w:r>
           </w:p>
@@ -714,6 +806,15 @@
                 <w:color w:val="000000"/>
               </w:rPr>
             </w:pPr>
+          </w:p>
+          <w:p>
+            <w:pPr>
+              <w:cnfStyle w:val="000000000000" w:firstRow="0" w:lastRow="0" w:firstColumn="0" w:lastColumn="0" w:oddVBand="0" w:evenVBand="0" w:oddHBand="0" w:evenHBand="0" w:firstRowFirstColumn="0" w:firstRowLastColumn="0" w:lastRowFirstColumn="0" w:lastRowLastColumn="0"/>
+              <w:rPr>
+                <w:rFonts w:ascii="Calibri" w:eastAsia="Times New Roman" w:hAnsi="Calibri" w:cs="Calibri"/>
+                <w:color w:val="000000"/>
+              </w:rPr>
+            </w:pPr>
             <w:r>
               <w:rPr>
                 <w:rFonts w:ascii="Calibri" w:eastAsia="Times New Roman" w:hAnsi="Calibri" w:cs="Calibri"/>
@@ -822,12 +923,29 @@
               </w:rPr>
               <w:t>The calendar date when collection of the sample was finished.</w:t>
             </w:r>
-            <w:r>
-              <w:rPr>
-                <w:rFonts w:ascii="Calibri" w:eastAsia="Times New Roman" w:hAnsi="Calibri" w:cs="Calibri"/>
-                <w:color w:val="000000"/>
-              </w:rPr>
-              <w:br/>
+          </w:p>
+          <w:p>
+            <w:pPr>
+              <w:cnfStyle w:val="000000000000" w:firstRow="0" w:lastRow="0" w:firstColumn="0" w:lastColumn="0" w:oddVBand="0" w:evenVBand="0" w:oddHBand="0" w:evenHBand="0" w:firstRowFirstColumn="0" w:firstRowLastColumn="0" w:lastRowFirstColumn="0" w:lastRowLastColumn="0"/>
+              <w:rPr>
+                <w:rFonts w:ascii="Calibri" w:eastAsia="Times New Roman" w:hAnsi="Calibri" w:cs="Calibri"/>
+                <w:color w:val="000000"/>
+              </w:rPr>
+            </w:pPr>
+          </w:p>
+          <w:p>
+            <w:pPr>
+              <w:cnfStyle w:val="000000000000" w:firstRow="0" w:lastRow="0" w:firstColumn="0" w:lastColumn="0" w:oddVBand="0" w:evenVBand="0" w:oddHBand="0" w:evenHBand="0" w:firstRowFirstColumn="0" w:firstRowLastColumn="0" w:lastRowFirstColumn="0" w:lastRowLastColumn="0"/>
+              <w:rPr>
+                <w:rFonts w:ascii="Calibri" w:eastAsia="Times New Roman" w:hAnsi="Calibri" w:cs="Calibri"/>
+                <w:color w:val="000000"/>
+              </w:rPr>
+            </w:pPr>
+            <w:r>
+              <w:rPr>
+                <w:rFonts w:ascii="Calibri" w:eastAsia="Times New Roman" w:hAnsi="Calibri" w:cs="Calibri"/>
+                <w:color w:val="000000"/>
+              </w:rPr>
               <w:t>(Required.)</w:t>
             </w:r>
           </w:p>
@@ -908,15 +1026,56 @@
                 <w:rFonts w:ascii="Calibri" w:eastAsia="Times New Roman" w:hAnsi="Calibri" w:cs="Calibri"/>
                 <w:color w:val="000000"/>
               </w:rPr>
-              <w:br/>
-              <w:t>Enter as a time, e.g., "1:30 pm" or "13:30".</w:t>
-            </w:r>
-            <w:r>
-              <w:rPr>
-                <w:rFonts w:ascii="Calibri" w:eastAsia="Times New Roman" w:hAnsi="Calibri" w:cs="Calibri"/>
-                <w:color w:val="000000"/>
-              </w:rPr>
-              <w:br/>
+              <w:t xml:space="preserve"> </w:t>
+            </w:r>
+          </w:p>
+          <w:p>
+            <w:pPr>
+              <w:cnfStyle w:val="000000000000" w:firstRow="0" w:lastRow="0" w:firstColumn="0" w:lastColumn="0" w:oddVBand="0" w:evenVBand="0" w:oddHBand="0" w:evenHBand="0" w:firstRowFirstColumn="0" w:firstRowLastColumn="0" w:lastRowFirstColumn="0" w:lastRowLastColumn="0"/>
+              <w:rPr>
+                <w:rFonts w:ascii="Calibri" w:eastAsia="Times New Roman" w:hAnsi="Calibri" w:cs="Calibri"/>
+                <w:color w:val="000000"/>
+              </w:rPr>
+            </w:pPr>
+          </w:p>
+          <w:p>
+            <w:pPr>
+              <w:cnfStyle w:val="000000000000" w:firstRow="0" w:lastRow="0" w:firstColumn="0" w:lastColumn="0" w:oddVBand="0" w:evenVBand="0" w:oddHBand="0" w:evenHBand="0" w:firstRowFirstColumn="0" w:firstRowLastColumn="0" w:lastRowFirstColumn="0" w:lastRowLastColumn="0"/>
+              <w:rPr>
+                <w:rFonts w:ascii="Calibri" w:eastAsia="Times New Roman" w:hAnsi="Calibri" w:cs="Calibri"/>
+                <w:color w:val="000000"/>
+              </w:rPr>
+            </w:pPr>
+            <w:r>
+              <w:rPr>
+                <w:rFonts w:ascii="Calibri" w:eastAsia="Times New Roman" w:hAnsi="Calibri" w:cs="Calibri"/>
+                <w:color w:val="000000"/>
+              </w:rPr>
+              <w:t>Enter as a time, e.g., "1 pm" or "1:00 pm" or "13:00".</w:t>
+            </w:r>
+          </w:p>
+          <w:p>
+            <w:pPr>
+              <w:cnfStyle w:val="000000000000" w:firstRow="0" w:lastRow="0" w:firstColumn="0" w:lastColumn="0" w:oddVBand="0" w:evenVBand="0" w:oddHBand="0" w:evenHBand="0" w:firstRowFirstColumn="0" w:firstRowLastColumn="0" w:lastRowFirstColumn="0" w:lastRowLastColumn="0"/>
+              <w:rPr>
+                <w:rFonts w:ascii="Calibri" w:eastAsia="Times New Roman" w:hAnsi="Calibri" w:cs="Calibri"/>
+                <w:color w:val="000000"/>
+              </w:rPr>
+            </w:pPr>
+          </w:p>
+          <w:p>
+            <w:pPr>
+              <w:cnfStyle w:val="000000000000" w:firstRow="0" w:lastRow="0" w:firstColumn="0" w:lastColumn="0" w:oddVBand="0" w:evenVBand="0" w:oddHBand="0" w:evenHBand="0" w:firstRowFirstColumn="0" w:firstRowLastColumn="0" w:lastRowFirstColumn="0" w:lastRowLastColumn="0"/>
+              <w:rPr>
+                <w:rFonts w:ascii="Calibri" w:eastAsia="Times New Roman" w:hAnsi="Calibri" w:cs="Calibri"/>
+                <w:color w:val="000000"/>
+              </w:rPr>
+            </w:pPr>
+            <w:r>
+              <w:rPr>
+                <w:rFonts w:ascii="Calibri" w:eastAsia="Times New Roman" w:hAnsi="Calibri" w:cs="Calibri"/>
+                <w:color w:val="000000"/>
+              </w:rPr>
               <w:t>(Optional.)</w:t>
             </w:r>
           </w:p>
@@ -968,6 +1127,7 @@
                 <w:rFonts w:ascii="Calibri" w:eastAsia="Times New Roman" w:hAnsi="Calibri" w:cs="Calibri"/>
                 <w:color w:val="000000"/>
               </w:rPr>
+              <w:lastRenderedPageBreak/>
               <w:t>Sample Type</w:t>
             </w:r>
           </w:p>
@@ -992,6 +1152,15 @@
               </w:rPr>
               <w:t>Indicate the purpose for taking the sample.</w:t>
             </w:r>
+          </w:p>
+          <w:p>
+            <w:pPr>
+              <w:cnfStyle w:val="000000000000" w:firstRow="0" w:lastRow="0" w:firstColumn="0" w:lastColumn="0" w:oddVBand="0" w:evenVBand="0" w:oddHBand="0" w:evenHBand="0" w:firstRowFirstColumn="0" w:firstRowLastColumn="0" w:lastRowFirstColumn="0" w:lastRowLastColumn="0"/>
+              <w:rPr>
+                <w:rFonts w:ascii="Calibri" w:eastAsia="Times New Roman" w:hAnsi="Calibri" w:cs="Calibri"/>
+                <w:color w:val="000000"/>
+              </w:rPr>
+            </w:pPr>
           </w:p>
           <w:p>
             <w:pPr>
@@ -1079,230 +1248,112 @@
                 <w:rFonts w:ascii="Calibri" w:eastAsia="Times New Roman" w:hAnsi="Calibri" w:cs="Calibri"/>
                 <w:color w:val="000000"/>
               </w:rPr>
-              <w:t>L</w:t>
-            </w:r>
-            <w:r>
-              <w:rPr>
-                <w:rFonts w:ascii="Calibri" w:eastAsia="Times New Roman" w:hAnsi="Calibri" w:cs="Calibri"/>
-                <w:color w:val="000000"/>
-              </w:rPr>
-              <w:t xml:space="preserve">ocation </w:t>
-            </w:r>
-            <w:r>
-              <w:rPr>
-                <w:rFonts w:ascii="Calibri" w:eastAsia="Times New Roman" w:hAnsi="Calibri" w:cs="Calibri"/>
-                <w:color w:val="000000"/>
-              </w:rPr>
-              <w:t xml:space="preserve">of repeat sample </w:t>
-            </w:r>
-            <w:r>
-              <w:rPr>
-                <w:rFonts w:ascii="Calibri" w:eastAsia="Times New Roman" w:hAnsi="Calibri" w:cs="Calibri"/>
-                <w:color w:val="000000"/>
-              </w:rPr>
-              <w:t>relative to original</w:t>
-            </w:r>
-            <w:r>
-              <w:rPr>
-                <w:rFonts w:ascii="Calibri" w:eastAsia="Times New Roman" w:hAnsi="Calibri" w:cs="Calibri"/>
-                <w:color w:val="000000"/>
-              </w:rPr>
-              <w:t>:</w:t>
-            </w:r>
-          </w:p>
-          <w:p>
-            <w:pPr>
-              <w:cnfStyle w:val="000000000000" w:firstRow="0" w:lastRow="0" w:firstColumn="0" w:lastColumn="0" w:oddVBand="0" w:evenVBand="0" w:oddHBand="0" w:evenHBand="0" w:firstRowFirstColumn="0" w:firstRowLastColumn="0" w:lastRowFirstColumn="0" w:lastRowLastColumn="0"/>
-              <w:rPr>
-                <w:rFonts w:ascii="Calibri" w:eastAsia="Times New Roman" w:hAnsi="Calibri" w:cs="Calibri"/>
-                <w:color w:val="000000"/>
-              </w:rPr>
-            </w:pPr>
-            <w:r>
-              <w:rPr>
-                <w:rFonts w:ascii="Calibri" w:eastAsia="Times New Roman" w:hAnsi="Calibri" w:cs="Calibri"/>
-                <w:color w:val="000000"/>
-              </w:rPr>
-              <w:t>-</w:t>
-            </w:r>
-            <w:r>
-              <w:rPr>
-                <w:rFonts w:ascii="Calibri" w:eastAsia="Times New Roman" w:hAnsi="Calibri" w:cs="Calibri"/>
-                <w:color w:val="000000"/>
-              </w:rPr>
-              <w:t>Downstream within 5 connections of original</w:t>
-            </w:r>
-          </w:p>
-          <w:p>
-            <w:pPr>
-              <w:cnfStyle w:val="000000000000" w:firstRow="0" w:lastRow="0" w:firstColumn="0" w:lastColumn="0" w:oddVBand="0" w:evenVBand="0" w:oddHBand="0" w:evenHBand="0" w:firstRowFirstColumn="0" w:firstRowLastColumn="0" w:lastRowFirstColumn="0" w:lastRowLastColumn="0"/>
-              <w:rPr>
-                <w:rFonts w:ascii="Calibri" w:eastAsia="Times New Roman" w:hAnsi="Calibri" w:cs="Calibri"/>
-                <w:color w:val="000000"/>
-              </w:rPr>
-            </w:pPr>
-            <w:r>
-              <w:rPr>
-                <w:rFonts w:ascii="Calibri" w:eastAsia="Times New Roman" w:hAnsi="Calibri" w:cs="Calibri"/>
-                <w:color w:val="000000"/>
-              </w:rPr>
-              <w:t>-N</w:t>
-            </w:r>
-            <w:r>
-              <w:rPr>
-                <w:rFonts w:ascii="Calibri" w:eastAsia="Times New Roman" w:hAnsi="Calibri" w:cs="Calibri"/>
-                <w:color w:val="000000"/>
-              </w:rPr>
-              <w:t xml:space="preserve">ear </w:t>
-            </w:r>
-            <w:r>
-              <w:rPr>
-                <w:rFonts w:ascii="Calibri" w:eastAsia="Times New Roman" w:hAnsi="Calibri" w:cs="Calibri"/>
-                <w:color w:val="000000"/>
-              </w:rPr>
-              <w:t>f</w:t>
-            </w:r>
-            <w:r>
-              <w:rPr>
-                <w:rFonts w:ascii="Calibri" w:eastAsia="Times New Roman" w:hAnsi="Calibri" w:cs="Calibri"/>
-                <w:color w:val="000000"/>
-              </w:rPr>
-              <w:t xml:space="preserve">irst </w:t>
-            </w:r>
-            <w:r>
-              <w:rPr>
-                <w:rFonts w:ascii="Calibri" w:eastAsia="Times New Roman" w:hAnsi="Calibri" w:cs="Calibri"/>
-                <w:color w:val="000000"/>
-              </w:rPr>
-              <w:t>s</w:t>
-            </w:r>
-            <w:r>
-              <w:rPr>
-                <w:rFonts w:ascii="Calibri" w:eastAsia="Times New Roman" w:hAnsi="Calibri" w:cs="Calibri"/>
-                <w:color w:val="000000"/>
-              </w:rPr>
-              <w:t xml:space="preserve">ervice </w:t>
-            </w:r>
-            <w:r>
-              <w:rPr>
-                <w:rFonts w:ascii="Calibri" w:eastAsia="Times New Roman" w:hAnsi="Calibri" w:cs="Calibri"/>
-                <w:color w:val="000000"/>
-              </w:rPr>
-              <w:t>c</w:t>
-            </w:r>
-            <w:r>
-              <w:rPr>
-                <w:rFonts w:ascii="Calibri" w:eastAsia="Times New Roman" w:hAnsi="Calibri" w:cs="Calibri"/>
-                <w:color w:val="000000"/>
-              </w:rPr>
-              <w:t>onnection</w:t>
-            </w:r>
-            <w:r>
-              <w:rPr>
-                <w:rFonts w:ascii="Calibri" w:eastAsia="Times New Roman" w:hAnsi="Calibri" w:cs="Calibri"/>
-                <w:color w:val="000000"/>
-              </w:rPr>
-              <w:br/>
-            </w:r>
-            <w:r>
-              <w:rPr>
-                <w:rFonts w:ascii="Calibri" w:eastAsia="Times New Roman" w:hAnsi="Calibri" w:cs="Calibri"/>
-                <w:color w:val="000000"/>
-              </w:rPr>
-              <w:t>-</w:t>
-            </w:r>
-            <w:r>
-              <w:rPr>
-                <w:rFonts w:ascii="Calibri" w:eastAsia="Times New Roman" w:hAnsi="Calibri" w:cs="Calibri"/>
-                <w:color w:val="000000"/>
-              </w:rPr>
-              <w:t xml:space="preserve">Original </w:t>
-            </w:r>
-            <w:r>
-              <w:rPr>
-                <w:rFonts w:ascii="Calibri" w:eastAsia="Times New Roman" w:hAnsi="Calibri" w:cs="Calibri"/>
-                <w:color w:val="000000"/>
-              </w:rPr>
-              <w:t>s</w:t>
-            </w:r>
-            <w:r>
-              <w:rPr>
-                <w:rFonts w:ascii="Calibri" w:eastAsia="Times New Roman" w:hAnsi="Calibri" w:cs="Calibri"/>
-                <w:color w:val="000000"/>
-              </w:rPr>
-              <w:t>ite</w:t>
-            </w:r>
-            <w:r>
-              <w:rPr>
-                <w:rFonts w:ascii="Calibri" w:eastAsia="Times New Roman" w:hAnsi="Calibri" w:cs="Calibri"/>
-                <w:color w:val="000000"/>
-              </w:rPr>
-              <w:br/>
-            </w:r>
-            <w:r>
-              <w:rPr>
-                <w:rFonts w:ascii="Calibri" w:eastAsia="Times New Roman" w:hAnsi="Calibri" w:cs="Calibri"/>
-                <w:color w:val="000000"/>
-              </w:rPr>
-              <w:t>-</w:t>
-            </w:r>
-            <w:r>
-              <w:rPr>
-                <w:rFonts w:ascii="Calibri" w:eastAsia="Times New Roman" w:hAnsi="Calibri" w:cs="Calibri"/>
-                <w:color w:val="000000"/>
-              </w:rPr>
-              <w:t>Other</w:t>
-            </w:r>
-            <w:r>
-              <w:rPr>
-                <w:rFonts w:ascii="Calibri" w:eastAsia="Times New Roman" w:hAnsi="Calibri" w:cs="Calibri"/>
-                <w:color w:val="000000"/>
-              </w:rPr>
-              <w:br/>
-            </w:r>
-            <w:r>
-              <w:rPr>
-                <w:rFonts w:ascii="Calibri" w:eastAsia="Times New Roman" w:hAnsi="Calibri" w:cs="Calibri"/>
-                <w:color w:val="000000"/>
-              </w:rPr>
-              <w:t>-</w:t>
-            </w:r>
-            <w:r>
-              <w:rPr>
-                <w:rFonts w:ascii="Calibri" w:eastAsia="Times New Roman" w:hAnsi="Calibri" w:cs="Calibri"/>
-                <w:color w:val="000000"/>
-              </w:rPr>
-              <w:t>Upstream within 5 connections</w:t>
-            </w:r>
-          </w:p>
-          <w:p>
-            <w:pPr>
-              <w:cnfStyle w:val="000000000000" w:firstRow="0" w:lastRow="0" w:firstColumn="0" w:lastColumn="0" w:oddVBand="0" w:evenVBand="0" w:oddHBand="0" w:evenHBand="0" w:firstRowFirstColumn="0" w:firstRowLastColumn="0" w:lastRowFirstColumn="0" w:lastRowLastColumn="0"/>
-              <w:rPr>
-                <w:rFonts w:ascii="Calibri" w:eastAsia="Times New Roman" w:hAnsi="Calibri" w:cs="Calibri"/>
-                <w:color w:val="000000"/>
-              </w:rPr>
-            </w:pPr>
-            <w:r>
-              <w:rPr>
-                <w:rFonts w:ascii="Calibri" w:eastAsia="Times New Roman" w:hAnsi="Calibri" w:cs="Calibri"/>
-                <w:color w:val="000000"/>
-              </w:rPr>
-              <w:t>(</w:t>
-            </w:r>
-            <w:r>
-              <w:rPr>
-                <w:rFonts w:ascii="Calibri" w:eastAsia="Times New Roman" w:hAnsi="Calibri" w:cs="Calibri"/>
-                <w:color w:val="000000"/>
-              </w:rPr>
-              <w:t>Only r</w:t>
-            </w:r>
-            <w:r>
-              <w:rPr>
-                <w:rFonts w:ascii="Calibri" w:eastAsia="Times New Roman" w:hAnsi="Calibri" w:cs="Calibri"/>
-                <w:color w:val="000000"/>
-              </w:rPr>
-              <w:t>equired if repeat.)</w:t>
+              <w:t>Location of repeat sample relative to original:</w:t>
+            </w:r>
+          </w:p>
+          <w:p>
+            <w:pPr>
+              <w:cnfStyle w:val="000000000000" w:firstRow="0" w:lastRow="0" w:firstColumn="0" w:lastColumn="0" w:oddVBand="0" w:evenVBand="0" w:oddHBand="0" w:evenHBand="0" w:firstRowFirstColumn="0" w:firstRowLastColumn="0" w:lastRowFirstColumn="0" w:lastRowLastColumn="0"/>
+              <w:rPr>
+                <w:rFonts w:ascii="Calibri" w:eastAsia="Times New Roman" w:hAnsi="Calibri" w:cs="Calibri"/>
+                <w:color w:val="000000"/>
+              </w:rPr>
+            </w:pPr>
+            <w:r>
+              <w:rPr>
+                <w:rFonts w:ascii="Calibri" w:eastAsia="Times New Roman" w:hAnsi="Calibri" w:cs="Calibri"/>
+                <w:color w:val="000000"/>
+              </w:rPr>
+              <w:t>-Downstream within 5 connections of original</w:t>
+            </w:r>
+          </w:p>
+          <w:p>
+            <w:pPr>
+              <w:cnfStyle w:val="000000000000" w:firstRow="0" w:lastRow="0" w:firstColumn="0" w:lastColumn="0" w:oddVBand="0" w:evenVBand="0" w:oddHBand="0" w:evenHBand="0" w:firstRowFirstColumn="0" w:firstRowLastColumn="0" w:lastRowFirstColumn="0" w:lastRowLastColumn="0"/>
+              <w:rPr>
+                <w:rFonts w:ascii="Calibri" w:eastAsia="Times New Roman" w:hAnsi="Calibri" w:cs="Calibri"/>
+                <w:color w:val="000000"/>
+              </w:rPr>
+            </w:pPr>
+            <w:r>
+              <w:rPr>
+                <w:rFonts w:ascii="Calibri" w:eastAsia="Times New Roman" w:hAnsi="Calibri" w:cs="Calibri"/>
+                <w:color w:val="000000"/>
+              </w:rPr>
+              <w:t>-Near first service connection</w:t>
+            </w:r>
+          </w:p>
+          <w:p>
+            <w:pPr>
+              <w:cnfStyle w:val="000000000000" w:firstRow="0" w:lastRow="0" w:firstColumn="0" w:lastColumn="0" w:oddVBand="0" w:evenVBand="0" w:oddHBand="0" w:evenHBand="0" w:firstRowFirstColumn="0" w:firstRowLastColumn="0" w:lastRowFirstColumn="0" w:lastRowLastColumn="0"/>
+              <w:rPr>
+                <w:rFonts w:ascii="Calibri" w:eastAsia="Times New Roman" w:hAnsi="Calibri" w:cs="Calibri"/>
+                <w:color w:val="000000"/>
+              </w:rPr>
+            </w:pPr>
+            <w:r>
+              <w:rPr>
+                <w:rFonts w:ascii="Calibri" w:eastAsia="Times New Roman" w:hAnsi="Calibri" w:cs="Calibri"/>
+                <w:color w:val="000000"/>
+              </w:rPr>
+              <w:t>-Original site</w:t>
+            </w:r>
+          </w:p>
+          <w:p>
+            <w:pPr>
+              <w:cnfStyle w:val="000000000000" w:firstRow="0" w:lastRow="0" w:firstColumn="0" w:lastColumn="0" w:oddVBand="0" w:evenVBand="0" w:oddHBand="0" w:evenHBand="0" w:firstRowFirstColumn="0" w:firstRowLastColumn="0" w:lastRowFirstColumn="0" w:lastRowLastColumn="0"/>
+              <w:rPr>
+                <w:rFonts w:ascii="Calibri" w:eastAsia="Times New Roman" w:hAnsi="Calibri" w:cs="Calibri"/>
+                <w:color w:val="000000"/>
+              </w:rPr>
+            </w:pPr>
+            <w:r>
+              <w:rPr>
+                <w:rFonts w:ascii="Calibri" w:eastAsia="Times New Roman" w:hAnsi="Calibri" w:cs="Calibri"/>
+                <w:color w:val="000000"/>
+              </w:rPr>
+              <w:t>-Other</w:t>
+            </w:r>
+          </w:p>
+          <w:p>
+            <w:pPr>
+              <w:cnfStyle w:val="000000000000" w:firstRow="0" w:lastRow="0" w:firstColumn="0" w:lastColumn="0" w:oddVBand="0" w:evenVBand="0" w:oddHBand="0" w:evenHBand="0" w:firstRowFirstColumn="0" w:firstRowLastColumn="0" w:lastRowFirstColumn="0" w:lastRowLastColumn="0"/>
+              <w:rPr>
+                <w:rFonts w:ascii="Calibri" w:eastAsia="Times New Roman" w:hAnsi="Calibri" w:cs="Calibri"/>
+                <w:color w:val="000000"/>
+              </w:rPr>
+            </w:pPr>
+            <w:r>
+              <w:rPr>
+                <w:rFonts w:ascii="Calibri" w:eastAsia="Times New Roman" w:hAnsi="Calibri" w:cs="Calibri"/>
+                <w:color w:val="000000"/>
+              </w:rPr>
+              <w:t>-Upstream within 5 connections of original</w:t>
+            </w:r>
+          </w:p>
+          <w:p>
+            <w:pPr>
+              <w:cnfStyle w:val="000000000000" w:firstRow="0" w:lastRow="0" w:firstColumn="0" w:lastColumn="0" w:oddVBand="0" w:evenVBand="0" w:oddHBand="0" w:evenHBand="0" w:firstRowFirstColumn="0" w:firstRowLastColumn="0" w:lastRowFirstColumn="0" w:lastRowLastColumn="0"/>
+              <w:rPr>
+                <w:rFonts w:ascii="Calibri" w:eastAsia="Times New Roman" w:hAnsi="Calibri" w:cs="Calibri"/>
+                <w:color w:val="000000"/>
+              </w:rPr>
+            </w:pPr>
+          </w:p>
+          <w:p>
+            <w:pPr>
+              <w:cnfStyle w:val="000000000000" w:firstRow="0" w:lastRow="0" w:firstColumn="0" w:lastColumn="0" w:oddVBand="0" w:evenVBand="0" w:oddHBand="0" w:evenHBand="0" w:firstRowFirstColumn="0" w:firstRowLastColumn="0" w:lastRowFirstColumn="0" w:lastRowLastColumn="0"/>
+              <w:rPr>
+                <w:rFonts w:ascii="Calibri" w:eastAsia="Times New Roman" w:hAnsi="Calibri" w:cs="Calibri"/>
+                <w:color w:val="000000"/>
+              </w:rPr>
+            </w:pPr>
+            <w:r>
+              <w:rPr>
+                <w:rFonts w:ascii="Calibri" w:eastAsia="Times New Roman" w:hAnsi="Calibri" w:cs="Calibri"/>
+                <w:color w:val="000000"/>
+              </w:rPr>
+              <w:t>(Only required if Sample Type = "Repeat".)</w:t>
             </w:r>
           </w:p>
         </w:tc>
@@ -1353,7 +1404,6 @@
                 <w:rFonts w:ascii="Calibri" w:eastAsia="Times New Roman" w:hAnsi="Calibri" w:cs="Calibri"/>
                 <w:color w:val="000000"/>
               </w:rPr>
-              <w:lastRenderedPageBreak/>
               <w:t>Lab Receipt Date</w:t>
             </w:r>
           </w:p>
@@ -1378,13 +1428,37 @@
               </w:rPr>
               <w:t>The calendar date when the sample was received at the laboratory.</w:t>
             </w:r>
-            <w:r>
-              <w:rPr>
-                <w:rFonts w:ascii="Calibri" w:eastAsia="Times New Roman" w:hAnsi="Calibri" w:cs="Calibri"/>
-                <w:color w:val="000000"/>
-              </w:rPr>
-              <w:br/>
-              <w:t>(Optional.)</w:t>
+          </w:p>
+          <w:p>
+            <w:pPr>
+              <w:cnfStyle w:val="000000000000" w:firstRow="0" w:lastRow="0" w:firstColumn="0" w:lastColumn="0" w:oddVBand="0" w:evenVBand="0" w:oddHBand="0" w:evenHBand="0" w:firstRowFirstColumn="0" w:firstRowLastColumn="0" w:lastRowFirstColumn="0" w:lastRowLastColumn="0"/>
+              <w:rPr>
+                <w:rFonts w:ascii="Calibri" w:eastAsia="Times New Roman" w:hAnsi="Calibri" w:cs="Calibri"/>
+                <w:color w:val="000000"/>
+              </w:rPr>
+            </w:pPr>
+          </w:p>
+          <w:p>
+            <w:pPr>
+              <w:cnfStyle w:val="000000000000" w:firstRow="0" w:lastRow="0" w:firstColumn="0" w:lastColumn="0" w:oddVBand="0" w:evenVBand="0" w:oddHBand="0" w:evenHBand="0" w:firstRowFirstColumn="0" w:firstRowLastColumn="0" w:lastRowFirstColumn="0" w:lastRowLastColumn="0"/>
+              <w:rPr>
+                <w:rFonts w:ascii="Calibri" w:eastAsia="Times New Roman" w:hAnsi="Calibri" w:cs="Calibri"/>
+                <w:color w:val="000000"/>
+              </w:rPr>
+            </w:pPr>
+            <w:r>
+              <w:rPr>
+                <w:rFonts w:ascii="Calibri" w:eastAsia="Times New Roman" w:hAnsi="Calibri" w:cs="Calibri"/>
+                <w:color w:val="000000"/>
+              </w:rPr>
+              <w:t>(</w:t>
+            </w:r>
+            <w:r>
+              <w:rPr>
+                <w:rFonts w:ascii="Calibri" w:eastAsia="Times New Roman" w:hAnsi="Calibri" w:cs="Calibri"/>
+                <w:color w:val="000000"/>
+              </w:rPr>
+              <w:t>Optional.)</w:t>
             </w:r>
           </w:p>
         </w:tc>
@@ -1515,13 +1589,51 @@
               </w:rPr>
               <w:t>name"</w:t>
             </w:r>
-            <w:r>
-              <w:rPr>
-                <w:rFonts w:ascii="Calibri" w:eastAsia="Times New Roman" w:hAnsi="Calibri" w:cs="Calibri"/>
-                <w:color w:val="000000"/>
-              </w:rPr>
-              <w:br/>
-              <w:t>(Optional.)</w:t>
+          </w:p>
+          <w:p>
+            <w:pPr>
+              <w:cnfStyle w:val="000000000000" w:firstRow="0" w:lastRow="0" w:firstColumn="0" w:lastColumn="0" w:oddVBand="0" w:evenVBand="0" w:oddHBand="0" w:evenHBand="0" w:firstRowFirstColumn="0" w:firstRowLastColumn="0" w:lastRowFirstColumn="0" w:lastRowLastColumn="0"/>
+              <w:rPr>
+                <w:rFonts w:ascii="Calibri" w:eastAsia="Times New Roman" w:hAnsi="Calibri" w:cs="Calibri"/>
+                <w:color w:val="000000"/>
+              </w:rPr>
+            </w:pPr>
+          </w:p>
+          <w:p>
+            <w:pPr>
+              <w:cnfStyle w:val="000000000000" w:firstRow="0" w:lastRow="0" w:firstColumn="0" w:lastColumn="0" w:oddVBand="0" w:evenVBand="0" w:oddHBand="0" w:evenHBand="0" w:firstRowFirstColumn="0" w:firstRowLastColumn="0" w:lastRowFirstColumn="0" w:lastRowLastColumn="0"/>
+              <w:rPr>
+                <w:rFonts w:ascii="Calibri" w:eastAsia="Times New Roman" w:hAnsi="Calibri" w:cs="Calibri"/>
+                <w:color w:val="000000"/>
+              </w:rPr>
+            </w:pPr>
+            <w:r>
+              <w:rPr>
+                <w:rFonts w:ascii="Calibri" w:eastAsia="Times New Roman" w:hAnsi="Calibri" w:cs="Calibri"/>
+                <w:color w:val="000000"/>
+              </w:rPr>
+              <w:t>(Optional</w:t>
+            </w:r>
+            <w:r>
+              <w:rPr>
+                <w:rFonts w:ascii="Calibri" w:eastAsia="Times New Roman" w:hAnsi="Calibri" w:cs="Calibri"/>
+                <w:color w:val="000000"/>
+              </w:rPr>
+              <w:t xml:space="preserve">, </w:t>
+            </w:r>
+            <w:r>
+              <w:rPr>
+                <w:rFonts w:ascii="Calibri" w:eastAsia="Times New Roman" w:hAnsi="Calibri" w:cs="Calibri"/>
+                <w:color w:val="000000"/>
+              </w:rPr>
+              <w:t>4</w:t>
+            </w:r>
+            <w:r>
+              <w:rPr>
+                <w:rFonts w:ascii="Calibri" w:eastAsia="Times New Roman" w:hAnsi="Calibri" w:cs="Calibri"/>
+                <w:color w:val="000000"/>
+              </w:rPr>
+              <w:t>0 characters max.)</w:t>
             </w:r>
           </w:p>
         </w:tc>
@@ -1572,7 +1684,7 @@
                 <w:rFonts w:ascii="Calibri" w:eastAsia="Times New Roman" w:hAnsi="Calibri" w:cs="Calibri"/>
                 <w:color w:val="000000"/>
               </w:rPr>
-              <w:t>Free Chlorine Residual</w:t>
+              <w:t>Free Chlorine Residual (mg/L)</w:t>
             </w:r>
           </w:p>
         </w:tc>
@@ -1596,12 +1708,29 @@
               </w:rPr>
               <w:t>Free chlorine “Field Result” value measured at the time/location of sample collection in mg/L.</w:t>
             </w:r>
-            <w:r>
-              <w:rPr>
-                <w:rFonts w:ascii="Calibri" w:eastAsia="Times New Roman" w:hAnsi="Calibri" w:cs="Calibri"/>
-                <w:color w:val="000000"/>
-              </w:rPr>
-              <w:br/>
+          </w:p>
+          <w:p>
+            <w:pPr>
+              <w:cnfStyle w:val="000000000000" w:firstRow="0" w:lastRow="0" w:firstColumn="0" w:lastColumn="0" w:oddVBand="0" w:evenVBand="0" w:oddHBand="0" w:evenHBand="0" w:firstRowFirstColumn="0" w:firstRowLastColumn="0" w:lastRowFirstColumn="0" w:lastRowLastColumn="0"/>
+              <w:rPr>
+                <w:rFonts w:ascii="Calibri" w:eastAsia="Times New Roman" w:hAnsi="Calibri" w:cs="Calibri"/>
+                <w:color w:val="000000"/>
+              </w:rPr>
+            </w:pPr>
+          </w:p>
+          <w:p>
+            <w:pPr>
+              <w:cnfStyle w:val="000000000000" w:firstRow="0" w:lastRow="0" w:firstColumn="0" w:lastColumn="0" w:oddVBand="0" w:evenVBand="0" w:oddHBand="0" w:evenHBand="0" w:firstRowFirstColumn="0" w:firstRowLastColumn="0" w:lastRowFirstColumn="0" w:lastRowLastColumn="0"/>
+              <w:rPr>
+                <w:rFonts w:ascii="Calibri" w:eastAsia="Times New Roman" w:hAnsi="Calibri" w:cs="Calibri"/>
+                <w:color w:val="000000"/>
+              </w:rPr>
+            </w:pPr>
+            <w:r>
+              <w:rPr>
+                <w:rFonts w:ascii="Calibri" w:eastAsia="Times New Roman" w:hAnsi="Calibri" w:cs="Calibri"/>
+                <w:color w:val="000000"/>
+              </w:rPr>
               <w:t>(Optional.)</w:t>
             </w:r>
           </w:p>
@@ -1667,7 +1796,7 @@
                 <w:rFonts w:ascii="Calibri" w:eastAsia="Times New Roman" w:hAnsi="Calibri" w:cs="Calibri"/>
                 <w:color w:val="000000"/>
               </w:rPr>
-              <w:t>Total Chlorine Residual</w:t>
+              <w:t>Total Chlorine Residual (mg/L)</w:t>
             </w:r>
           </w:p>
         </w:tc>
@@ -1691,12 +1820,29 @@
               </w:rPr>
               <w:t>Total chlorine “Field Result” value measured at the time/location of sample collection in mg/L.</w:t>
             </w:r>
-            <w:r>
-              <w:rPr>
-                <w:rFonts w:ascii="Calibri" w:eastAsia="Times New Roman" w:hAnsi="Calibri" w:cs="Calibri"/>
-                <w:color w:val="000000"/>
-              </w:rPr>
-              <w:br/>
+          </w:p>
+          <w:p>
+            <w:pPr>
+              <w:cnfStyle w:val="000000000000" w:firstRow="0" w:lastRow="0" w:firstColumn="0" w:lastColumn="0" w:oddVBand="0" w:evenVBand="0" w:oddHBand="0" w:evenHBand="0" w:firstRowFirstColumn="0" w:firstRowLastColumn="0" w:lastRowFirstColumn="0" w:lastRowLastColumn="0"/>
+              <w:rPr>
+                <w:rFonts w:ascii="Calibri" w:eastAsia="Times New Roman" w:hAnsi="Calibri" w:cs="Calibri"/>
+                <w:color w:val="000000"/>
+              </w:rPr>
+            </w:pPr>
+          </w:p>
+          <w:p>
+            <w:pPr>
+              <w:cnfStyle w:val="000000000000" w:firstRow="0" w:lastRow="0" w:firstColumn="0" w:lastColumn="0" w:oddVBand="0" w:evenVBand="0" w:oddHBand="0" w:evenHBand="0" w:firstRowFirstColumn="0" w:firstRowLastColumn="0" w:lastRowFirstColumn="0" w:lastRowLastColumn="0"/>
+              <w:rPr>
+                <w:rFonts w:ascii="Calibri" w:eastAsia="Times New Roman" w:hAnsi="Calibri" w:cs="Calibri"/>
+                <w:color w:val="000000"/>
+              </w:rPr>
+            </w:pPr>
+            <w:r>
+              <w:rPr>
+                <w:rFonts w:ascii="Calibri" w:eastAsia="Times New Roman" w:hAnsi="Calibri" w:cs="Calibri"/>
+                <w:color w:val="000000"/>
+              </w:rPr>
               <w:t>(Optional.)</w:t>
             </w:r>
           </w:p>
@@ -1772,27 +1918,44 @@
               </w:rPr>
               <w:t>The identifier for the original sample that this sample replaces.</w:t>
             </w:r>
-            <w:r>
-              <w:rPr>
-                <w:rFonts w:ascii="Calibri" w:eastAsia="Times New Roman" w:hAnsi="Calibri" w:cs="Calibri"/>
-                <w:color w:val="000000"/>
-              </w:rPr>
-              <w:br/>
-              <w:t>(</w:t>
-            </w:r>
-            <w:r>
-              <w:rPr>
-                <w:rFonts w:ascii="Calibri" w:eastAsia="Times New Roman" w:hAnsi="Calibri" w:cs="Calibri"/>
-                <w:color w:val="000000"/>
-              </w:rPr>
-              <w:t>Only r</w:t>
-            </w:r>
-            <w:r>
-              <w:rPr>
-                <w:rFonts w:ascii="Calibri" w:eastAsia="Times New Roman" w:hAnsi="Calibri" w:cs="Calibri"/>
-                <w:color w:val="000000"/>
-              </w:rPr>
-              <w:t>equired if repeat, 20 characters max.)</w:t>
+          </w:p>
+          <w:p>
+            <w:pPr>
+              <w:cnfStyle w:val="000000000000" w:firstRow="0" w:lastRow="0" w:firstColumn="0" w:lastColumn="0" w:oddVBand="0" w:evenVBand="0" w:oddHBand="0" w:evenHBand="0" w:firstRowFirstColumn="0" w:firstRowLastColumn="0" w:lastRowFirstColumn="0" w:lastRowLastColumn="0"/>
+              <w:rPr>
+                <w:rFonts w:ascii="Calibri" w:eastAsia="Times New Roman" w:hAnsi="Calibri" w:cs="Calibri"/>
+                <w:color w:val="000000"/>
+              </w:rPr>
+            </w:pPr>
+          </w:p>
+          <w:p>
+            <w:pPr>
+              <w:cnfStyle w:val="000000000000" w:firstRow="0" w:lastRow="0" w:firstColumn="0" w:lastColumn="0" w:oddVBand="0" w:evenVBand="0" w:oddHBand="0" w:evenHBand="0" w:firstRowFirstColumn="0" w:firstRowLastColumn="0" w:lastRowFirstColumn="0" w:lastRowLastColumn="0"/>
+              <w:rPr>
+                <w:rFonts w:ascii="Calibri" w:eastAsia="Times New Roman" w:hAnsi="Calibri" w:cs="Calibri"/>
+                <w:color w:val="000000"/>
+              </w:rPr>
+            </w:pPr>
+            <w:r>
+              <w:rPr>
+                <w:rFonts w:ascii="Calibri" w:eastAsia="Times New Roman" w:hAnsi="Calibri" w:cs="Calibri"/>
+                <w:color w:val="000000"/>
+              </w:rPr>
+              <w:t>(Only required if Sample Type = "Repeat"</w:t>
+            </w:r>
+            <w:r>
+              <w:rPr>
+                <w:rFonts w:ascii="Calibri" w:eastAsia="Times New Roman" w:hAnsi="Calibri" w:cs="Calibri"/>
+                <w:color w:val="000000"/>
+              </w:rPr>
+              <w:t>,</w:t>
+            </w:r>
+            <w:r>
+              <w:rPr>
+                <w:rFonts w:ascii="Calibri" w:eastAsia="Times New Roman" w:hAnsi="Calibri" w:cs="Calibri"/>
+                <w:color w:val="000000"/>
+              </w:rPr>
+              <w:t xml:space="preserve"> 20 characters max.)</w:t>
             </w:r>
           </w:p>
         </w:tc>
@@ -1874,12 +2037,29 @@
               </w:rPr>
               <w:t>The calendar date when the original sample was collected.</w:t>
             </w:r>
-            <w:r>
-              <w:rPr>
-                <w:rFonts w:ascii="Calibri" w:eastAsia="Times New Roman" w:hAnsi="Calibri" w:cs="Calibri"/>
-                <w:color w:val="000000"/>
-              </w:rPr>
-              <w:br/>
+          </w:p>
+          <w:p>
+            <w:pPr>
+              <w:cnfStyle w:val="000000000000" w:firstRow="0" w:lastRow="0" w:firstColumn="0" w:lastColumn="0" w:oddVBand="0" w:evenVBand="0" w:oddHBand="0" w:evenHBand="0" w:firstRowFirstColumn="0" w:firstRowLastColumn="0" w:lastRowFirstColumn="0" w:lastRowLastColumn="0"/>
+              <w:rPr>
+                <w:rFonts w:ascii="Calibri" w:eastAsia="Times New Roman" w:hAnsi="Calibri" w:cs="Calibri"/>
+                <w:color w:val="000000"/>
+              </w:rPr>
+            </w:pPr>
+          </w:p>
+          <w:p>
+            <w:pPr>
+              <w:cnfStyle w:val="000000000000" w:firstRow="0" w:lastRow="0" w:firstColumn="0" w:lastColumn="0" w:oddVBand="0" w:evenVBand="0" w:oddHBand="0" w:evenHBand="0" w:firstRowFirstColumn="0" w:firstRowLastColumn="0" w:lastRowFirstColumn="0" w:lastRowLastColumn="0"/>
+              <w:rPr>
+                <w:rFonts w:ascii="Calibri" w:eastAsia="Times New Roman" w:hAnsi="Calibri" w:cs="Calibri"/>
+                <w:color w:val="000000"/>
+              </w:rPr>
+            </w:pPr>
+            <w:r>
+              <w:rPr>
+                <w:rFonts w:ascii="Calibri" w:eastAsia="Times New Roman" w:hAnsi="Calibri" w:cs="Calibri"/>
+                <w:color w:val="000000"/>
+              </w:rPr>
               <w:t>(</w:t>
             </w:r>
             <w:r>
@@ -1887,14 +2067,14 @@
                 <w:rFonts w:ascii="Calibri" w:eastAsia="Times New Roman" w:hAnsi="Calibri" w:cs="Calibri"/>
                 <w:color w:val="000000"/>
               </w:rPr>
-              <w:t>Only r</w:t>
-            </w:r>
-            <w:r>
-              <w:rPr>
-                <w:rFonts w:ascii="Calibri" w:eastAsia="Times New Roman" w:hAnsi="Calibri" w:cs="Calibri"/>
-                <w:color w:val="000000"/>
-              </w:rPr>
-              <w:t>equired if repeat.)</w:t>
+              <w:t>Only required if Sample Type = "Repeat"</w:t>
+            </w:r>
+            <w:r>
+              <w:rPr>
+                <w:rFonts w:ascii="Calibri" w:eastAsia="Times New Roman" w:hAnsi="Calibri" w:cs="Calibri"/>
+                <w:color w:val="000000"/>
+              </w:rPr>
+              <w:t>.)</w:t>
             </w:r>
           </w:p>
         </w:tc>
@@ -1930,8 +2110,14 @@
     <w:p>
       <w:pPr>
         <w:pStyle w:val="Heading1"/>
+        <w:rPr>
+          <w:color w:val="70AD47" w:themeColor="accent6"/>
+        </w:rPr>
       </w:pPr>
       <w:r>
+        <w:rPr>
+          <w:color w:val="70AD47" w:themeColor="accent6"/>
+        </w:rPr>
         <w:lastRenderedPageBreak/>
         <w:t>Sample Result Columns</w:t>
       </w:r>
@@ -2076,21 +2262,52 @@
                 <w:rFonts w:ascii="Calibri" w:eastAsia="Times New Roman" w:hAnsi="Calibri" w:cs="Calibri"/>
                 <w:color w:val="000000"/>
               </w:rPr>
-              <w:t>A unique identifier assigned or used by the laboratory.</w:t>
-            </w:r>
-            <w:r>
-              <w:rPr>
-                <w:rFonts w:ascii="Calibri" w:eastAsia="Times New Roman" w:hAnsi="Calibri" w:cs="Calibri"/>
-                <w:color w:val="000000"/>
-              </w:rPr>
-              <w:t xml:space="preserve"> MUST be the same value as the parent sample.</w:t>
-            </w:r>
-            <w:r>
-              <w:rPr>
-                <w:rFonts w:ascii="Calibri" w:eastAsia="Times New Roman" w:hAnsi="Calibri" w:cs="Calibri"/>
-                <w:color w:val="000000"/>
-              </w:rPr>
-              <w:br/>
+              <w:t xml:space="preserve">A unique identifier assigned or used by the laboratory. </w:t>
+            </w:r>
+          </w:p>
+          <w:p>
+            <w:pPr>
+              <w:rPr>
+                <w:rFonts w:ascii="Calibri" w:eastAsia="Times New Roman" w:hAnsi="Calibri" w:cs="Calibri"/>
+                <w:color w:val="000000"/>
+              </w:rPr>
+            </w:pPr>
+          </w:p>
+          <w:p>
+            <w:pPr>
+              <w:rPr>
+                <w:rFonts w:ascii="Calibri" w:eastAsia="Times New Roman" w:hAnsi="Calibri" w:cs="Calibri"/>
+                <w:color w:val="000000"/>
+              </w:rPr>
+            </w:pPr>
+            <w:r>
+              <w:rPr>
+                <w:rFonts w:ascii="Calibri" w:eastAsia="Times New Roman" w:hAnsi="Calibri" w:cs="Calibri"/>
+                <w:color w:val="000000"/>
+              </w:rPr>
+              <w:t>MUST be the same value as the parent sample.</w:t>
+            </w:r>
+          </w:p>
+          <w:p>
+            <w:pPr>
+              <w:rPr>
+                <w:rFonts w:ascii="Calibri" w:eastAsia="Times New Roman" w:hAnsi="Calibri" w:cs="Calibri"/>
+                <w:color w:val="000000"/>
+              </w:rPr>
+            </w:pPr>
+          </w:p>
+          <w:p>
+            <w:pPr>
+              <w:rPr>
+                <w:rFonts w:ascii="Calibri" w:eastAsia="Times New Roman" w:hAnsi="Calibri" w:cs="Calibri"/>
+                <w:color w:val="000000"/>
+              </w:rPr>
+            </w:pPr>
+            <w:r>
+              <w:rPr>
+                <w:rFonts w:ascii="Calibri" w:eastAsia="Times New Roman" w:hAnsi="Calibri" w:cs="Calibri"/>
+                <w:color w:val="000000"/>
+              </w:rPr>
               <w:t>(Required, 20 characters max.)</w:t>
             </w:r>
           </w:p>
@@ -2172,14 +2389,52 @@
                 <w:rFonts w:ascii="Calibri" w:eastAsia="Times New Roman" w:hAnsi="Calibri" w:cs="Calibri"/>
                 <w:color w:val="000000"/>
               </w:rPr>
-              <w:t xml:space="preserve"> MUST be the same value as the parent sample.</w:t>
-            </w:r>
-            <w:r>
-              <w:rPr>
-                <w:rFonts w:ascii="Calibri" w:eastAsia="Times New Roman" w:hAnsi="Calibri" w:cs="Calibri"/>
-                <w:color w:val="000000"/>
-              </w:rPr>
-              <w:br/>
+              <w:t xml:space="preserve"> </w:t>
+            </w:r>
+          </w:p>
+          <w:p>
+            <w:pPr>
+              <w:rPr>
+                <w:rFonts w:ascii="Calibri" w:eastAsia="Times New Roman" w:hAnsi="Calibri" w:cs="Calibri"/>
+                <w:color w:val="000000"/>
+              </w:rPr>
+            </w:pPr>
+          </w:p>
+          <w:p>
+            <w:pPr>
+              <w:rPr>
+                <w:rFonts w:ascii="Calibri" w:eastAsia="Times New Roman" w:hAnsi="Calibri" w:cs="Calibri"/>
+                <w:color w:val="000000"/>
+              </w:rPr>
+            </w:pPr>
+            <w:r>
+              <w:rPr>
+                <w:rFonts w:ascii="Calibri" w:eastAsia="Times New Roman" w:hAnsi="Calibri" w:cs="Calibri"/>
+                <w:color w:val="000000"/>
+              </w:rPr>
+              <w:t>MUST be the same value as the parent sample.</w:t>
+            </w:r>
+          </w:p>
+          <w:p>
+            <w:pPr>
+              <w:rPr>
+                <w:rFonts w:ascii="Calibri" w:eastAsia="Times New Roman" w:hAnsi="Calibri" w:cs="Calibri"/>
+                <w:color w:val="000000"/>
+              </w:rPr>
+            </w:pPr>
+          </w:p>
+          <w:p>
+            <w:pPr>
+              <w:rPr>
+                <w:rFonts w:ascii="Calibri" w:eastAsia="Times New Roman" w:hAnsi="Calibri" w:cs="Calibri"/>
+                <w:color w:val="000000"/>
+              </w:rPr>
+            </w:pPr>
+            <w:r>
+              <w:rPr>
+                <w:rFonts w:ascii="Calibri" w:eastAsia="Times New Roman" w:hAnsi="Calibri" w:cs="Calibri"/>
+                <w:color w:val="000000"/>
+              </w:rPr>
               <w:t>(Required.)</w:t>
             </w:r>
           </w:p>
@@ -2261,14 +2516,52 @@
                 <w:rFonts w:ascii="Calibri" w:eastAsia="Times New Roman" w:hAnsi="Calibri" w:cs="Calibri"/>
                 <w:color w:val="000000"/>
               </w:rPr>
-              <w:t xml:space="preserve"> MUST be the same value as the parent sample.</w:t>
-            </w:r>
-            <w:r>
-              <w:rPr>
-                <w:rFonts w:ascii="Calibri" w:eastAsia="Times New Roman" w:hAnsi="Calibri" w:cs="Calibri"/>
-                <w:color w:val="000000"/>
-              </w:rPr>
-              <w:br/>
+              <w:t xml:space="preserve"> </w:t>
+            </w:r>
+          </w:p>
+          <w:p>
+            <w:pPr>
+              <w:rPr>
+                <w:rFonts w:ascii="Calibri" w:eastAsia="Times New Roman" w:hAnsi="Calibri" w:cs="Calibri"/>
+                <w:color w:val="000000"/>
+              </w:rPr>
+            </w:pPr>
+          </w:p>
+          <w:p>
+            <w:pPr>
+              <w:rPr>
+                <w:rFonts w:ascii="Calibri" w:eastAsia="Times New Roman" w:hAnsi="Calibri" w:cs="Calibri"/>
+                <w:color w:val="000000"/>
+              </w:rPr>
+            </w:pPr>
+            <w:r>
+              <w:rPr>
+                <w:rFonts w:ascii="Calibri" w:eastAsia="Times New Roman" w:hAnsi="Calibri" w:cs="Calibri"/>
+                <w:color w:val="000000"/>
+              </w:rPr>
+              <w:t>MUST be the same value as the parent sample.</w:t>
+            </w:r>
+          </w:p>
+          <w:p>
+            <w:pPr>
+              <w:rPr>
+                <w:rFonts w:ascii="Calibri" w:eastAsia="Times New Roman" w:hAnsi="Calibri" w:cs="Calibri"/>
+                <w:color w:val="000000"/>
+              </w:rPr>
+            </w:pPr>
+          </w:p>
+          <w:p>
+            <w:pPr>
+              <w:rPr>
+                <w:rFonts w:ascii="Calibri" w:eastAsia="Times New Roman" w:hAnsi="Calibri" w:cs="Calibri"/>
+                <w:color w:val="000000"/>
+              </w:rPr>
+            </w:pPr>
+            <w:r>
+              <w:rPr>
+                <w:rFonts w:ascii="Calibri" w:eastAsia="Times New Roman" w:hAnsi="Calibri" w:cs="Calibri"/>
+                <w:color w:val="000000"/>
+              </w:rPr>
               <w:t xml:space="preserve">(Required, </w:t>
             </w:r>
             <w:r>
@@ -2374,6 +2667,29 @@
               <w:t>The analyte measured.</w:t>
             </w:r>
           </w:p>
+          <w:p>
+            <w:pPr>
+              <w:rPr>
+                <w:rFonts w:ascii="Calibri" w:eastAsia="Times New Roman" w:hAnsi="Calibri" w:cs="Calibri"/>
+                <w:color w:val="000000"/>
+              </w:rPr>
+            </w:pPr>
+          </w:p>
+          <w:p>
+            <w:pPr>
+              <w:rPr>
+                <w:rFonts w:ascii="Calibri" w:eastAsia="Times New Roman" w:hAnsi="Calibri" w:cs="Calibri"/>
+                <w:color w:val="000000"/>
+              </w:rPr>
+            </w:pPr>
+            <w:r>
+              <w:rPr>
+                <w:rFonts w:ascii="Calibri" w:eastAsia="Times New Roman" w:hAnsi="Calibri" w:cs="Calibri"/>
+                <w:color w:val="000000"/>
+              </w:rPr>
+              <w:t>(Required.)</w:t>
+            </w:r>
+          </w:p>
         </w:tc>
         <w:tc>
           <w:tcPr>
@@ -2448,12 +2764,27 @@
               </w:rPr>
               <w:t>The calendar date when the analysis began.</w:t>
             </w:r>
-            <w:r>
-              <w:rPr>
-                <w:rFonts w:ascii="Calibri" w:eastAsia="Times New Roman" w:hAnsi="Calibri" w:cs="Calibri"/>
-                <w:color w:val="000000"/>
-              </w:rPr>
-              <w:br/>
+          </w:p>
+          <w:p>
+            <w:pPr>
+              <w:rPr>
+                <w:rFonts w:ascii="Calibri" w:eastAsia="Times New Roman" w:hAnsi="Calibri" w:cs="Calibri"/>
+                <w:color w:val="000000"/>
+              </w:rPr>
+            </w:pPr>
+          </w:p>
+          <w:p>
+            <w:pPr>
+              <w:rPr>
+                <w:rFonts w:ascii="Calibri" w:eastAsia="Times New Roman" w:hAnsi="Calibri" w:cs="Calibri"/>
+                <w:color w:val="000000"/>
+              </w:rPr>
+            </w:pPr>
+            <w:r>
+              <w:rPr>
+                <w:rFonts w:ascii="Calibri" w:eastAsia="Times New Roman" w:hAnsi="Calibri" w:cs="Calibri"/>
+                <w:color w:val="000000"/>
+              </w:rPr>
               <w:t>(Optional.)</w:t>
             </w:r>
           </w:p>
@@ -2544,20 +2875,50 @@
               </w:rPr>
               <w:t>.</w:t>
             </w:r>
-            <w:r>
-              <w:rPr>
-                <w:rFonts w:ascii="Calibri" w:eastAsia="Times New Roman" w:hAnsi="Calibri" w:cs="Calibri"/>
-                <w:color w:val="000000"/>
-              </w:rPr>
-              <w:br/>
-              <w:t>Enter as a time, e.g., "1:30 pm" or "13:30".</w:t>
-            </w:r>
-            <w:r>
-              <w:rPr>
-                <w:rFonts w:ascii="Calibri" w:eastAsia="Times New Roman" w:hAnsi="Calibri" w:cs="Calibri"/>
-                <w:color w:val="000000"/>
-              </w:rPr>
-              <w:br/>
+          </w:p>
+          <w:p>
+            <w:pPr>
+              <w:rPr>
+                <w:rFonts w:ascii="Calibri" w:eastAsia="Times New Roman" w:hAnsi="Calibri" w:cs="Calibri"/>
+                <w:color w:val="000000"/>
+              </w:rPr>
+            </w:pPr>
+          </w:p>
+          <w:p>
+            <w:pPr>
+              <w:rPr>
+                <w:rFonts w:ascii="Calibri" w:eastAsia="Times New Roman" w:hAnsi="Calibri" w:cs="Calibri"/>
+                <w:color w:val="000000"/>
+              </w:rPr>
+            </w:pPr>
+            <w:r>
+              <w:rPr>
+                <w:rFonts w:ascii="Calibri" w:eastAsia="Times New Roman" w:hAnsi="Calibri" w:cs="Calibri"/>
+                <w:color w:val="000000"/>
+              </w:rPr>
+              <w:t>Enter as a time, e.g., "1 pm" or "1:00 pm" or "13:00".</w:t>
+            </w:r>
+          </w:p>
+          <w:p>
+            <w:pPr>
+              <w:rPr>
+                <w:rFonts w:ascii="Calibri" w:eastAsia="Times New Roman" w:hAnsi="Calibri" w:cs="Calibri"/>
+                <w:color w:val="000000"/>
+              </w:rPr>
+            </w:pPr>
+          </w:p>
+          <w:p>
+            <w:pPr>
+              <w:rPr>
+                <w:rFonts w:ascii="Calibri" w:eastAsia="Times New Roman" w:hAnsi="Calibri" w:cs="Calibri"/>
+                <w:color w:val="000000"/>
+              </w:rPr>
+            </w:pPr>
+            <w:r>
+              <w:rPr>
+                <w:rFonts w:ascii="Calibri" w:eastAsia="Times New Roman" w:hAnsi="Calibri" w:cs="Calibri"/>
+                <w:color w:val="000000"/>
+              </w:rPr>
               <w:t>(Optional.)</w:t>
             </w:r>
           </w:p>
@@ -2666,12 +3027,27 @@
               </w:rPr>
               <w:t>was finished.</w:t>
             </w:r>
-            <w:r>
-              <w:rPr>
-                <w:rFonts w:ascii="Calibri" w:eastAsia="Times New Roman" w:hAnsi="Calibri" w:cs="Calibri"/>
-                <w:color w:val="000000"/>
-              </w:rPr>
-              <w:br/>
+          </w:p>
+          <w:p>
+            <w:pPr>
+              <w:rPr>
+                <w:rFonts w:ascii="Calibri" w:eastAsia="Times New Roman" w:hAnsi="Calibri" w:cs="Calibri"/>
+                <w:color w:val="000000"/>
+              </w:rPr>
+            </w:pPr>
+          </w:p>
+          <w:p>
+            <w:pPr>
+              <w:rPr>
+                <w:rFonts w:ascii="Calibri" w:eastAsia="Times New Roman" w:hAnsi="Calibri" w:cs="Calibri"/>
+                <w:color w:val="000000"/>
+              </w:rPr>
+            </w:pPr>
+            <w:r>
+              <w:rPr>
+                <w:rFonts w:ascii="Calibri" w:eastAsia="Times New Roman" w:hAnsi="Calibri" w:cs="Calibri"/>
+                <w:color w:val="000000"/>
+              </w:rPr>
               <w:t>(Optional.)</w:t>
             </w:r>
           </w:p>
@@ -2694,6 +3070,13 @@
                 <w:color w:val="000000"/>
               </w:rPr>
               <w:t>Must not be prior to Sample Collection Date or Analysis Start Date</w:t>
+            </w:r>
+            <w:r>
+              <w:rPr>
+                <w:rFonts w:ascii="Calibri" w:eastAsia="Times New Roman" w:hAnsi="Calibri" w:cs="Calibri"/>
+                <w:color w:val="000000"/>
+              </w:rPr>
+              <w:t>.</w:t>
             </w:r>
           </w:p>
         </w:tc>
@@ -2780,20 +3163,50 @@
               </w:rPr>
               <w:t>was finished.</w:t>
             </w:r>
-            <w:r>
-              <w:rPr>
-                <w:rFonts w:ascii="Calibri" w:eastAsia="Times New Roman" w:hAnsi="Calibri" w:cs="Calibri"/>
-                <w:color w:val="000000"/>
-              </w:rPr>
-              <w:br/>
-              <w:t>Enter as a time, e.g., "1:30 pm" or "13:30".</w:t>
-            </w:r>
-            <w:r>
-              <w:rPr>
-                <w:rFonts w:ascii="Calibri" w:eastAsia="Times New Roman" w:hAnsi="Calibri" w:cs="Calibri"/>
-                <w:color w:val="000000"/>
-              </w:rPr>
-              <w:br/>
+          </w:p>
+          <w:p>
+            <w:pPr>
+              <w:rPr>
+                <w:rFonts w:ascii="Calibri" w:eastAsia="Times New Roman" w:hAnsi="Calibri" w:cs="Calibri"/>
+                <w:color w:val="000000"/>
+              </w:rPr>
+            </w:pPr>
+          </w:p>
+          <w:p>
+            <w:pPr>
+              <w:rPr>
+                <w:rFonts w:ascii="Calibri" w:eastAsia="Times New Roman" w:hAnsi="Calibri" w:cs="Calibri"/>
+                <w:color w:val="000000"/>
+              </w:rPr>
+            </w:pPr>
+            <w:r>
+              <w:rPr>
+                <w:rFonts w:ascii="Calibri" w:eastAsia="Times New Roman" w:hAnsi="Calibri" w:cs="Calibri"/>
+                <w:color w:val="000000"/>
+              </w:rPr>
+              <w:t>Enter as a time, e.g., "1 pm" or "1:00 pm" or "13:00".</w:t>
+            </w:r>
+          </w:p>
+          <w:p>
+            <w:pPr>
+              <w:rPr>
+                <w:rFonts w:ascii="Calibri" w:eastAsia="Times New Roman" w:hAnsi="Calibri" w:cs="Calibri"/>
+                <w:color w:val="000000"/>
+              </w:rPr>
+            </w:pPr>
+          </w:p>
+          <w:p>
+            <w:pPr>
+              <w:rPr>
+                <w:rFonts w:ascii="Calibri" w:eastAsia="Times New Roman" w:hAnsi="Calibri" w:cs="Calibri"/>
+                <w:color w:val="000000"/>
+              </w:rPr>
+            </w:pPr>
+            <w:r>
+              <w:rPr>
+                <w:rFonts w:ascii="Calibri" w:eastAsia="Times New Roman" w:hAnsi="Calibri" w:cs="Calibri"/>
+                <w:color w:val="000000"/>
+              </w:rPr>
               <w:t>(Optional.)</w:t>
             </w:r>
           </w:p>
@@ -2847,6 +3260,7 @@
                 <w:bCs/>
                 <w:color w:val="000000"/>
               </w:rPr>
+              <w:lastRenderedPageBreak/>
               <w:t>State Notification Date</w:t>
             </w:r>
           </w:p>
@@ -2870,12 +3284,27 @@
               </w:rPr>
               <w:t>The calendar date when the State Agency was notified of the result of the analysis.</w:t>
             </w:r>
-            <w:r>
-              <w:rPr>
-                <w:rFonts w:ascii="Calibri" w:eastAsia="Times New Roman" w:hAnsi="Calibri" w:cs="Calibri"/>
-                <w:color w:val="000000"/>
-              </w:rPr>
-              <w:br/>
+          </w:p>
+          <w:p>
+            <w:pPr>
+              <w:rPr>
+                <w:rFonts w:ascii="Calibri" w:eastAsia="Times New Roman" w:hAnsi="Calibri" w:cs="Calibri"/>
+                <w:color w:val="000000"/>
+              </w:rPr>
+            </w:pPr>
+          </w:p>
+          <w:p>
+            <w:pPr>
+              <w:rPr>
+                <w:rFonts w:ascii="Calibri" w:eastAsia="Times New Roman" w:hAnsi="Calibri" w:cs="Calibri"/>
+                <w:color w:val="000000"/>
+              </w:rPr>
+            </w:pPr>
+            <w:r>
+              <w:rPr>
+                <w:rFonts w:ascii="Calibri" w:eastAsia="Times New Roman" w:hAnsi="Calibri" w:cs="Calibri"/>
+                <w:color w:val="000000"/>
+              </w:rPr>
               <w:t>(Optional.)</w:t>
             </w:r>
           </w:p>
@@ -2892,6 +3321,13 @@
                 <w:color w:val="000000"/>
               </w:rPr>
             </w:pPr>
+            <w:r>
+              <w:rPr>
+                <w:rFonts w:ascii="Calibri" w:eastAsia="Times New Roman" w:hAnsi="Calibri" w:cs="Calibri"/>
+                <w:color w:val="000000"/>
+              </w:rPr>
+              <w:t>Must not be prior to Sample Collection Date.</w:t>
+            </w:r>
           </w:p>
         </w:tc>
       </w:tr>
@@ -2954,6 +3390,14 @@
                 <w:color w:val="000000"/>
               </w:rPr>
             </w:pPr>
+          </w:p>
+          <w:p>
+            <w:pPr>
+              <w:rPr>
+                <w:rFonts w:ascii="Calibri" w:eastAsia="Times New Roman" w:hAnsi="Calibri" w:cs="Calibri"/>
+                <w:color w:val="000000"/>
+              </w:rPr>
+            </w:pPr>
             <w:r>
               <w:rPr>
                 <w:rFonts w:ascii="Calibri" w:eastAsia="Times New Roman" w:hAnsi="Calibri" w:cs="Calibri"/>
@@ -3054,6 +3498,14 @@
                 <w:color w:val="000000"/>
               </w:rPr>
             </w:pPr>
+          </w:p>
+          <w:p>
+            <w:pPr>
+              <w:rPr>
+                <w:rFonts w:ascii="Calibri" w:eastAsia="Times New Roman" w:hAnsi="Calibri" w:cs="Calibri"/>
+                <w:color w:val="000000"/>
+              </w:rPr>
+            </w:pPr>
             <w:r>
               <w:rPr>
                 <w:rFonts w:ascii="Calibri" w:eastAsia="Times New Roman" w:hAnsi="Calibri" w:cs="Calibri"/>
@@ -3168,6 +3620,14 @@
                 <w:color w:val="000000"/>
               </w:rPr>
             </w:pPr>
+          </w:p>
+          <w:p>
+            <w:pPr>
+              <w:rPr>
+                <w:rFonts w:ascii="Calibri" w:eastAsia="Times New Roman" w:hAnsi="Calibri" w:cs="Calibri"/>
+                <w:color w:val="000000"/>
+              </w:rPr>
+            </w:pPr>
             <w:r>
               <w:rPr>
                 <w:rFonts w:ascii="Calibri" w:eastAsia="Times New Roman" w:hAnsi="Calibri" w:cs="Calibri"/>
@@ -3258,6 +3718,14 @@
                 <w:color w:val="000000"/>
               </w:rPr>
             </w:pPr>
+          </w:p>
+          <w:p>
+            <w:pPr>
+              <w:rPr>
+                <w:rFonts w:ascii="Calibri" w:eastAsia="Times New Roman" w:hAnsi="Calibri" w:cs="Calibri"/>
+                <w:color w:val="000000"/>
+              </w:rPr>
+            </w:pPr>
             <w:r>
               <w:rPr>
                 <w:rFonts w:ascii="Calibri" w:eastAsia="Times New Roman" w:hAnsi="Calibri" w:cs="Calibri"/>
@@ -3345,7 +3813,6 @@
                 <w:bCs/>
                 <w:color w:val="000000"/>
               </w:rPr>
-              <w:lastRenderedPageBreak/>
               <w:t>Result Count</w:t>
             </w:r>
           </w:p>
@@ -3378,12 +3845,20 @@
                 <w:color w:val="000000"/>
               </w:rPr>
             </w:pPr>
-            <w:r>
-              <w:rPr>
-                <w:rFonts w:ascii="Calibri" w:eastAsia="Times New Roman" w:hAnsi="Calibri" w:cs="Calibri"/>
-                <w:color w:val="000000"/>
-              </w:rPr>
-              <w:t>(Optional. Only allowed if microbes present.)</w:t>
+          </w:p>
+          <w:p>
+            <w:pPr>
+              <w:rPr>
+                <w:rFonts w:ascii="Calibri" w:eastAsia="Times New Roman" w:hAnsi="Calibri" w:cs="Calibri"/>
+                <w:color w:val="000000"/>
+              </w:rPr>
+            </w:pPr>
+            <w:r>
+              <w:rPr>
+                <w:rFonts w:ascii="Calibri" w:eastAsia="Times New Roman" w:hAnsi="Calibri" w:cs="Calibri"/>
+                <w:color w:val="000000"/>
+              </w:rPr>
+              <w:t>(Optional if microbes are Present. Otherwise, unused.)</w:t>
             </w:r>
           </w:p>
         </w:tc>
@@ -3438,7 +3913,7 @@
                 <w:bCs/>
                 <w:color w:val="000000"/>
               </w:rPr>
-              <w:t xml:space="preserve">Result Count </w:t>
+              <w:t>(</w:t>
             </w:r>
             <w:r>
               <w:rPr>
@@ -3447,7 +3922,16 @@
                 <w:bCs/>
                 <w:color w:val="000000"/>
               </w:rPr>
-              <w:t>of</w:t>
+              <w:t>Result Count</w:t>
+            </w:r>
+            <w:r>
+              <w:rPr>
+                <w:rFonts w:ascii="Calibri" w:eastAsia="Times New Roman" w:hAnsi="Calibri" w:cs="Calibri"/>
+                <w:b/>
+                <w:bCs/>
+                <w:color w:val="000000"/>
+              </w:rPr>
+              <w:t>) Units</w:t>
             </w:r>
           </w:p>
         </w:tc>
@@ -3468,44 +3952,30 @@
                 <w:rFonts w:ascii="Calibri" w:eastAsia="Times New Roman" w:hAnsi="Calibri" w:cs="Calibri"/>
                 <w:color w:val="000000"/>
               </w:rPr>
-              <w:t>Type of microbiological unit that is being</w:t>
-            </w:r>
-          </w:p>
-          <w:p>
-            <w:pPr>
-              <w:rPr>
-                <w:rFonts w:ascii="Calibri" w:eastAsia="Times New Roman" w:hAnsi="Calibri" w:cs="Calibri"/>
-                <w:color w:val="000000"/>
-              </w:rPr>
-            </w:pPr>
-            <w:r>
-              <w:rPr>
-                <w:rFonts w:ascii="Calibri" w:eastAsia="Times New Roman" w:hAnsi="Calibri" w:cs="Calibri"/>
-                <w:color w:val="000000"/>
-              </w:rPr>
-              <w:t>counted. Count type varies with the microbiological organis</w:t>
-            </w:r>
-            <w:r>
-              <w:rPr>
-                <w:rFonts w:ascii="Calibri" w:eastAsia="Times New Roman" w:hAnsi="Calibri" w:cs="Calibri"/>
-                <w:color w:val="000000"/>
-              </w:rPr>
-              <w:t>m.</w:t>
-            </w:r>
-          </w:p>
-          <w:p>
-            <w:pPr>
-              <w:rPr>
-                <w:rFonts w:ascii="Calibri" w:eastAsia="Times New Roman" w:hAnsi="Calibri" w:cs="Calibri"/>
-                <w:color w:val="000000"/>
-              </w:rPr>
-            </w:pPr>
-            <w:r>
-              <w:rPr>
-                <w:rFonts w:ascii="Calibri" w:eastAsia="Times New Roman" w:hAnsi="Calibri" w:cs="Calibri"/>
-                <w:color w:val="000000"/>
-              </w:rPr>
-              <w:t>(Required if Result Count is entered.)</w:t>
+              <w:t>Type of microbiological unit that is being counted. Count type varies with the microbiological organism.</w:t>
+            </w:r>
+          </w:p>
+          <w:p>
+            <w:pPr>
+              <w:rPr>
+                <w:rFonts w:ascii="Calibri" w:eastAsia="Times New Roman" w:hAnsi="Calibri" w:cs="Calibri"/>
+                <w:color w:val="000000"/>
+              </w:rPr>
+            </w:pPr>
+          </w:p>
+          <w:p>
+            <w:pPr>
+              <w:rPr>
+                <w:rFonts w:ascii="Calibri" w:eastAsia="Times New Roman" w:hAnsi="Calibri" w:cs="Calibri"/>
+                <w:color w:val="000000"/>
+              </w:rPr>
+            </w:pPr>
+            <w:r>
+              <w:rPr>
+                <w:rFonts w:ascii="Calibri" w:eastAsia="Times New Roman" w:hAnsi="Calibri" w:cs="Calibri"/>
+                <w:color w:val="000000"/>
+              </w:rPr>
+              <w:t>(Required if Result Count is entered. Otherwise, unused.)</w:t>
             </w:r>
           </w:p>
         </w:tc>
@@ -3559,7 +4029,7 @@
                 <w:bCs/>
                 <w:color w:val="000000"/>
               </w:rPr>
-              <w:t xml:space="preserve">Result Count </w:t>
+              <w:t>(</w:t>
             </w:r>
             <w:r>
               <w:rPr>
@@ -3568,7 +4038,16 @@
                 <w:bCs/>
                 <w:color w:val="000000"/>
               </w:rPr>
-              <w:t>per</w:t>
+              <w:t>Result Count</w:t>
+            </w:r>
+            <w:r>
+              <w:rPr>
+                <w:rFonts w:ascii="Calibri" w:eastAsia="Times New Roman" w:hAnsi="Calibri" w:cs="Calibri"/>
+                <w:b/>
+                <w:bCs/>
+                <w:color w:val="000000"/>
+              </w:rPr>
+              <w:t>) per Volume</w:t>
             </w:r>
           </w:p>
         </w:tc>
@@ -3599,12 +4078,20 @@
                 <w:color w:val="000000"/>
               </w:rPr>
             </w:pPr>
-            <w:r>
-              <w:rPr>
-                <w:rFonts w:ascii="Calibri" w:eastAsia="Times New Roman" w:hAnsi="Calibri" w:cs="Calibri"/>
-                <w:color w:val="000000"/>
-              </w:rPr>
-              <w:t>(Required if Result Count is entered.)</w:t>
+          </w:p>
+          <w:p>
+            <w:pPr>
+              <w:rPr>
+                <w:rFonts w:ascii="Calibri" w:eastAsia="Times New Roman" w:hAnsi="Calibri" w:cs="Calibri"/>
+                <w:color w:val="000000"/>
+              </w:rPr>
+            </w:pPr>
+            <w:r>
+              <w:rPr>
+                <w:rFonts w:ascii="Calibri" w:eastAsia="Times New Roman" w:hAnsi="Calibri" w:cs="Calibri"/>
+                <w:color w:val="000000"/>
+              </w:rPr>
+              <w:t>(Required if Result Count is entered. Otherwise, unused.)</w:t>
             </w:r>
           </w:p>
         </w:tc>
@@ -3635,7 +4122,7 @@
     <w:p/>
     <w:sectPr>
       <w:pgSz w:w="12240" w:h="15840"/>
-      <w:pgMar w:top="1440" w:right="1440" w:bottom="1440" w:left="1440" w:header="720" w:footer="720" w:gutter="0"/>
+      <w:pgMar w:top="1080" w:right="1440" w:bottom="1080" w:left="1440" w:header="720" w:footer="720" w:gutter="0"/>
       <w:cols w:space="720"/>
       <w:docGrid w:linePitch="360"/>
     </w:sectPr>

</xml_diff>

<commit_message>
Clarify requirements for "Repeat" Sample Type
close #9
</commit_message>
<xml_diff>
--- a/specs/Coliform-column-messages.docx
+++ b/specs/Coliform-column-messages.docx
@@ -1353,7 +1353,7 @@
                 <w:rFonts w:ascii="Calibri" w:eastAsia="Times New Roman" w:hAnsi="Calibri" w:cs="Calibri"/>
                 <w:color w:val="000000"/>
               </w:rPr>
-              <w:t>(Only required if Sample Type = "Repeat".)</w:t>
+              <w:t>(Required if Sample Type = "Repeat". Otherwise, unused.)</w:t>
             </w:r>
           </w:p>
         </w:tc>
@@ -1404,7 +1404,7 @@
                 <w:rFonts w:ascii="Calibri" w:eastAsia="Times New Roman" w:hAnsi="Calibri" w:cs="Calibri"/>
                 <w:color w:val="000000"/>
               </w:rPr>
-              <w:t>Lab Receipt Date</w:t>
+              <w:t>Original Lab Sample ID</w:t>
             </w:r>
           </w:p>
         </w:tc>
@@ -1426,39 +1426,32 @@
                 <w:rFonts w:ascii="Calibri" w:eastAsia="Times New Roman" w:hAnsi="Calibri" w:cs="Calibri"/>
                 <w:color w:val="000000"/>
               </w:rPr>
-              <w:t>The calendar date when the sample was received at the laboratory.</w:t>
-            </w:r>
-          </w:p>
-          <w:p>
-            <w:pPr>
-              <w:cnfStyle w:val="000000000000" w:firstRow="0" w:lastRow="0" w:firstColumn="0" w:lastColumn="0" w:oddVBand="0" w:evenVBand="0" w:oddHBand="0" w:evenHBand="0" w:firstRowFirstColumn="0" w:firstRowLastColumn="0" w:lastRowFirstColumn="0" w:lastRowLastColumn="0"/>
-              <w:rPr>
-                <w:rFonts w:ascii="Calibri" w:eastAsia="Times New Roman" w:hAnsi="Calibri" w:cs="Calibri"/>
-                <w:color w:val="000000"/>
-              </w:rPr>
-            </w:pPr>
-          </w:p>
-          <w:p>
-            <w:pPr>
-              <w:cnfStyle w:val="000000000000" w:firstRow="0" w:lastRow="0" w:firstColumn="0" w:lastColumn="0" w:oddVBand="0" w:evenVBand="0" w:oddHBand="0" w:evenHBand="0" w:firstRowFirstColumn="0" w:firstRowLastColumn="0" w:lastRowFirstColumn="0" w:lastRowLastColumn="0"/>
-              <w:rPr>
-                <w:rFonts w:ascii="Calibri" w:eastAsia="Times New Roman" w:hAnsi="Calibri" w:cs="Calibri"/>
-                <w:color w:val="000000"/>
-              </w:rPr>
-            </w:pPr>
-            <w:r>
-              <w:rPr>
-                <w:rFonts w:ascii="Calibri" w:eastAsia="Times New Roman" w:hAnsi="Calibri" w:cs="Calibri"/>
-                <w:color w:val="000000"/>
-              </w:rPr>
-              <w:t>(</w:t>
-            </w:r>
-            <w:r>
-              <w:rPr>
-                <w:rFonts w:ascii="Calibri" w:eastAsia="Times New Roman" w:hAnsi="Calibri" w:cs="Calibri"/>
-                <w:color w:val="000000"/>
-              </w:rPr>
-              <w:t>Optional.)</w:t>
+              <w:t>The identifier for the original sample that this sample replaces.</w:t>
+            </w:r>
+          </w:p>
+          <w:p>
+            <w:pPr>
+              <w:cnfStyle w:val="000000000000" w:firstRow="0" w:lastRow="0" w:firstColumn="0" w:lastColumn="0" w:oddVBand="0" w:evenVBand="0" w:oddHBand="0" w:evenHBand="0" w:firstRowFirstColumn="0" w:firstRowLastColumn="0" w:lastRowFirstColumn="0" w:lastRowLastColumn="0"/>
+              <w:rPr>
+                <w:rFonts w:ascii="Calibri" w:eastAsia="Times New Roman" w:hAnsi="Calibri" w:cs="Calibri"/>
+                <w:color w:val="000000"/>
+              </w:rPr>
+            </w:pPr>
+          </w:p>
+          <w:p>
+            <w:pPr>
+              <w:cnfStyle w:val="000000000000" w:firstRow="0" w:lastRow="0" w:firstColumn="0" w:lastColumn="0" w:oddVBand="0" w:evenVBand="0" w:oddHBand="0" w:evenHBand="0" w:firstRowFirstColumn="0" w:firstRowLastColumn="0" w:lastRowFirstColumn="0" w:lastRowLastColumn="0"/>
+              <w:rPr>
+                <w:rFonts w:ascii="Calibri" w:eastAsia="Times New Roman" w:hAnsi="Calibri" w:cs="Calibri"/>
+                <w:color w:val="000000"/>
+              </w:rPr>
+            </w:pPr>
+            <w:r>
+              <w:rPr>
+                <w:rFonts w:ascii="Calibri" w:eastAsia="Times New Roman" w:hAnsi="Calibri" w:cs="Calibri"/>
+                <w:color w:val="000000"/>
+              </w:rPr>
+              <w:t>(Required if Sample Type = "Repeat". Otherwise, unused.)</w:t>
             </w:r>
           </w:p>
         </w:tc>
@@ -1480,35 +1473,7 @@
                 <w:rFonts w:ascii="Calibri" w:eastAsia="Times New Roman" w:hAnsi="Calibri" w:cs="Calibri"/>
                 <w:color w:val="000000"/>
               </w:rPr>
-              <w:t xml:space="preserve">Must be a date </w:t>
-            </w:r>
-            <w:r>
-              <w:rPr>
-                <w:rFonts w:ascii="Calibri" w:eastAsia="Times New Roman" w:hAnsi="Calibri" w:cs="Calibri"/>
-                <w:color w:val="000000"/>
-              </w:rPr>
-              <w:t xml:space="preserve">no earlier than </w:t>
-            </w:r>
-            <w:r>
-              <w:rPr>
-                <w:rFonts w:ascii="Calibri" w:eastAsia="Times New Roman" w:hAnsi="Calibri" w:cs="Calibri"/>
-                <w:color w:val="000000"/>
-              </w:rPr>
-              <w:t xml:space="preserve">the Sample Collection Date or </w:t>
-            </w:r>
-            <w:r>
-              <w:rPr>
-                <w:rFonts w:ascii="Calibri" w:eastAsia="Times New Roman" w:hAnsi="Calibri" w:cs="Calibri"/>
-                <w:color w:val="000000"/>
-              </w:rPr>
-              <w:t xml:space="preserve">later than </w:t>
-            </w:r>
-            <w:r>
-              <w:rPr>
-                <w:rFonts w:ascii="Calibri" w:eastAsia="Times New Roman" w:hAnsi="Calibri" w:cs="Calibri"/>
-                <w:color w:val="000000"/>
-              </w:rPr>
-              <w:t>the current date.</w:t>
+              <w:t>Must not be longer than 20 characters.</w:t>
             </w:r>
           </w:p>
         </w:tc>
@@ -1537,7 +1502,14 @@
                 <w:rFonts w:ascii="Calibri" w:eastAsia="Times New Roman" w:hAnsi="Calibri" w:cs="Calibri"/>
                 <w:color w:val="000000"/>
               </w:rPr>
-              <w:t>Sample Collector Full Name</w:t>
+              <w:t xml:space="preserve">Original </w:t>
+            </w:r>
+            <w:r>
+              <w:rPr>
+                <w:rFonts w:ascii="Calibri" w:eastAsia="Times New Roman" w:hAnsi="Calibri" w:cs="Calibri"/>
+                <w:color w:val="000000"/>
+              </w:rPr>
+              <w:t>Sample Collection Date</w:t>
             </w:r>
           </w:p>
         </w:tc>
@@ -1559,81 +1531,32 @@
                 <w:rFonts w:ascii="Calibri" w:eastAsia="Times New Roman" w:hAnsi="Calibri" w:cs="Calibri"/>
                 <w:color w:val="000000"/>
               </w:rPr>
-              <w:t>"Last</w:t>
-            </w:r>
-            <w:r>
-              <w:rPr>
-                <w:rFonts w:ascii="Calibri" w:eastAsia="Times New Roman" w:hAnsi="Calibri" w:cs="Calibri"/>
-                <w:color w:val="000000"/>
-              </w:rPr>
-              <w:t xml:space="preserve"> </w:t>
-            </w:r>
-            <w:r>
-              <w:rPr>
-                <w:rFonts w:ascii="Calibri" w:eastAsia="Times New Roman" w:hAnsi="Calibri" w:cs="Calibri"/>
-                <w:color w:val="000000"/>
-              </w:rPr>
-              <w:t>name, First</w:t>
-            </w:r>
-            <w:r>
-              <w:rPr>
-                <w:rFonts w:ascii="Calibri" w:eastAsia="Times New Roman" w:hAnsi="Calibri" w:cs="Calibri"/>
-                <w:color w:val="000000"/>
-              </w:rPr>
-              <w:t xml:space="preserve"> </w:t>
-            </w:r>
-            <w:r>
-              <w:rPr>
-                <w:rFonts w:ascii="Calibri" w:eastAsia="Times New Roman" w:hAnsi="Calibri" w:cs="Calibri"/>
-                <w:color w:val="000000"/>
-              </w:rPr>
-              <w:t>name"</w:t>
-            </w:r>
-          </w:p>
-          <w:p>
-            <w:pPr>
-              <w:cnfStyle w:val="000000000000" w:firstRow="0" w:lastRow="0" w:firstColumn="0" w:lastColumn="0" w:oddVBand="0" w:evenVBand="0" w:oddHBand="0" w:evenHBand="0" w:firstRowFirstColumn="0" w:firstRowLastColumn="0" w:lastRowFirstColumn="0" w:lastRowLastColumn="0"/>
-              <w:rPr>
-                <w:rFonts w:ascii="Calibri" w:eastAsia="Times New Roman" w:hAnsi="Calibri" w:cs="Calibri"/>
-                <w:color w:val="000000"/>
-              </w:rPr>
-            </w:pPr>
-          </w:p>
-          <w:p>
-            <w:pPr>
-              <w:cnfStyle w:val="000000000000" w:firstRow="0" w:lastRow="0" w:firstColumn="0" w:lastColumn="0" w:oddVBand="0" w:evenVBand="0" w:oddHBand="0" w:evenHBand="0" w:firstRowFirstColumn="0" w:firstRowLastColumn="0" w:lastRowFirstColumn="0" w:lastRowLastColumn="0"/>
-              <w:rPr>
-                <w:rFonts w:ascii="Calibri" w:eastAsia="Times New Roman" w:hAnsi="Calibri" w:cs="Calibri"/>
-                <w:color w:val="000000"/>
-              </w:rPr>
-            </w:pPr>
-            <w:r>
-              <w:rPr>
-                <w:rFonts w:ascii="Calibri" w:eastAsia="Times New Roman" w:hAnsi="Calibri" w:cs="Calibri"/>
-                <w:color w:val="000000"/>
-              </w:rPr>
-              <w:t>(Optional</w:t>
-            </w:r>
-            <w:r>
-              <w:rPr>
-                <w:rFonts w:ascii="Calibri" w:eastAsia="Times New Roman" w:hAnsi="Calibri" w:cs="Calibri"/>
-                <w:color w:val="000000"/>
-              </w:rPr>
-              <w:t xml:space="preserve">, </w:t>
-            </w:r>
-            <w:r>
-              <w:rPr>
-                <w:rFonts w:ascii="Calibri" w:eastAsia="Times New Roman" w:hAnsi="Calibri" w:cs="Calibri"/>
-                <w:color w:val="000000"/>
-              </w:rPr>
-              <w:t>4</w:t>
-            </w:r>
-            <w:r>
-              <w:rPr>
-                <w:rFonts w:ascii="Calibri" w:eastAsia="Times New Roman" w:hAnsi="Calibri" w:cs="Calibri"/>
-                <w:color w:val="000000"/>
-              </w:rPr>
-              <w:t>0 characters max.)</w:t>
+              <w:t>The calendar date when the original sample was collected.</w:t>
+            </w:r>
+          </w:p>
+          <w:p>
+            <w:pPr>
+              <w:cnfStyle w:val="000000000000" w:firstRow="0" w:lastRow="0" w:firstColumn="0" w:lastColumn="0" w:oddVBand="0" w:evenVBand="0" w:oddHBand="0" w:evenHBand="0" w:firstRowFirstColumn="0" w:firstRowLastColumn="0" w:lastRowFirstColumn="0" w:lastRowLastColumn="0"/>
+              <w:rPr>
+                <w:rFonts w:ascii="Calibri" w:eastAsia="Times New Roman" w:hAnsi="Calibri" w:cs="Calibri"/>
+                <w:color w:val="000000"/>
+              </w:rPr>
+            </w:pPr>
+          </w:p>
+          <w:p>
+            <w:pPr>
+              <w:cnfStyle w:val="000000000000" w:firstRow="0" w:lastRow="0" w:firstColumn="0" w:lastColumn="0" w:oddVBand="0" w:evenVBand="0" w:oddHBand="0" w:evenHBand="0" w:firstRowFirstColumn="0" w:firstRowLastColumn="0" w:lastRowFirstColumn="0" w:lastRowLastColumn="0"/>
+              <w:rPr>
+                <w:rFonts w:ascii="Calibri" w:eastAsia="Times New Roman" w:hAnsi="Calibri" w:cs="Calibri"/>
+                <w:color w:val="000000"/>
+              </w:rPr>
+            </w:pPr>
+            <w:r>
+              <w:rPr>
+                <w:rFonts w:ascii="Calibri" w:eastAsia="Times New Roman" w:hAnsi="Calibri" w:cs="Calibri"/>
+                <w:color w:val="000000"/>
+              </w:rPr>
+              <w:t>(Required if Sample Type = "Repeat". Otherwise, unused.)</w:t>
             </w:r>
           </w:p>
         </w:tc>
@@ -1655,7 +1578,7 @@
                 <w:rFonts w:ascii="Calibri" w:eastAsia="Times New Roman" w:hAnsi="Calibri" w:cs="Calibri"/>
                 <w:color w:val="000000"/>
               </w:rPr>
-              <w:t>Must not be longer than 40 characters.</w:t>
+              <w:t>Must be a date no later than the current date.</w:t>
             </w:r>
           </w:p>
         </w:tc>
@@ -1684,7 +1607,7 @@
                 <w:rFonts w:ascii="Calibri" w:eastAsia="Times New Roman" w:hAnsi="Calibri" w:cs="Calibri"/>
                 <w:color w:val="000000"/>
               </w:rPr>
-              <w:t>Free Chlorine Residual (mg/L)</w:t>
+              <w:t>Lab Receipt Date</w:t>
             </w:r>
           </w:p>
         </w:tc>
@@ -1706,32 +1629,39 @@
                 <w:rFonts w:ascii="Calibri" w:eastAsia="Times New Roman" w:hAnsi="Calibri" w:cs="Calibri"/>
                 <w:color w:val="000000"/>
               </w:rPr>
-              <w:t>Free chlorine “Field Result” value measured at the time/location of sample collection in mg/L.</w:t>
-            </w:r>
-          </w:p>
-          <w:p>
-            <w:pPr>
-              <w:cnfStyle w:val="000000000000" w:firstRow="0" w:lastRow="0" w:firstColumn="0" w:lastColumn="0" w:oddVBand="0" w:evenVBand="0" w:oddHBand="0" w:evenHBand="0" w:firstRowFirstColumn="0" w:firstRowLastColumn="0" w:lastRowFirstColumn="0" w:lastRowLastColumn="0"/>
-              <w:rPr>
-                <w:rFonts w:ascii="Calibri" w:eastAsia="Times New Roman" w:hAnsi="Calibri" w:cs="Calibri"/>
-                <w:color w:val="000000"/>
-              </w:rPr>
-            </w:pPr>
-          </w:p>
-          <w:p>
-            <w:pPr>
-              <w:cnfStyle w:val="000000000000" w:firstRow="0" w:lastRow="0" w:firstColumn="0" w:lastColumn="0" w:oddVBand="0" w:evenVBand="0" w:oddHBand="0" w:evenHBand="0" w:firstRowFirstColumn="0" w:firstRowLastColumn="0" w:lastRowFirstColumn="0" w:lastRowLastColumn="0"/>
-              <w:rPr>
-                <w:rFonts w:ascii="Calibri" w:eastAsia="Times New Roman" w:hAnsi="Calibri" w:cs="Calibri"/>
-                <w:color w:val="000000"/>
-              </w:rPr>
-            </w:pPr>
-            <w:r>
-              <w:rPr>
-                <w:rFonts w:ascii="Calibri" w:eastAsia="Times New Roman" w:hAnsi="Calibri" w:cs="Calibri"/>
-                <w:color w:val="000000"/>
-              </w:rPr>
-              <w:t>(Optional.)</w:t>
+              <w:t>The calendar date when the sample was received at the laboratory.</w:t>
+            </w:r>
+          </w:p>
+          <w:p>
+            <w:pPr>
+              <w:cnfStyle w:val="000000000000" w:firstRow="0" w:lastRow="0" w:firstColumn="0" w:lastColumn="0" w:oddVBand="0" w:evenVBand="0" w:oddHBand="0" w:evenHBand="0" w:firstRowFirstColumn="0" w:firstRowLastColumn="0" w:lastRowFirstColumn="0" w:lastRowLastColumn="0"/>
+              <w:rPr>
+                <w:rFonts w:ascii="Calibri" w:eastAsia="Times New Roman" w:hAnsi="Calibri" w:cs="Calibri"/>
+                <w:color w:val="000000"/>
+              </w:rPr>
+            </w:pPr>
+          </w:p>
+          <w:p>
+            <w:pPr>
+              <w:cnfStyle w:val="000000000000" w:firstRow="0" w:lastRow="0" w:firstColumn="0" w:lastColumn="0" w:oddVBand="0" w:evenVBand="0" w:oddHBand="0" w:evenHBand="0" w:firstRowFirstColumn="0" w:firstRowLastColumn="0" w:lastRowFirstColumn="0" w:lastRowLastColumn="0"/>
+              <w:rPr>
+                <w:rFonts w:ascii="Calibri" w:eastAsia="Times New Roman" w:hAnsi="Calibri" w:cs="Calibri"/>
+                <w:color w:val="000000"/>
+              </w:rPr>
+            </w:pPr>
+            <w:r>
+              <w:rPr>
+                <w:rFonts w:ascii="Calibri" w:eastAsia="Times New Roman" w:hAnsi="Calibri" w:cs="Calibri"/>
+                <w:color w:val="000000"/>
+              </w:rPr>
+              <w:t>(</w:t>
+            </w:r>
+            <w:r>
+              <w:rPr>
+                <w:rFonts w:ascii="Calibri" w:eastAsia="Times New Roman" w:hAnsi="Calibri" w:cs="Calibri"/>
+                <w:color w:val="000000"/>
+              </w:rPr>
+              <w:t>Optional.)</w:t>
             </w:r>
           </w:p>
         </w:tc>
@@ -1753,21 +1683,35 @@
                 <w:rFonts w:ascii="Calibri" w:eastAsia="Times New Roman" w:hAnsi="Calibri" w:cs="Calibri"/>
                 <w:color w:val="000000"/>
               </w:rPr>
-              <w:t>Enter a number between 0.01 and 99</w:t>
-            </w:r>
-            <w:r>
-              <w:rPr>
-                <w:rFonts w:ascii="Calibri" w:eastAsia="Times New Roman" w:hAnsi="Calibri" w:cs="Calibri"/>
-                <w:color w:val="000000"/>
-              </w:rPr>
-              <w:t>.0</w:t>
-            </w:r>
-            <w:r>
-              <w:rPr>
-                <w:rFonts w:ascii="Calibri" w:eastAsia="Times New Roman" w:hAnsi="Calibri" w:cs="Calibri"/>
-                <w:color w:val="000000"/>
-              </w:rPr>
-              <w:t>.</w:t>
+              <w:t xml:space="preserve">Must be a date </w:t>
+            </w:r>
+            <w:r>
+              <w:rPr>
+                <w:rFonts w:ascii="Calibri" w:eastAsia="Times New Roman" w:hAnsi="Calibri" w:cs="Calibri"/>
+                <w:color w:val="000000"/>
+              </w:rPr>
+              <w:t xml:space="preserve">no earlier than </w:t>
+            </w:r>
+            <w:r>
+              <w:rPr>
+                <w:rFonts w:ascii="Calibri" w:eastAsia="Times New Roman" w:hAnsi="Calibri" w:cs="Calibri"/>
+                <w:color w:val="000000"/>
+              </w:rPr>
+              <w:t xml:space="preserve">the Sample Collection Date or </w:t>
+            </w:r>
+            <w:r>
+              <w:rPr>
+                <w:rFonts w:ascii="Calibri" w:eastAsia="Times New Roman" w:hAnsi="Calibri" w:cs="Calibri"/>
+                <w:color w:val="000000"/>
+              </w:rPr>
+              <w:t xml:space="preserve">later than </w:t>
+            </w:r>
+            <w:r>
+              <w:rPr>
+                <w:rFonts w:ascii="Calibri" w:eastAsia="Times New Roman" w:hAnsi="Calibri" w:cs="Calibri"/>
+                <w:color w:val="000000"/>
+              </w:rPr>
+              <w:t>the current date.</w:t>
             </w:r>
           </w:p>
         </w:tc>
@@ -1796,7 +1740,7 @@
                 <w:rFonts w:ascii="Calibri" w:eastAsia="Times New Roman" w:hAnsi="Calibri" w:cs="Calibri"/>
                 <w:color w:val="000000"/>
               </w:rPr>
-              <w:t>Total Chlorine Residual (mg/L)</w:t>
+              <w:t>Sample Collector Full Name</w:t>
             </w:r>
           </w:p>
         </w:tc>
@@ -1818,32 +1762,81 @@
                 <w:rFonts w:ascii="Calibri" w:eastAsia="Times New Roman" w:hAnsi="Calibri" w:cs="Calibri"/>
                 <w:color w:val="000000"/>
               </w:rPr>
-              <w:t>Total chlorine “Field Result” value measured at the time/location of sample collection in mg/L.</w:t>
-            </w:r>
-          </w:p>
-          <w:p>
-            <w:pPr>
-              <w:cnfStyle w:val="000000000000" w:firstRow="0" w:lastRow="0" w:firstColumn="0" w:lastColumn="0" w:oddVBand="0" w:evenVBand="0" w:oddHBand="0" w:evenHBand="0" w:firstRowFirstColumn="0" w:firstRowLastColumn="0" w:lastRowFirstColumn="0" w:lastRowLastColumn="0"/>
-              <w:rPr>
-                <w:rFonts w:ascii="Calibri" w:eastAsia="Times New Roman" w:hAnsi="Calibri" w:cs="Calibri"/>
-                <w:color w:val="000000"/>
-              </w:rPr>
-            </w:pPr>
-          </w:p>
-          <w:p>
-            <w:pPr>
-              <w:cnfStyle w:val="000000000000" w:firstRow="0" w:lastRow="0" w:firstColumn="0" w:lastColumn="0" w:oddVBand="0" w:evenVBand="0" w:oddHBand="0" w:evenHBand="0" w:firstRowFirstColumn="0" w:firstRowLastColumn="0" w:lastRowFirstColumn="0" w:lastRowLastColumn="0"/>
-              <w:rPr>
-                <w:rFonts w:ascii="Calibri" w:eastAsia="Times New Roman" w:hAnsi="Calibri" w:cs="Calibri"/>
-                <w:color w:val="000000"/>
-              </w:rPr>
-            </w:pPr>
-            <w:r>
-              <w:rPr>
-                <w:rFonts w:ascii="Calibri" w:eastAsia="Times New Roman" w:hAnsi="Calibri" w:cs="Calibri"/>
-                <w:color w:val="000000"/>
-              </w:rPr>
-              <w:t>(Optional.)</w:t>
+              <w:t>"Last</w:t>
+            </w:r>
+            <w:r>
+              <w:rPr>
+                <w:rFonts w:ascii="Calibri" w:eastAsia="Times New Roman" w:hAnsi="Calibri" w:cs="Calibri"/>
+                <w:color w:val="000000"/>
+              </w:rPr>
+              <w:t xml:space="preserve"> </w:t>
+            </w:r>
+            <w:r>
+              <w:rPr>
+                <w:rFonts w:ascii="Calibri" w:eastAsia="Times New Roman" w:hAnsi="Calibri" w:cs="Calibri"/>
+                <w:color w:val="000000"/>
+              </w:rPr>
+              <w:t>name, First</w:t>
+            </w:r>
+            <w:r>
+              <w:rPr>
+                <w:rFonts w:ascii="Calibri" w:eastAsia="Times New Roman" w:hAnsi="Calibri" w:cs="Calibri"/>
+                <w:color w:val="000000"/>
+              </w:rPr>
+              <w:t xml:space="preserve"> </w:t>
+            </w:r>
+            <w:r>
+              <w:rPr>
+                <w:rFonts w:ascii="Calibri" w:eastAsia="Times New Roman" w:hAnsi="Calibri" w:cs="Calibri"/>
+                <w:color w:val="000000"/>
+              </w:rPr>
+              <w:t>name"</w:t>
+            </w:r>
+          </w:p>
+          <w:p>
+            <w:pPr>
+              <w:cnfStyle w:val="000000000000" w:firstRow="0" w:lastRow="0" w:firstColumn="0" w:lastColumn="0" w:oddVBand="0" w:evenVBand="0" w:oddHBand="0" w:evenHBand="0" w:firstRowFirstColumn="0" w:firstRowLastColumn="0" w:lastRowFirstColumn="0" w:lastRowLastColumn="0"/>
+              <w:rPr>
+                <w:rFonts w:ascii="Calibri" w:eastAsia="Times New Roman" w:hAnsi="Calibri" w:cs="Calibri"/>
+                <w:color w:val="000000"/>
+              </w:rPr>
+            </w:pPr>
+          </w:p>
+          <w:p>
+            <w:pPr>
+              <w:cnfStyle w:val="000000000000" w:firstRow="0" w:lastRow="0" w:firstColumn="0" w:lastColumn="0" w:oddVBand="0" w:evenVBand="0" w:oddHBand="0" w:evenHBand="0" w:firstRowFirstColumn="0" w:firstRowLastColumn="0" w:lastRowFirstColumn="0" w:lastRowLastColumn="0"/>
+              <w:rPr>
+                <w:rFonts w:ascii="Calibri" w:eastAsia="Times New Roman" w:hAnsi="Calibri" w:cs="Calibri"/>
+                <w:color w:val="000000"/>
+              </w:rPr>
+            </w:pPr>
+            <w:r>
+              <w:rPr>
+                <w:rFonts w:ascii="Calibri" w:eastAsia="Times New Roman" w:hAnsi="Calibri" w:cs="Calibri"/>
+                <w:color w:val="000000"/>
+              </w:rPr>
+              <w:t>(Optional</w:t>
+            </w:r>
+            <w:r>
+              <w:rPr>
+                <w:rFonts w:ascii="Calibri" w:eastAsia="Times New Roman" w:hAnsi="Calibri" w:cs="Calibri"/>
+                <w:color w:val="000000"/>
+              </w:rPr>
+              <w:t xml:space="preserve">, </w:t>
+            </w:r>
+            <w:r>
+              <w:rPr>
+                <w:rFonts w:ascii="Calibri" w:eastAsia="Times New Roman" w:hAnsi="Calibri" w:cs="Calibri"/>
+                <w:color w:val="000000"/>
+              </w:rPr>
+              <w:t>4</w:t>
+            </w:r>
+            <w:r>
+              <w:rPr>
+                <w:rFonts w:ascii="Calibri" w:eastAsia="Times New Roman" w:hAnsi="Calibri" w:cs="Calibri"/>
+                <w:color w:val="000000"/>
+              </w:rPr>
+              <w:t>0 characters max.)</w:t>
             </w:r>
           </w:p>
         </w:tc>
@@ -1865,7 +1858,7 @@
                 <w:rFonts w:ascii="Calibri" w:eastAsia="Times New Roman" w:hAnsi="Calibri" w:cs="Calibri"/>
                 <w:color w:val="000000"/>
               </w:rPr>
-              <w:t>Enter a number between 0.01 and 99.</w:t>
+              <w:t>Must not be longer than 40 characters.</w:t>
             </w:r>
           </w:p>
         </w:tc>
@@ -1894,7 +1887,7 @@
                 <w:rFonts w:ascii="Calibri" w:eastAsia="Times New Roman" w:hAnsi="Calibri" w:cs="Calibri"/>
                 <w:color w:val="000000"/>
               </w:rPr>
-              <w:t>Original Lab Sample ID</w:t>
+              <w:t>Free Chlorine Residual (mg/L)</w:t>
             </w:r>
           </w:p>
         </w:tc>
@@ -1916,46 +1909,32 @@
                 <w:rFonts w:ascii="Calibri" w:eastAsia="Times New Roman" w:hAnsi="Calibri" w:cs="Calibri"/>
                 <w:color w:val="000000"/>
               </w:rPr>
-              <w:t>The identifier for the original sample that this sample replaces.</w:t>
-            </w:r>
-          </w:p>
-          <w:p>
-            <w:pPr>
-              <w:cnfStyle w:val="000000000000" w:firstRow="0" w:lastRow="0" w:firstColumn="0" w:lastColumn="0" w:oddVBand="0" w:evenVBand="0" w:oddHBand="0" w:evenHBand="0" w:firstRowFirstColumn="0" w:firstRowLastColumn="0" w:lastRowFirstColumn="0" w:lastRowLastColumn="0"/>
-              <w:rPr>
-                <w:rFonts w:ascii="Calibri" w:eastAsia="Times New Roman" w:hAnsi="Calibri" w:cs="Calibri"/>
-                <w:color w:val="000000"/>
-              </w:rPr>
-            </w:pPr>
-          </w:p>
-          <w:p>
-            <w:pPr>
-              <w:cnfStyle w:val="000000000000" w:firstRow="0" w:lastRow="0" w:firstColumn="0" w:lastColumn="0" w:oddVBand="0" w:evenVBand="0" w:oddHBand="0" w:evenHBand="0" w:firstRowFirstColumn="0" w:firstRowLastColumn="0" w:lastRowFirstColumn="0" w:lastRowLastColumn="0"/>
-              <w:rPr>
-                <w:rFonts w:ascii="Calibri" w:eastAsia="Times New Roman" w:hAnsi="Calibri" w:cs="Calibri"/>
-                <w:color w:val="000000"/>
-              </w:rPr>
-            </w:pPr>
-            <w:r>
-              <w:rPr>
-                <w:rFonts w:ascii="Calibri" w:eastAsia="Times New Roman" w:hAnsi="Calibri" w:cs="Calibri"/>
-                <w:color w:val="000000"/>
-              </w:rPr>
-              <w:t>(Only required if Sample Type = "Repeat"</w:t>
-            </w:r>
-            <w:r>
-              <w:rPr>
-                <w:rFonts w:ascii="Calibri" w:eastAsia="Times New Roman" w:hAnsi="Calibri" w:cs="Calibri"/>
-                <w:color w:val="000000"/>
-              </w:rPr>
-              <w:t>,</w:t>
-            </w:r>
-            <w:r>
-              <w:rPr>
-                <w:rFonts w:ascii="Calibri" w:eastAsia="Times New Roman" w:hAnsi="Calibri" w:cs="Calibri"/>
-                <w:color w:val="000000"/>
-              </w:rPr>
-              <w:t xml:space="preserve"> 20 characters max.)</w:t>
+              <w:t>Free chlorine “Field Result” value measured at the time/location of sample collection in mg/L.</w:t>
+            </w:r>
+          </w:p>
+          <w:p>
+            <w:pPr>
+              <w:cnfStyle w:val="000000000000" w:firstRow="0" w:lastRow="0" w:firstColumn="0" w:lastColumn="0" w:oddVBand="0" w:evenVBand="0" w:oddHBand="0" w:evenHBand="0" w:firstRowFirstColumn="0" w:firstRowLastColumn="0" w:lastRowFirstColumn="0" w:lastRowLastColumn="0"/>
+              <w:rPr>
+                <w:rFonts w:ascii="Calibri" w:eastAsia="Times New Roman" w:hAnsi="Calibri" w:cs="Calibri"/>
+                <w:color w:val="000000"/>
+              </w:rPr>
+            </w:pPr>
+          </w:p>
+          <w:p>
+            <w:pPr>
+              <w:cnfStyle w:val="000000000000" w:firstRow="0" w:lastRow="0" w:firstColumn="0" w:lastColumn="0" w:oddVBand="0" w:evenVBand="0" w:oddHBand="0" w:evenHBand="0" w:firstRowFirstColumn="0" w:firstRowLastColumn="0" w:lastRowFirstColumn="0" w:lastRowLastColumn="0"/>
+              <w:rPr>
+                <w:rFonts w:ascii="Calibri" w:eastAsia="Times New Roman" w:hAnsi="Calibri" w:cs="Calibri"/>
+                <w:color w:val="000000"/>
+              </w:rPr>
+            </w:pPr>
+            <w:r>
+              <w:rPr>
+                <w:rFonts w:ascii="Calibri" w:eastAsia="Times New Roman" w:hAnsi="Calibri" w:cs="Calibri"/>
+                <w:color w:val="000000"/>
+              </w:rPr>
+              <w:t>(Optional.)</w:t>
             </w:r>
           </w:p>
         </w:tc>
@@ -1977,7 +1956,21 @@
                 <w:rFonts w:ascii="Calibri" w:eastAsia="Times New Roman" w:hAnsi="Calibri" w:cs="Calibri"/>
                 <w:color w:val="000000"/>
               </w:rPr>
-              <w:t>Must not be longer than 20 characters.</w:t>
+              <w:t>Enter a number between 0.01 and 99</w:t>
+            </w:r>
+            <w:r>
+              <w:rPr>
+                <w:rFonts w:ascii="Calibri" w:eastAsia="Times New Roman" w:hAnsi="Calibri" w:cs="Calibri"/>
+                <w:color w:val="000000"/>
+              </w:rPr>
+              <w:t>.0</w:t>
+            </w:r>
+            <w:r>
+              <w:rPr>
+                <w:rFonts w:ascii="Calibri" w:eastAsia="Times New Roman" w:hAnsi="Calibri" w:cs="Calibri"/>
+                <w:color w:val="000000"/>
+              </w:rPr>
+              <w:t>.</w:t>
             </w:r>
           </w:p>
         </w:tc>
@@ -2006,14 +1999,7 @@
                 <w:rFonts w:ascii="Calibri" w:eastAsia="Times New Roman" w:hAnsi="Calibri" w:cs="Calibri"/>
                 <w:color w:val="000000"/>
               </w:rPr>
-              <w:t xml:space="preserve">Original </w:t>
-            </w:r>
-            <w:r>
-              <w:rPr>
-                <w:rFonts w:ascii="Calibri" w:eastAsia="Times New Roman" w:hAnsi="Calibri" w:cs="Calibri"/>
-                <w:color w:val="000000"/>
-              </w:rPr>
-              <w:t>Sample Collection Date</w:t>
+              <w:t>Total Chlorine Residual (mg/L)</w:t>
             </w:r>
           </w:p>
         </w:tc>
@@ -2035,46 +2021,32 @@
                 <w:rFonts w:ascii="Calibri" w:eastAsia="Times New Roman" w:hAnsi="Calibri" w:cs="Calibri"/>
                 <w:color w:val="000000"/>
               </w:rPr>
-              <w:t>The calendar date when the original sample was collected.</w:t>
-            </w:r>
-          </w:p>
-          <w:p>
-            <w:pPr>
-              <w:cnfStyle w:val="000000000000" w:firstRow="0" w:lastRow="0" w:firstColumn="0" w:lastColumn="0" w:oddVBand="0" w:evenVBand="0" w:oddHBand="0" w:evenHBand="0" w:firstRowFirstColumn="0" w:firstRowLastColumn="0" w:lastRowFirstColumn="0" w:lastRowLastColumn="0"/>
-              <w:rPr>
-                <w:rFonts w:ascii="Calibri" w:eastAsia="Times New Roman" w:hAnsi="Calibri" w:cs="Calibri"/>
-                <w:color w:val="000000"/>
-              </w:rPr>
-            </w:pPr>
-          </w:p>
-          <w:p>
-            <w:pPr>
-              <w:cnfStyle w:val="000000000000" w:firstRow="0" w:lastRow="0" w:firstColumn="0" w:lastColumn="0" w:oddVBand="0" w:evenVBand="0" w:oddHBand="0" w:evenHBand="0" w:firstRowFirstColumn="0" w:firstRowLastColumn="0" w:lastRowFirstColumn="0" w:lastRowLastColumn="0"/>
-              <w:rPr>
-                <w:rFonts w:ascii="Calibri" w:eastAsia="Times New Roman" w:hAnsi="Calibri" w:cs="Calibri"/>
-                <w:color w:val="000000"/>
-              </w:rPr>
-            </w:pPr>
-            <w:r>
-              <w:rPr>
-                <w:rFonts w:ascii="Calibri" w:eastAsia="Times New Roman" w:hAnsi="Calibri" w:cs="Calibri"/>
-                <w:color w:val="000000"/>
-              </w:rPr>
-              <w:t>(</w:t>
-            </w:r>
-            <w:r>
-              <w:rPr>
-                <w:rFonts w:ascii="Calibri" w:eastAsia="Times New Roman" w:hAnsi="Calibri" w:cs="Calibri"/>
-                <w:color w:val="000000"/>
-              </w:rPr>
-              <w:t>Only required if Sample Type = "Repeat"</w:t>
-            </w:r>
-            <w:r>
-              <w:rPr>
-                <w:rFonts w:ascii="Calibri" w:eastAsia="Times New Roman" w:hAnsi="Calibri" w:cs="Calibri"/>
-                <w:color w:val="000000"/>
-              </w:rPr>
-              <w:t>.)</w:t>
+              <w:t>Total chlorine “Field Result” value measured at the time/location of sample collection in mg/L.</w:t>
+            </w:r>
+          </w:p>
+          <w:p>
+            <w:pPr>
+              <w:cnfStyle w:val="000000000000" w:firstRow="0" w:lastRow="0" w:firstColumn="0" w:lastColumn="0" w:oddVBand="0" w:evenVBand="0" w:oddHBand="0" w:evenHBand="0" w:firstRowFirstColumn="0" w:firstRowLastColumn="0" w:lastRowFirstColumn="0" w:lastRowLastColumn="0"/>
+              <w:rPr>
+                <w:rFonts w:ascii="Calibri" w:eastAsia="Times New Roman" w:hAnsi="Calibri" w:cs="Calibri"/>
+                <w:color w:val="000000"/>
+              </w:rPr>
+            </w:pPr>
+          </w:p>
+          <w:p>
+            <w:pPr>
+              <w:cnfStyle w:val="000000000000" w:firstRow="0" w:lastRow="0" w:firstColumn="0" w:lastColumn="0" w:oddVBand="0" w:evenVBand="0" w:oddHBand="0" w:evenHBand="0" w:firstRowFirstColumn="0" w:firstRowLastColumn="0" w:lastRowFirstColumn="0" w:lastRowLastColumn="0"/>
+              <w:rPr>
+                <w:rFonts w:ascii="Calibri" w:eastAsia="Times New Roman" w:hAnsi="Calibri" w:cs="Calibri"/>
+                <w:color w:val="000000"/>
+              </w:rPr>
+            </w:pPr>
+            <w:r>
+              <w:rPr>
+                <w:rFonts w:ascii="Calibri" w:eastAsia="Times New Roman" w:hAnsi="Calibri" w:cs="Calibri"/>
+                <w:color w:val="000000"/>
+              </w:rPr>
+              <w:t>(Optional.)</w:t>
             </w:r>
           </w:p>
         </w:tc>
@@ -2096,7 +2068,7 @@
                 <w:rFonts w:ascii="Calibri" w:eastAsia="Times New Roman" w:hAnsi="Calibri" w:cs="Calibri"/>
                 <w:color w:val="000000"/>
               </w:rPr>
-              <w:t>Must be a date no later than the current date.</w:t>
+              <w:t>Enter a number between 0.01 and 99.</w:t>
             </w:r>
           </w:p>
         </w:tc>

</xml_diff>

<commit_message>
Reorder columns to group primary keys
Lab Sample ID, PWS Number, & 
Sample Collection Date
</commit_message>
<xml_diff>
--- a/specs/Coliform-column-messages.docx
+++ b/specs/Coliform-column-messages.docx
@@ -221,7 +221,7 @@
                 <w:rFonts w:ascii="Calibri" w:eastAsia="Times New Roman" w:hAnsi="Calibri" w:cs="Calibri"/>
                 <w:color w:val="000000"/>
               </w:rPr>
-              <w:t>State Sample Number</w:t>
+              <w:t>PWS Number</w:t>
             </w:r>
           </w:p>
         </w:tc>
@@ -243,24 +243,32 @@
                 <w:rFonts w:ascii="Calibri" w:eastAsia="Times New Roman" w:hAnsi="Calibri" w:cs="Calibri"/>
                 <w:color w:val="000000"/>
               </w:rPr>
-              <w:t>An additional identifier to identify the sample at time of collection.</w:t>
-            </w:r>
-          </w:p>
-          <w:p>
-            <w:pPr>
-              <w:cnfStyle w:val="000000000000" w:firstRow="0" w:lastRow="0" w:firstColumn="0" w:lastColumn="0" w:oddVBand="0" w:evenVBand="0" w:oddHBand="0" w:evenHBand="0" w:firstRowFirstColumn="0" w:firstRowLastColumn="0" w:lastRowFirstColumn="0" w:lastRowLastColumn="0"/>
-              <w:rPr>
-                <w:rFonts w:ascii="Calibri" w:eastAsia="Times New Roman" w:hAnsi="Calibri" w:cs="Calibri"/>
-                <w:color w:val="000000"/>
-              </w:rPr>
-            </w:pPr>
-            <w:r>
-              <w:rPr>
-                <w:rFonts w:ascii="Calibri" w:eastAsia="Times New Roman" w:hAnsi="Calibri" w:cs="Calibri"/>
-                <w:color w:val="000000"/>
-              </w:rPr>
-              <w:br/>
-              <w:t>(Optional, 20 characters max.)</w:t>
+              <w:t>State-assigned Public Water System identifier.</w:t>
+            </w:r>
+          </w:p>
+          <w:p>
+            <w:pPr>
+              <w:cnfStyle w:val="000000000000" w:firstRow="0" w:lastRow="0" w:firstColumn="0" w:lastColumn="0" w:oddVBand="0" w:evenVBand="0" w:oddHBand="0" w:evenHBand="0" w:firstRowFirstColumn="0" w:firstRowLastColumn="0" w:lastRowFirstColumn="0" w:lastRowLastColumn="0"/>
+              <w:rPr>
+                <w:rFonts w:ascii="Calibri" w:eastAsia="Times New Roman" w:hAnsi="Calibri" w:cs="Calibri"/>
+                <w:color w:val="000000"/>
+              </w:rPr>
+            </w:pPr>
+          </w:p>
+          <w:p>
+            <w:pPr>
+              <w:cnfStyle w:val="000000000000" w:firstRow="0" w:lastRow="0" w:firstColumn="0" w:lastColumn="0" w:oddVBand="0" w:evenVBand="0" w:oddHBand="0" w:evenHBand="0" w:firstRowFirstColumn="0" w:firstRowLastColumn="0" w:lastRowFirstColumn="0" w:lastRowLastColumn="0"/>
+              <w:rPr>
+                <w:rFonts w:ascii="Calibri" w:eastAsia="Times New Roman" w:hAnsi="Calibri" w:cs="Calibri"/>
+                <w:color w:val="000000"/>
+              </w:rPr>
+            </w:pPr>
+            <w:r>
+              <w:rPr>
+                <w:rFonts w:ascii="Calibri" w:eastAsia="Times New Roman" w:hAnsi="Calibri" w:cs="Calibri"/>
+                <w:color w:val="000000"/>
+              </w:rPr>
+              <w:t>(Required, must be exactly 9 characters.)</w:t>
             </w:r>
           </w:p>
         </w:tc>
@@ -282,7 +290,35 @@
                 <w:rFonts w:ascii="Calibri" w:eastAsia="Times New Roman" w:hAnsi="Calibri" w:cs="Calibri"/>
                 <w:color w:val="000000"/>
               </w:rPr>
-              <w:t>Must not be longer than 20 characters.</w:t>
+              <w:t xml:space="preserve">Must </w:t>
+            </w:r>
+            <w:r>
+              <w:rPr>
+                <w:rFonts w:ascii="Calibri" w:eastAsia="Times New Roman" w:hAnsi="Calibri" w:cs="Calibri"/>
+                <w:color w:val="000000"/>
+              </w:rPr>
+              <w:t>be exactly</w:t>
+            </w:r>
+            <w:r>
+              <w:rPr>
+                <w:rFonts w:ascii="Calibri" w:eastAsia="Times New Roman" w:hAnsi="Calibri" w:cs="Calibri"/>
+                <w:color w:val="000000"/>
+              </w:rPr>
+              <w:t xml:space="preserve"> </w:t>
+            </w:r>
+            <w:r>
+              <w:rPr>
+                <w:rFonts w:ascii="Calibri" w:eastAsia="Times New Roman" w:hAnsi="Calibri" w:cs="Calibri"/>
+                <w:color w:val="000000"/>
+              </w:rPr>
+              <w:t xml:space="preserve">9 </w:t>
+            </w:r>
+            <w:r>
+              <w:rPr>
+                <w:rFonts w:ascii="Calibri" w:eastAsia="Times New Roman" w:hAnsi="Calibri" w:cs="Calibri"/>
+                <w:color w:val="000000"/>
+              </w:rPr>
+              <w:t>characters.</w:t>
             </w:r>
           </w:p>
         </w:tc>
@@ -311,7 +347,7 @@
                 <w:rFonts w:ascii="Calibri" w:eastAsia="Times New Roman" w:hAnsi="Calibri" w:cs="Calibri"/>
                 <w:color w:val="000000"/>
               </w:rPr>
-              <w:t>PWS Number</w:t>
+              <w:t>Sample Collection Date</w:t>
             </w:r>
           </w:p>
         </w:tc>
@@ -333,32 +369,32 @@
                 <w:rFonts w:ascii="Calibri" w:eastAsia="Times New Roman" w:hAnsi="Calibri" w:cs="Calibri"/>
                 <w:color w:val="000000"/>
               </w:rPr>
-              <w:t>State-assigned Public Water System identifier.</w:t>
-            </w:r>
-          </w:p>
-          <w:p>
-            <w:pPr>
-              <w:cnfStyle w:val="000000000000" w:firstRow="0" w:lastRow="0" w:firstColumn="0" w:lastColumn="0" w:oddVBand="0" w:evenVBand="0" w:oddHBand="0" w:evenHBand="0" w:firstRowFirstColumn="0" w:firstRowLastColumn="0" w:lastRowFirstColumn="0" w:lastRowLastColumn="0"/>
-              <w:rPr>
-                <w:rFonts w:ascii="Calibri" w:eastAsia="Times New Roman" w:hAnsi="Calibri" w:cs="Calibri"/>
-                <w:color w:val="000000"/>
-              </w:rPr>
-            </w:pPr>
-          </w:p>
-          <w:p>
-            <w:pPr>
-              <w:cnfStyle w:val="000000000000" w:firstRow="0" w:lastRow="0" w:firstColumn="0" w:lastColumn="0" w:oddVBand="0" w:evenVBand="0" w:oddHBand="0" w:evenHBand="0" w:firstRowFirstColumn="0" w:firstRowLastColumn="0" w:lastRowFirstColumn="0" w:lastRowLastColumn="0"/>
-              <w:rPr>
-                <w:rFonts w:ascii="Calibri" w:eastAsia="Times New Roman" w:hAnsi="Calibri" w:cs="Calibri"/>
-                <w:color w:val="000000"/>
-              </w:rPr>
-            </w:pPr>
-            <w:r>
-              <w:rPr>
-                <w:rFonts w:ascii="Calibri" w:eastAsia="Times New Roman" w:hAnsi="Calibri" w:cs="Calibri"/>
-                <w:color w:val="000000"/>
-              </w:rPr>
-              <w:t>(Required, must be exactly 9 characters.)</w:t>
+              <w:t>The calendar date when collection of the sample was finished.</w:t>
+            </w:r>
+          </w:p>
+          <w:p>
+            <w:pPr>
+              <w:cnfStyle w:val="000000000000" w:firstRow="0" w:lastRow="0" w:firstColumn="0" w:lastColumn="0" w:oddVBand="0" w:evenVBand="0" w:oddHBand="0" w:evenHBand="0" w:firstRowFirstColumn="0" w:firstRowLastColumn="0" w:lastRowFirstColumn="0" w:lastRowLastColumn="0"/>
+              <w:rPr>
+                <w:rFonts w:ascii="Calibri" w:eastAsia="Times New Roman" w:hAnsi="Calibri" w:cs="Calibri"/>
+                <w:color w:val="000000"/>
+              </w:rPr>
+            </w:pPr>
+          </w:p>
+          <w:p>
+            <w:pPr>
+              <w:cnfStyle w:val="000000000000" w:firstRow="0" w:lastRow="0" w:firstColumn="0" w:lastColumn="0" w:oddVBand="0" w:evenVBand="0" w:oddHBand="0" w:evenHBand="0" w:firstRowFirstColumn="0" w:firstRowLastColumn="0" w:lastRowFirstColumn="0" w:lastRowLastColumn="0"/>
+              <w:rPr>
+                <w:rFonts w:ascii="Calibri" w:eastAsia="Times New Roman" w:hAnsi="Calibri" w:cs="Calibri"/>
+                <w:color w:val="000000"/>
+              </w:rPr>
+            </w:pPr>
+            <w:r>
+              <w:rPr>
+                <w:rFonts w:ascii="Calibri" w:eastAsia="Times New Roman" w:hAnsi="Calibri" w:cs="Calibri"/>
+                <w:color w:val="000000"/>
+              </w:rPr>
+              <w:t>(Required.)</w:t>
             </w:r>
           </w:p>
         </w:tc>
@@ -380,35 +416,7 @@
                 <w:rFonts w:ascii="Calibri" w:eastAsia="Times New Roman" w:hAnsi="Calibri" w:cs="Calibri"/>
                 <w:color w:val="000000"/>
               </w:rPr>
-              <w:t xml:space="preserve">Must </w:t>
-            </w:r>
-            <w:r>
-              <w:rPr>
-                <w:rFonts w:ascii="Calibri" w:eastAsia="Times New Roman" w:hAnsi="Calibri" w:cs="Calibri"/>
-                <w:color w:val="000000"/>
-              </w:rPr>
-              <w:t>be exactly</w:t>
-            </w:r>
-            <w:r>
-              <w:rPr>
-                <w:rFonts w:ascii="Calibri" w:eastAsia="Times New Roman" w:hAnsi="Calibri" w:cs="Calibri"/>
-                <w:color w:val="000000"/>
-              </w:rPr>
-              <w:t xml:space="preserve"> </w:t>
-            </w:r>
-            <w:r>
-              <w:rPr>
-                <w:rFonts w:ascii="Calibri" w:eastAsia="Times New Roman" w:hAnsi="Calibri" w:cs="Calibri"/>
-                <w:color w:val="000000"/>
-              </w:rPr>
-              <w:t xml:space="preserve">9 </w:t>
-            </w:r>
-            <w:r>
-              <w:rPr>
-                <w:rFonts w:ascii="Calibri" w:eastAsia="Times New Roman" w:hAnsi="Calibri" w:cs="Calibri"/>
-                <w:color w:val="000000"/>
-              </w:rPr>
-              <w:t>characters.</w:t>
+              <w:t>Must be a date no later than the current date.</w:t>
             </w:r>
           </w:p>
         </w:tc>
@@ -437,7 +445,7 @@
                 <w:rFonts w:ascii="Calibri" w:eastAsia="Times New Roman" w:hAnsi="Calibri" w:cs="Calibri"/>
                 <w:color w:val="000000"/>
               </w:rPr>
-              <w:t>Replacement</w:t>
+              <w:t>Sample Collection Time</w:t>
             </w:r>
           </w:p>
         </w:tc>
@@ -459,46 +467,64 @@
                 <w:rFonts w:ascii="Calibri" w:eastAsia="Times New Roman" w:hAnsi="Calibri" w:cs="Calibri"/>
                 <w:color w:val="000000"/>
               </w:rPr>
-              <w:t>Indicate whether the sample is a replacement.</w:t>
-            </w:r>
-          </w:p>
-          <w:p>
-            <w:pPr>
-              <w:cnfStyle w:val="000000000000" w:firstRow="0" w:lastRow="0" w:firstColumn="0" w:lastColumn="0" w:oddVBand="0" w:evenVBand="0" w:oddHBand="0" w:evenHBand="0" w:firstRowFirstColumn="0" w:firstRowLastColumn="0" w:lastRowFirstColumn="0" w:lastRowLastColumn="0"/>
-              <w:rPr>
-                <w:rFonts w:ascii="Calibri" w:eastAsia="Times New Roman" w:hAnsi="Calibri" w:cs="Calibri"/>
-                <w:color w:val="000000"/>
-              </w:rPr>
-            </w:pPr>
-          </w:p>
-          <w:p>
-            <w:pPr>
-              <w:cnfStyle w:val="000000000000" w:firstRow="0" w:lastRow="0" w:firstColumn="0" w:lastColumn="0" w:oddVBand="0" w:evenVBand="0" w:oddHBand="0" w:evenHBand="0" w:firstRowFirstColumn="0" w:firstRowLastColumn="0" w:lastRowFirstColumn="0" w:lastRowLastColumn="0"/>
-              <w:rPr>
-                <w:rFonts w:ascii="Calibri" w:eastAsia="Times New Roman" w:hAnsi="Calibri" w:cs="Calibri"/>
-                <w:color w:val="000000"/>
-              </w:rPr>
-            </w:pPr>
-            <w:r>
-              <w:rPr>
-                <w:rFonts w:ascii="Calibri" w:eastAsia="Times New Roman" w:hAnsi="Calibri" w:cs="Calibri"/>
-                <w:color w:val="000000"/>
-              </w:rPr>
-              <w:t>(</w:t>
-            </w:r>
-            <w:r>
-              <w:rPr>
-                <w:rFonts w:ascii="Calibri" w:eastAsia="Times New Roman" w:hAnsi="Calibri" w:cs="Calibri"/>
-                <w:color w:val="000000"/>
-              </w:rPr>
-              <w:t>Required</w:t>
-            </w:r>
-            <w:r>
-              <w:rPr>
-                <w:rFonts w:ascii="Calibri" w:eastAsia="Times New Roman" w:hAnsi="Calibri" w:cs="Calibri"/>
-                <w:color w:val="000000"/>
-              </w:rPr>
-              <w:t>.)</w:t>
+              <w:t>The local time when collection of the sample was finished.</w:t>
+            </w:r>
+            <w:r>
+              <w:rPr>
+                <w:rFonts w:ascii="Calibri" w:eastAsia="Times New Roman" w:hAnsi="Calibri" w:cs="Calibri"/>
+                <w:color w:val="000000"/>
+              </w:rPr>
+              <w:t xml:space="preserve"> </w:t>
+            </w:r>
+          </w:p>
+          <w:p>
+            <w:pPr>
+              <w:cnfStyle w:val="000000000000" w:firstRow="0" w:lastRow="0" w:firstColumn="0" w:lastColumn="0" w:oddVBand="0" w:evenVBand="0" w:oddHBand="0" w:evenHBand="0" w:firstRowFirstColumn="0" w:firstRowLastColumn="0" w:lastRowFirstColumn="0" w:lastRowLastColumn="0"/>
+              <w:rPr>
+                <w:rFonts w:ascii="Calibri" w:eastAsia="Times New Roman" w:hAnsi="Calibri" w:cs="Calibri"/>
+                <w:color w:val="000000"/>
+              </w:rPr>
+            </w:pPr>
+          </w:p>
+          <w:p>
+            <w:pPr>
+              <w:cnfStyle w:val="000000000000" w:firstRow="0" w:lastRow="0" w:firstColumn="0" w:lastColumn="0" w:oddVBand="0" w:evenVBand="0" w:oddHBand="0" w:evenHBand="0" w:firstRowFirstColumn="0" w:firstRowLastColumn="0" w:lastRowFirstColumn="0" w:lastRowLastColumn="0"/>
+              <w:rPr>
+                <w:rFonts w:ascii="Calibri" w:eastAsia="Times New Roman" w:hAnsi="Calibri" w:cs="Calibri"/>
+                <w:color w:val="000000"/>
+              </w:rPr>
+            </w:pPr>
+            <w:r>
+              <w:rPr>
+                <w:rFonts w:ascii="Calibri" w:eastAsia="Times New Roman" w:hAnsi="Calibri" w:cs="Calibri"/>
+                <w:color w:val="000000"/>
+              </w:rPr>
+              <w:t>Enter as a time, e.g., "1 pm" or "1:00 pm" or "13:00".</w:t>
+            </w:r>
+          </w:p>
+          <w:p>
+            <w:pPr>
+              <w:cnfStyle w:val="000000000000" w:firstRow="0" w:lastRow="0" w:firstColumn="0" w:lastColumn="0" w:oddVBand="0" w:evenVBand="0" w:oddHBand="0" w:evenHBand="0" w:firstRowFirstColumn="0" w:firstRowLastColumn="0" w:lastRowFirstColumn="0" w:lastRowLastColumn="0"/>
+              <w:rPr>
+                <w:rFonts w:ascii="Calibri" w:eastAsia="Times New Roman" w:hAnsi="Calibri" w:cs="Calibri"/>
+                <w:color w:val="000000"/>
+              </w:rPr>
+            </w:pPr>
+          </w:p>
+          <w:p>
+            <w:pPr>
+              <w:cnfStyle w:val="000000000000" w:firstRow="0" w:lastRow="0" w:firstColumn="0" w:lastColumn="0" w:oddVBand="0" w:evenVBand="0" w:oddHBand="0" w:evenHBand="0" w:firstRowFirstColumn="0" w:firstRowLastColumn="0" w:lastRowFirstColumn="0" w:lastRowLastColumn="0"/>
+              <w:rPr>
+                <w:rFonts w:ascii="Calibri" w:eastAsia="Times New Roman" w:hAnsi="Calibri" w:cs="Calibri"/>
+                <w:color w:val="000000"/>
+              </w:rPr>
+            </w:pPr>
+            <w:r>
+              <w:rPr>
+                <w:rFonts w:ascii="Calibri" w:eastAsia="Times New Roman" w:hAnsi="Calibri" w:cs="Calibri"/>
+                <w:color w:val="000000"/>
+              </w:rPr>
+              <w:t>(Optional.)</w:t>
             </w:r>
           </w:p>
         </w:tc>
@@ -520,35 +546,7 @@
                 <w:rFonts w:ascii="Calibri" w:eastAsia="Times New Roman" w:hAnsi="Calibri" w:cs="Calibri"/>
                 <w:color w:val="000000"/>
               </w:rPr>
-              <w:t>Acceptable values are "Y</w:t>
-            </w:r>
-            <w:r>
-              <w:rPr>
-                <w:rFonts w:ascii="Calibri" w:eastAsia="Times New Roman" w:hAnsi="Calibri" w:cs="Calibri"/>
-                <w:color w:val="000000"/>
-              </w:rPr>
-              <w:t>es</w:t>
-            </w:r>
-            <w:r>
-              <w:rPr>
-                <w:rFonts w:ascii="Calibri" w:eastAsia="Times New Roman" w:hAnsi="Calibri" w:cs="Calibri"/>
-                <w:color w:val="000000"/>
-              </w:rPr>
-              <w:t>" or "N</w:t>
-            </w:r>
-            <w:r>
-              <w:rPr>
-                <w:rFonts w:ascii="Calibri" w:eastAsia="Times New Roman" w:hAnsi="Calibri" w:cs="Calibri"/>
-                <w:color w:val="000000"/>
-              </w:rPr>
-              <w:t>o</w:t>
-            </w:r>
-            <w:r>
-              <w:rPr>
-                <w:rFonts w:ascii="Calibri" w:eastAsia="Times New Roman" w:hAnsi="Calibri" w:cs="Calibri"/>
-                <w:color w:val="000000"/>
-              </w:rPr>
-              <w:t>".</w:t>
+              <w:t>Must be formatted as a time.</w:t>
             </w:r>
           </w:p>
         </w:tc>
@@ -577,7 +575,7 @@
                 <w:rFonts w:ascii="Calibri" w:eastAsia="Times New Roman" w:hAnsi="Calibri" w:cs="Calibri"/>
                 <w:color w:val="000000"/>
               </w:rPr>
-              <w:t>WSF State Assigned ID</w:t>
+              <w:t>State Sample Number</w:t>
             </w:r>
           </w:p>
         </w:tc>
@@ -599,32 +597,24 @@
                 <w:rFonts w:ascii="Calibri" w:eastAsia="Times New Roman" w:hAnsi="Calibri" w:cs="Calibri"/>
                 <w:color w:val="000000"/>
               </w:rPr>
-              <w:t>State-assigned identifier for a Water System Facility (e.g., Treatment Plant/Distribution System/Well) within a Public Water System.</w:t>
-            </w:r>
-          </w:p>
-          <w:p>
-            <w:pPr>
-              <w:cnfStyle w:val="000000000000" w:firstRow="0" w:lastRow="0" w:firstColumn="0" w:lastColumn="0" w:oddVBand="0" w:evenVBand="0" w:oddHBand="0" w:evenHBand="0" w:firstRowFirstColumn="0" w:firstRowLastColumn="0" w:lastRowFirstColumn="0" w:lastRowLastColumn="0"/>
-              <w:rPr>
-                <w:rFonts w:ascii="Calibri" w:eastAsia="Times New Roman" w:hAnsi="Calibri" w:cs="Calibri"/>
-                <w:color w:val="000000"/>
-              </w:rPr>
-            </w:pPr>
-          </w:p>
-          <w:p>
-            <w:pPr>
-              <w:cnfStyle w:val="000000000000" w:firstRow="0" w:lastRow="0" w:firstColumn="0" w:lastColumn="0" w:oddVBand="0" w:evenVBand="0" w:oddHBand="0" w:evenHBand="0" w:firstRowFirstColumn="0" w:firstRowLastColumn="0" w:lastRowFirstColumn="0" w:lastRowLastColumn="0"/>
-              <w:rPr>
-                <w:rFonts w:ascii="Calibri" w:eastAsia="Times New Roman" w:hAnsi="Calibri" w:cs="Calibri"/>
-                <w:color w:val="000000"/>
-              </w:rPr>
-            </w:pPr>
-            <w:r>
-              <w:rPr>
-                <w:rFonts w:ascii="Calibri" w:eastAsia="Times New Roman" w:hAnsi="Calibri" w:cs="Calibri"/>
-                <w:color w:val="000000"/>
-              </w:rPr>
-              <w:t>(Required, 10 characters max.)</w:t>
+              <w:t>An additional identifier to identify the sample at time of collection.</w:t>
+            </w:r>
+          </w:p>
+          <w:p>
+            <w:pPr>
+              <w:cnfStyle w:val="000000000000" w:firstRow="0" w:lastRow="0" w:firstColumn="0" w:lastColumn="0" w:oddVBand="0" w:evenVBand="0" w:oddHBand="0" w:evenHBand="0" w:firstRowFirstColumn="0" w:firstRowLastColumn="0" w:lastRowFirstColumn="0" w:lastRowLastColumn="0"/>
+              <w:rPr>
+                <w:rFonts w:ascii="Calibri" w:eastAsia="Times New Roman" w:hAnsi="Calibri" w:cs="Calibri"/>
+                <w:color w:val="000000"/>
+              </w:rPr>
+            </w:pPr>
+            <w:r>
+              <w:rPr>
+                <w:rFonts w:ascii="Calibri" w:eastAsia="Times New Roman" w:hAnsi="Calibri" w:cs="Calibri"/>
+                <w:color w:val="000000"/>
+              </w:rPr>
+              <w:br/>
+              <w:t>(Optional, 20 characters max.)</w:t>
             </w:r>
           </w:p>
         </w:tc>
@@ -646,7 +636,7 @@
                 <w:rFonts w:ascii="Calibri" w:eastAsia="Times New Roman" w:hAnsi="Calibri" w:cs="Calibri"/>
                 <w:color w:val="000000"/>
               </w:rPr>
-              <w:t>Must not be longer than 10 characters.</w:t>
+              <w:t>Must not be longer than 20 characters.</w:t>
             </w:r>
           </w:p>
         </w:tc>
@@ -675,7 +665,7 @@
                 <w:rFonts w:ascii="Calibri" w:eastAsia="Times New Roman" w:hAnsi="Calibri" w:cs="Calibri"/>
                 <w:color w:val="000000"/>
               </w:rPr>
-              <w:t>Sampling Point ID</w:t>
+              <w:t>Replacement</w:t>
             </w:r>
           </w:p>
         </w:tc>
@@ -697,32 +687,46 @@
                 <w:rFonts w:ascii="Calibri" w:eastAsia="Times New Roman" w:hAnsi="Calibri" w:cs="Calibri"/>
                 <w:color w:val="000000"/>
               </w:rPr>
-              <w:t>Identifier for the sample station/location within the Water System Facility from which the sample is drawn.</w:t>
-            </w:r>
-          </w:p>
-          <w:p>
-            <w:pPr>
-              <w:cnfStyle w:val="000000000000" w:firstRow="0" w:lastRow="0" w:firstColumn="0" w:lastColumn="0" w:oddVBand="0" w:evenVBand="0" w:oddHBand="0" w:evenHBand="0" w:firstRowFirstColumn="0" w:firstRowLastColumn="0" w:lastRowFirstColumn="0" w:lastRowLastColumn="0"/>
-              <w:rPr>
-                <w:rFonts w:ascii="Calibri" w:eastAsia="Times New Roman" w:hAnsi="Calibri" w:cs="Calibri"/>
-                <w:color w:val="000000"/>
-              </w:rPr>
-            </w:pPr>
-          </w:p>
-          <w:p>
-            <w:pPr>
-              <w:cnfStyle w:val="000000000000" w:firstRow="0" w:lastRow="0" w:firstColumn="0" w:lastColumn="0" w:oddVBand="0" w:evenVBand="0" w:oddHBand="0" w:evenHBand="0" w:firstRowFirstColumn="0" w:firstRowLastColumn="0" w:lastRowFirstColumn="0" w:lastRowLastColumn="0"/>
-              <w:rPr>
-                <w:rFonts w:ascii="Calibri" w:eastAsia="Times New Roman" w:hAnsi="Calibri" w:cs="Calibri"/>
-                <w:color w:val="000000"/>
-              </w:rPr>
-            </w:pPr>
-            <w:r>
-              <w:rPr>
-                <w:rFonts w:ascii="Calibri" w:eastAsia="Times New Roman" w:hAnsi="Calibri" w:cs="Calibri"/>
-                <w:color w:val="000000"/>
-              </w:rPr>
-              <w:t>(Required, 12 characters max.)</w:t>
+              <w:t>Indicate whether the sample is a replacement.</w:t>
+            </w:r>
+          </w:p>
+          <w:p>
+            <w:pPr>
+              <w:cnfStyle w:val="000000000000" w:firstRow="0" w:lastRow="0" w:firstColumn="0" w:lastColumn="0" w:oddVBand="0" w:evenVBand="0" w:oddHBand="0" w:evenHBand="0" w:firstRowFirstColumn="0" w:firstRowLastColumn="0" w:lastRowFirstColumn="0" w:lastRowLastColumn="0"/>
+              <w:rPr>
+                <w:rFonts w:ascii="Calibri" w:eastAsia="Times New Roman" w:hAnsi="Calibri" w:cs="Calibri"/>
+                <w:color w:val="000000"/>
+              </w:rPr>
+            </w:pPr>
+          </w:p>
+          <w:p>
+            <w:pPr>
+              <w:cnfStyle w:val="000000000000" w:firstRow="0" w:lastRow="0" w:firstColumn="0" w:lastColumn="0" w:oddVBand="0" w:evenVBand="0" w:oddHBand="0" w:evenHBand="0" w:firstRowFirstColumn="0" w:firstRowLastColumn="0" w:lastRowFirstColumn="0" w:lastRowLastColumn="0"/>
+              <w:rPr>
+                <w:rFonts w:ascii="Calibri" w:eastAsia="Times New Roman" w:hAnsi="Calibri" w:cs="Calibri"/>
+                <w:color w:val="000000"/>
+              </w:rPr>
+            </w:pPr>
+            <w:r>
+              <w:rPr>
+                <w:rFonts w:ascii="Calibri" w:eastAsia="Times New Roman" w:hAnsi="Calibri" w:cs="Calibri"/>
+                <w:color w:val="000000"/>
+              </w:rPr>
+              <w:t>(</w:t>
+            </w:r>
+            <w:r>
+              <w:rPr>
+                <w:rFonts w:ascii="Calibri" w:eastAsia="Times New Roman" w:hAnsi="Calibri" w:cs="Calibri"/>
+                <w:color w:val="000000"/>
+              </w:rPr>
+              <w:t>Required</w:t>
+            </w:r>
+            <w:r>
+              <w:rPr>
+                <w:rFonts w:ascii="Calibri" w:eastAsia="Times New Roman" w:hAnsi="Calibri" w:cs="Calibri"/>
+                <w:color w:val="000000"/>
+              </w:rPr>
+              <w:t>.)</w:t>
             </w:r>
           </w:p>
         </w:tc>
@@ -744,7 +748,35 @@
                 <w:rFonts w:ascii="Calibri" w:eastAsia="Times New Roman" w:hAnsi="Calibri" w:cs="Calibri"/>
                 <w:color w:val="000000"/>
               </w:rPr>
-              <w:t>Must not be longer than 12 characters.</w:t>
+              <w:t>Acceptable values are "Y</w:t>
+            </w:r>
+            <w:r>
+              <w:rPr>
+                <w:rFonts w:ascii="Calibri" w:eastAsia="Times New Roman" w:hAnsi="Calibri" w:cs="Calibri"/>
+                <w:color w:val="000000"/>
+              </w:rPr>
+              <w:t>es</w:t>
+            </w:r>
+            <w:r>
+              <w:rPr>
+                <w:rFonts w:ascii="Calibri" w:eastAsia="Times New Roman" w:hAnsi="Calibri" w:cs="Calibri"/>
+                <w:color w:val="000000"/>
+              </w:rPr>
+              <w:t>" or "N</w:t>
+            </w:r>
+            <w:r>
+              <w:rPr>
+                <w:rFonts w:ascii="Calibri" w:eastAsia="Times New Roman" w:hAnsi="Calibri" w:cs="Calibri"/>
+                <w:color w:val="000000"/>
+              </w:rPr>
+              <w:t>o</w:t>
+            </w:r>
+            <w:r>
+              <w:rPr>
+                <w:rFonts w:ascii="Calibri" w:eastAsia="Times New Roman" w:hAnsi="Calibri" w:cs="Calibri"/>
+                <w:color w:val="000000"/>
+              </w:rPr>
+              <w:t>".</w:t>
             </w:r>
           </w:p>
         </w:tc>
@@ -773,7 +805,7 @@
                 <w:rFonts w:ascii="Calibri" w:eastAsia="Times New Roman" w:hAnsi="Calibri" w:cs="Calibri"/>
                 <w:color w:val="000000"/>
               </w:rPr>
-              <w:t>For Compliance</w:t>
+              <w:t>WSF State Assigned ID</w:t>
             </w:r>
           </w:p>
         </w:tc>
@@ -795,32 +827,32 @@
                 <w:rFonts w:ascii="Calibri" w:eastAsia="Times New Roman" w:hAnsi="Calibri" w:cs="Calibri"/>
                 <w:color w:val="000000"/>
               </w:rPr>
-              <w:t>Indicates whether the sample is taken for compliance.</w:t>
-            </w:r>
-          </w:p>
-          <w:p>
-            <w:pPr>
-              <w:cnfStyle w:val="000000000000" w:firstRow="0" w:lastRow="0" w:firstColumn="0" w:lastColumn="0" w:oddVBand="0" w:evenVBand="0" w:oddHBand="0" w:evenHBand="0" w:firstRowFirstColumn="0" w:firstRowLastColumn="0" w:lastRowFirstColumn="0" w:lastRowLastColumn="0"/>
-              <w:rPr>
-                <w:rFonts w:ascii="Calibri" w:eastAsia="Times New Roman" w:hAnsi="Calibri" w:cs="Calibri"/>
-                <w:color w:val="000000"/>
-              </w:rPr>
-            </w:pPr>
-          </w:p>
-          <w:p>
-            <w:pPr>
-              <w:cnfStyle w:val="000000000000" w:firstRow="0" w:lastRow="0" w:firstColumn="0" w:lastColumn="0" w:oddVBand="0" w:evenVBand="0" w:oddHBand="0" w:evenHBand="0" w:firstRowFirstColumn="0" w:firstRowLastColumn="0" w:lastRowFirstColumn="0" w:lastRowLastColumn="0"/>
-              <w:rPr>
-                <w:rFonts w:ascii="Calibri" w:eastAsia="Times New Roman" w:hAnsi="Calibri" w:cs="Calibri"/>
-                <w:color w:val="000000"/>
-              </w:rPr>
-            </w:pPr>
-            <w:r>
-              <w:rPr>
-                <w:rFonts w:ascii="Calibri" w:eastAsia="Times New Roman" w:hAnsi="Calibri" w:cs="Calibri"/>
-                <w:color w:val="000000"/>
-              </w:rPr>
-              <w:t>(Required.)</w:t>
+              <w:t>State-assigned identifier for a Water System Facility (e.g., Treatment Plant/Distribution System/Well) within a Public Water System.</w:t>
+            </w:r>
+          </w:p>
+          <w:p>
+            <w:pPr>
+              <w:cnfStyle w:val="000000000000" w:firstRow="0" w:lastRow="0" w:firstColumn="0" w:lastColumn="0" w:oddVBand="0" w:evenVBand="0" w:oddHBand="0" w:evenHBand="0" w:firstRowFirstColumn="0" w:firstRowLastColumn="0" w:lastRowFirstColumn="0" w:lastRowLastColumn="0"/>
+              <w:rPr>
+                <w:rFonts w:ascii="Calibri" w:eastAsia="Times New Roman" w:hAnsi="Calibri" w:cs="Calibri"/>
+                <w:color w:val="000000"/>
+              </w:rPr>
+            </w:pPr>
+          </w:p>
+          <w:p>
+            <w:pPr>
+              <w:cnfStyle w:val="000000000000" w:firstRow="0" w:lastRow="0" w:firstColumn="0" w:lastColumn="0" w:oddVBand="0" w:evenVBand="0" w:oddHBand="0" w:evenHBand="0" w:firstRowFirstColumn="0" w:firstRowLastColumn="0" w:lastRowFirstColumn="0" w:lastRowLastColumn="0"/>
+              <w:rPr>
+                <w:rFonts w:ascii="Calibri" w:eastAsia="Times New Roman" w:hAnsi="Calibri" w:cs="Calibri"/>
+                <w:color w:val="000000"/>
+              </w:rPr>
+            </w:pPr>
+            <w:r>
+              <w:rPr>
+                <w:rFonts w:ascii="Calibri" w:eastAsia="Times New Roman" w:hAnsi="Calibri" w:cs="Calibri"/>
+                <w:color w:val="000000"/>
+              </w:rPr>
+              <w:t>(Required, 10 characters max.)</w:t>
             </w:r>
           </w:p>
         </w:tc>
@@ -842,35 +874,7 @@
                 <w:rFonts w:ascii="Calibri" w:eastAsia="Times New Roman" w:hAnsi="Calibri" w:cs="Calibri"/>
                 <w:color w:val="000000"/>
               </w:rPr>
-              <w:t>Acceptable values are "Y</w:t>
-            </w:r>
-            <w:r>
-              <w:rPr>
-                <w:rFonts w:ascii="Calibri" w:eastAsia="Times New Roman" w:hAnsi="Calibri" w:cs="Calibri"/>
-                <w:color w:val="000000"/>
-              </w:rPr>
-              <w:t>es</w:t>
-            </w:r>
-            <w:r>
-              <w:rPr>
-                <w:rFonts w:ascii="Calibri" w:eastAsia="Times New Roman" w:hAnsi="Calibri" w:cs="Calibri"/>
-                <w:color w:val="000000"/>
-              </w:rPr>
-              <w:t>" or "N</w:t>
-            </w:r>
-            <w:r>
-              <w:rPr>
-                <w:rFonts w:ascii="Calibri" w:eastAsia="Times New Roman" w:hAnsi="Calibri" w:cs="Calibri"/>
-                <w:color w:val="000000"/>
-              </w:rPr>
-              <w:t>o</w:t>
-            </w:r>
-            <w:r>
-              <w:rPr>
-                <w:rFonts w:ascii="Calibri" w:eastAsia="Times New Roman" w:hAnsi="Calibri" w:cs="Calibri"/>
-                <w:color w:val="000000"/>
-              </w:rPr>
-              <w:t>".</w:t>
+              <w:t>Must not be longer than 10 characters.</w:t>
             </w:r>
           </w:p>
         </w:tc>
@@ -899,7 +903,7 @@
                 <w:rFonts w:ascii="Calibri" w:eastAsia="Times New Roman" w:hAnsi="Calibri" w:cs="Calibri"/>
                 <w:color w:val="000000"/>
               </w:rPr>
-              <w:t>Sample Collection Date</w:t>
+              <w:t>Sampling Point ID</w:t>
             </w:r>
           </w:p>
         </w:tc>
@@ -921,32 +925,32 @@
                 <w:rFonts w:ascii="Calibri" w:eastAsia="Times New Roman" w:hAnsi="Calibri" w:cs="Calibri"/>
                 <w:color w:val="000000"/>
               </w:rPr>
-              <w:t>The calendar date when collection of the sample was finished.</w:t>
-            </w:r>
-          </w:p>
-          <w:p>
-            <w:pPr>
-              <w:cnfStyle w:val="000000000000" w:firstRow="0" w:lastRow="0" w:firstColumn="0" w:lastColumn="0" w:oddVBand="0" w:evenVBand="0" w:oddHBand="0" w:evenHBand="0" w:firstRowFirstColumn="0" w:firstRowLastColumn="0" w:lastRowFirstColumn="0" w:lastRowLastColumn="0"/>
-              <w:rPr>
-                <w:rFonts w:ascii="Calibri" w:eastAsia="Times New Roman" w:hAnsi="Calibri" w:cs="Calibri"/>
-                <w:color w:val="000000"/>
-              </w:rPr>
-            </w:pPr>
-          </w:p>
-          <w:p>
-            <w:pPr>
-              <w:cnfStyle w:val="000000000000" w:firstRow="0" w:lastRow="0" w:firstColumn="0" w:lastColumn="0" w:oddVBand="0" w:evenVBand="0" w:oddHBand="0" w:evenHBand="0" w:firstRowFirstColumn="0" w:firstRowLastColumn="0" w:lastRowFirstColumn="0" w:lastRowLastColumn="0"/>
-              <w:rPr>
-                <w:rFonts w:ascii="Calibri" w:eastAsia="Times New Roman" w:hAnsi="Calibri" w:cs="Calibri"/>
-                <w:color w:val="000000"/>
-              </w:rPr>
-            </w:pPr>
-            <w:r>
-              <w:rPr>
-                <w:rFonts w:ascii="Calibri" w:eastAsia="Times New Roman" w:hAnsi="Calibri" w:cs="Calibri"/>
-                <w:color w:val="000000"/>
-              </w:rPr>
-              <w:t>(Required.)</w:t>
+              <w:t>Identifier for the sample station/location within the Water System Facility from which the sample is drawn.</w:t>
+            </w:r>
+          </w:p>
+          <w:p>
+            <w:pPr>
+              <w:cnfStyle w:val="000000000000" w:firstRow="0" w:lastRow="0" w:firstColumn="0" w:lastColumn="0" w:oddVBand="0" w:evenVBand="0" w:oddHBand="0" w:evenHBand="0" w:firstRowFirstColumn="0" w:firstRowLastColumn="0" w:lastRowFirstColumn="0" w:lastRowLastColumn="0"/>
+              <w:rPr>
+                <w:rFonts w:ascii="Calibri" w:eastAsia="Times New Roman" w:hAnsi="Calibri" w:cs="Calibri"/>
+                <w:color w:val="000000"/>
+              </w:rPr>
+            </w:pPr>
+          </w:p>
+          <w:p>
+            <w:pPr>
+              <w:cnfStyle w:val="000000000000" w:firstRow="0" w:lastRow="0" w:firstColumn="0" w:lastColumn="0" w:oddVBand="0" w:evenVBand="0" w:oddHBand="0" w:evenHBand="0" w:firstRowFirstColumn="0" w:firstRowLastColumn="0" w:lastRowFirstColumn="0" w:lastRowLastColumn="0"/>
+              <w:rPr>
+                <w:rFonts w:ascii="Calibri" w:eastAsia="Times New Roman" w:hAnsi="Calibri" w:cs="Calibri"/>
+                <w:color w:val="000000"/>
+              </w:rPr>
+            </w:pPr>
+            <w:r>
+              <w:rPr>
+                <w:rFonts w:ascii="Calibri" w:eastAsia="Times New Roman" w:hAnsi="Calibri" w:cs="Calibri"/>
+                <w:color w:val="000000"/>
+              </w:rPr>
+              <w:t>(Required, 12 characters max.)</w:t>
             </w:r>
           </w:p>
         </w:tc>
@@ -968,7 +972,7 @@
                 <w:rFonts w:ascii="Calibri" w:eastAsia="Times New Roman" w:hAnsi="Calibri" w:cs="Calibri"/>
                 <w:color w:val="000000"/>
               </w:rPr>
-              <w:t>Must be a date no later than the current date.</w:t>
+              <w:t>Must not be longer than 12 characters.</w:t>
             </w:r>
           </w:p>
         </w:tc>
@@ -997,7 +1001,7 @@
                 <w:rFonts w:ascii="Calibri" w:eastAsia="Times New Roman" w:hAnsi="Calibri" w:cs="Calibri"/>
                 <w:color w:val="000000"/>
               </w:rPr>
-              <w:t>Sample Collection Time</w:t>
+              <w:t>For Compliance</w:t>
             </w:r>
           </w:p>
         </w:tc>
@@ -1019,64 +1023,32 @@
                 <w:rFonts w:ascii="Calibri" w:eastAsia="Times New Roman" w:hAnsi="Calibri" w:cs="Calibri"/>
                 <w:color w:val="000000"/>
               </w:rPr>
-              <w:t>The local time when collection of the sample was finished.</w:t>
-            </w:r>
-            <w:r>
-              <w:rPr>
-                <w:rFonts w:ascii="Calibri" w:eastAsia="Times New Roman" w:hAnsi="Calibri" w:cs="Calibri"/>
-                <w:color w:val="000000"/>
-              </w:rPr>
-              <w:t xml:space="preserve"> </w:t>
-            </w:r>
-          </w:p>
-          <w:p>
-            <w:pPr>
-              <w:cnfStyle w:val="000000000000" w:firstRow="0" w:lastRow="0" w:firstColumn="0" w:lastColumn="0" w:oddVBand="0" w:evenVBand="0" w:oddHBand="0" w:evenHBand="0" w:firstRowFirstColumn="0" w:firstRowLastColumn="0" w:lastRowFirstColumn="0" w:lastRowLastColumn="0"/>
-              <w:rPr>
-                <w:rFonts w:ascii="Calibri" w:eastAsia="Times New Roman" w:hAnsi="Calibri" w:cs="Calibri"/>
-                <w:color w:val="000000"/>
-              </w:rPr>
-            </w:pPr>
-          </w:p>
-          <w:p>
-            <w:pPr>
-              <w:cnfStyle w:val="000000000000" w:firstRow="0" w:lastRow="0" w:firstColumn="0" w:lastColumn="0" w:oddVBand="0" w:evenVBand="0" w:oddHBand="0" w:evenHBand="0" w:firstRowFirstColumn="0" w:firstRowLastColumn="0" w:lastRowFirstColumn="0" w:lastRowLastColumn="0"/>
-              <w:rPr>
-                <w:rFonts w:ascii="Calibri" w:eastAsia="Times New Roman" w:hAnsi="Calibri" w:cs="Calibri"/>
-                <w:color w:val="000000"/>
-              </w:rPr>
-            </w:pPr>
-            <w:r>
-              <w:rPr>
-                <w:rFonts w:ascii="Calibri" w:eastAsia="Times New Roman" w:hAnsi="Calibri" w:cs="Calibri"/>
-                <w:color w:val="000000"/>
-              </w:rPr>
-              <w:t>Enter as a time, e.g., "1 pm" or "1:00 pm" or "13:00".</w:t>
-            </w:r>
-          </w:p>
-          <w:p>
-            <w:pPr>
-              <w:cnfStyle w:val="000000000000" w:firstRow="0" w:lastRow="0" w:firstColumn="0" w:lastColumn="0" w:oddVBand="0" w:evenVBand="0" w:oddHBand="0" w:evenHBand="0" w:firstRowFirstColumn="0" w:firstRowLastColumn="0" w:lastRowFirstColumn="0" w:lastRowLastColumn="0"/>
-              <w:rPr>
-                <w:rFonts w:ascii="Calibri" w:eastAsia="Times New Roman" w:hAnsi="Calibri" w:cs="Calibri"/>
-                <w:color w:val="000000"/>
-              </w:rPr>
-            </w:pPr>
-          </w:p>
-          <w:p>
-            <w:pPr>
-              <w:cnfStyle w:val="000000000000" w:firstRow="0" w:lastRow="0" w:firstColumn="0" w:lastColumn="0" w:oddVBand="0" w:evenVBand="0" w:oddHBand="0" w:evenHBand="0" w:firstRowFirstColumn="0" w:firstRowLastColumn="0" w:lastRowFirstColumn="0" w:lastRowLastColumn="0"/>
-              <w:rPr>
-                <w:rFonts w:ascii="Calibri" w:eastAsia="Times New Roman" w:hAnsi="Calibri" w:cs="Calibri"/>
-                <w:color w:val="000000"/>
-              </w:rPr>
-            </w:pPr>
-            <w:r>
-              <w:rPr>
-                <w:rFonts w:ascii="Calibri" w:eastAsia="Times New Roman" w:hAnsi="Calibri" w:cs="Calibri"/>
-                <w:color w:val="000000"/>
-              </w:rPr>
-              <w:t>(Optional.)</w:t>
+              <w:t>Indicates whether the sample is taken for compliance.</w:t>
+            </w:r>
+          </w:p>
+          <w:p>
+            <w:pPr>
+              <w:cnfStyle w:val="000000000000" w:firstRow="0" w:lastRow="0" w:firstColumn="0" w:lastColumn="0" w:oddVBand="0" w:evenVBand="0" w:oddHBand="0" w:evenHBand="0" w:firstRowFirstColumn="0" w:firstRowLastColumn="0" w:lastRowFirstColumn="0" w:lastRowLastColumn="0"/>
+              <w:rPr>
+                <w:rFonts w:ascii="Calibri" w:eastAsia="Times New Roman" w:hAnsi="Calibri" w:cs="Calibri"/>
+                <w:color w:val="000000"/>
+              </w:rPr>
+            </w:pPr>
+          </w:p>
+          <w:p>
+            <w:pPr>
+              <w:cnfStyle w:val="000000000000" w:firstRow="0" w:lastRow="0" w:firstColumn="0" w:lastColumn="0" w:oddVBand="0" w:evenVBand="0" w:oddHBand="0" w:evenHBand="0" w:firstRowFirstColumn="0" w:firstRowLastColumn="0" w:lastRowFirstColumn="0" w:lastRowLastColumn="0"/>
+              <w:rPr>
+                <w:rFonts w:ascii="Calibri" w:eastAsia="Times New Roman" w:hAnsi="Calibri" w:cs="Calibri"/>
+                <w:color w:val="000000"/>
+              </w:rPr>
+            </w:pPr>
+            <w:r>
+              <w:rPr>
+                <w:rFonts w:ascii="Calibri" w:eastAsia="Times New Roman" w:hAnsi="Calibri" w:cs="Calibri"/>
+                <w:color w:val="000000"/>
+              </w:rPr>
+              <w:t>(Required.)</w:t>
             </w:r>
           </w:p>
         </w:tc>
@@ -1098,7 +1070,35 @@
                 <w:rFonts w:ascii="Calibri" w:eastAsia="Times New Roman" w:hAnsi="Calibri" w:cs="Calibri"/>
                 <w:color w:val="000000"/>
               </w:rPr>
-              <w:t>Must be formatted as a time.</w:t>
+              <w:t>Acceptable values are "Y</w:t>
+            </w:r>
+            <w:r>
+              <w:rPr>
+                <w:rFonts w:ascii="Calibri" w:eastAsia="Times New Roman" w:hAnsi="Calibri" w:cs="Calibri"/>
+                <w:color w:val="000000"/>
+              </w:rPr>
+              <w:t>es</w:t>
+            </w:r>
+            <w:r>
+              <w:rPr>
+                <w:rFonts w:ascii="Calibri" w:eastAsia="Times New Roman" w:hAnsi="Calibri" w:cs="Calibri"/>
+                <w:color w:val="000000"/>
+              </w:rPr>
+              <w:t>" or "N</w:t>
+            </w:r>
+            <w:r>
+              <w:rPr>
+                <w:rFonts w:ascii="Calibri" w:eastAsia="Times New Roman" w:hAnsi="Calibri" w:cs="Calibri"/>
+                <w:color w:val="000000"/>
+              </w:rPr>
+              <w:t>o</w:t>
+            </w:r>
+            <w:r>
+              <w:rPr>
+                <w:rFonts w:ascii="Calibri" w:eastAsia="Times New Roman" w:hAnsi="Calibri" w:cs="Calibri"/>
+                <w:color w:val="000000"/>
+              </w:rPr>
+              <w:t>".</w:t>
             </w:r>
           </w:p>
         </w:tc>
@@ -2333,7 +2333,7 @@
                 <w:bCs/>
                 <w:color w:val="000000"/>
               </w:rPr>
-              <w:t>Sample Collection Date</w:t>
+              <w:t>PWS Number</w:t>
             </w:r>
           </w:p>
         </w:tc>
@@ -2354,7 +2354,7 @@
                 <w:rFonts w:ascii="Calibri" w:eastAsia="Times New Roman" w:hAnsi="Calibri" w:cs="Calibri"/>
                 <w:color w:val="000000"/>
               </w:rPr>
-              <w:t>The calendar date when collection of the sample was finished.</w:t>
+              <w:t>State-assigned Public Water System identifier.</w:t>
             </w:r>
             <w:r>
               <w:rPr>
@@ -2407,7 +2407,21 @@
                 <w:rFonts w:ascii="Calibri" w:eastAsia="Times New Roman" w:hAnsi="Calibri" w:cs="Calibri"/>
                 <w:color w:val="000000"/>
               </w:rPr>
-              <w:t>(Required.)</w:t>
+              <w:t xml:space="preserve">(Required, </w:t>
+            </w:r>
+            <w:r>
+              <w:rPr>
+                <w:rFonts w:ascii="Calibri" w:eastAsia="Times New Roman" w:hAnsi="Calibri" w:cs="Calibri"/>
+                <w:color w:val="000000"/>
+              </w:rPr>
+              <w:t>9</w:t>
+            </w:r>
+            <w:r>
+              <w:rPr>
+                <w:rFonts w:ascii="Calibri" w:eastAsia="Times New Roman" w:hAnsi="Calibri" w:cs="Calibri"/>
+                <w:color w:val="000000"/>
+              </w:rPr>
+              <w:t xml:space="preserve"> characters max.)</w:t>
             </w:r>
           </w:p>
         </w:tc>
@@ -2428,7 +2442,21 @@
                 <w:rFonts w:ascii="Calibri" w:eastAsia="Times New Roman" w:hAnsi="Calibri" w:cs="Calibri"/>
                 <w:color w:val="000000"/>
               </w:rPr>
-              <w:t>Must be a date no later than the current date.</w:t>
+              <w:t xml:space="preserve">Must not be longer than </w:t>
+            </w:r>
+            <w:r>
+              <w:rPr>
+                <w:rFonts w:ascii="Calibri" w:eastAsia="Times New Roman" w:hAnsi="Calibri" w:cs="Calibri"/>
+                <w:color w:val="000000"/>
+              </w:rPr>
+              <w:t>9</w:t>
+            </w:r>
+            <w:r>
+              <w:rPr>
+                <w:rFonts w:ascii="Calibri" w:eastAsia="Times New Roman" w:hAnsi="Calibri" w:cs="Calibri"/>
+                <w:color w:val="000000"/>
+              </w:rPr>
+              <w:t xml:space="preserve"> characters.</w:t>
             </w:r>
           </w:p>
         </w:tc>
@@ -2460,7 +2488,7 @@
                 <w:bCs/>
                 <w:color w:val="000000"/>
               </w:rPr>
-              <w:t>PWS Number</w:t>
+              <w:t>Sample Collection Date</w:t>
             </w:r>
           </w:p>
         </w:tc>
@@ -2481,7 +2509,7 @@
                 <w:rFonts w:ascii="Calibri" w:eastAsia="Times New Roman" w:hAnsi="Calibri" w:cs="Calibri"/>
                 <w:color w:val="000000"/>
               </w:rPr>
-              <w:t>State-assigned Public Water System identifier.</w:t>
+              <w:t>The calendar date when collection of the sample was finished.</w:t>
             </w:r>
             <w:r>
               <w:rPr>
@@ -2534,21 +2562,7 @@
                 <w:rFonts w:ascii="Calibri" w:eastAsia="Times New Roman" w:hAnsi="Calibri" w:cs="Calibri"/>
                 <w:color w:val="000000"/>
               </w:rPr>
-              <w:t xml:space="preserve">(Required, </w:t>
-            </w:r>
-            <w:r>
-              <w:rPr>
-                <w:rFonts w:ascii="Calibri" w:eastAsia="Times New Roman" w:hAnsi="Calibri" w:cs="Calibri"/>
-                <w:color w:val="000000"/>
-              </w:rPr>
-              <w:t>9</w:t>
-            </w:r>
-            <w:r>
-              <w:rPr>
-                <w:rFonts w:ascii="Calibri" w:eastAsia="Times New Roman" w:hAnsi="Calibri" w:cs="Calibri"/>
-                <w:color w:val="000000"/>
-              </w:rPr>
-              <w:t xml:space="preserve"> characters max.)</w:t>
+              <w:t>(Required.)</w:t>
             </w:r>
           </w:p>
         </w:tc>
@@ -2569,21 +2583,7 @@
                 <w:rFonts w:ascii="Calibri" w:eastAsia="Times New Roman" w:hAnsi="Calibri" w:cs="Calibri"/>
                 <w:color w:val="000000"/>
               </w:rPr>
-              <w:t xml:space="preserve">Must not be longer than </w:t>
-            </w:r>
-            <w:r>
-              <w:rPr>
-                <w:rFonts w:ascii="Calibri" w:eastAsia="Times New Roman" w:hAnsi="Calibri" w:cs="Calibri"/>
-                <w:color w:val="000000"/>
-              </w:rPr>
-              <w:t>9</w:t>
-            </w:r>
-            <w:r>
-              <w:rPr>
-                <w:rFonts w:ascii="Calibri" w:eastAsia="Times New Roman" w:hAnsi="Calibri" w:cs="Calibri"/>
-                <w:color w:val="000000"/>
-              </w:rPr>
-              <w:t xml:space="preserve"> characters.</w:t>
+              <w:t>Must be a date no later than the current date.</w:t>
             </w:r>
           </w:p>
         </w:tc>

</xml_diff>

<commit_message>
Combine Sample & Result tables; Separate T. Coliform and E. coli columns
#16
</commit_message>
<xml_diff>
--- a/specs/Coliform-column-messages.docx
+++ b/specs/Coliform-column-messages.docx
@@ -949,6 +949,7 @@
                 <w:rFonts w:ascii="Calibri" w:eastAsia="Times New Roman" w:hAnsi="Calibri" w:cs="Calibri"/>
                 <w:color w:val="000000"/>
               </w:rPr>
+              <w:lastRenderedPageBreak/>
               <w:t>Original Lab Sample ID</w:t>
             </w:r>
           </w:p>
@@ -1047,7 +1048,6 @@
                 <w:rFonts w:ascii="Calibri" w:eastAsia="Times New Roman" w:hAnsi="Calibri" w:cs="Calibri"/>
                 <w:color w:val="000000"/>
               </w:rPr>
-              <w:lastRenderedPageBreak/>
               <w:t xml:space="preserve">Original </w:t>
             </w:r>
             <w:r>
@@ -1480,7 +1480,21 @@
                 <w:rFonts w:ascii="Calibri" w:eastAsia="Times New Roman" w:hAnsi="Calibri" w:cs="Calibri"/>
                 <w:color w:val="000000"/>
               </w:rPr>
-              <w:t>(Optional.)</w:t>
+              <w:t>(</w:t>
+            </w:r>
+            <w:r>
+              <w:rPr>
+                <w:rFonts w:ascii="Calibri" w:eastAsia="Times New Roman" w:hAnsi="Calibri" w:cs="Calibri"/>
+                <w:color w:val="000000"/>
+              </w:rPr>
+              <w:t>Required</w:t>
+            </w:r>
+            <w:r>
+              <w:rPr>
+                <w:rFonts w:ascii="Calibri" w:eastAsia="Times New Roman" w:hAnsi="Calibri" w:cs="Calibri"/>
+                <w:color w:val="000000"/>
+              </w:rPr>
+              <w:t>.)</w:t>
             </w:r>
           </w:p>
         </w:tc>
@@ -1522,8 +1536,20 @@
         </w:tc>
       </w:tr>
     </w:tbl>
+    <w:p/>
     <w:p>
+      <w:pPr>
+        <w:rPr>
+          <w:rFonts w:asciiTheme="majorHAnsi" w:eastAsiaTheme="majorEastAsia" w:hAnsiTheme="majorHAnsi" w:cstheme="majorBidi"/>
+          <w:color w:val="70AD47" w:themeColor="accent6"/>
+          <w:sz w:val="32"/>
+          <w:szCs w:val="32"/>
+        </w:rPr>
+      </w:pPr>
       <w:r>
+        <w:rPr>
+          <w:color w:val="70AD47" w:themeColor="accent6"/>
+        </w:rPr>
         <w:br w:type="page"/>
       </w:r>
     </w:p>
@@ -1539,7 +1565,13 @@
           <w:color w:val="70AD47" w:themeColor="accent6"/>
         </w:rPr>
         <w:lastRenderedPageBreak/>
-        <w:t>Sample Result Columns</w:t>
+        <w:t>Total Coliform and E. Coli</w:t>
+      </w:r>
+      <w:r>
+        <w:rPr>
+          <w:color w:val="70AD47" w:themeColor="accent6"/>
+        </w:rPr>
+        <w:t xml:space="preserve"> Result Columns</w:t>
       </w:r>
     </w:p>
     <w:tbl>
@@ -1661,7 +1693,25 @@
                 <w:bCs/>
                 <w:color w:val="000000"/>
               </w:rPr>
-              <w:t>Lab Sample ID</w:t>
+              <w:t>Total Coliform</w:t>
+            </w:r>
+            <w:r>
+              <w:rPr>
+                <w:rFonts w:ascii="Calibri" w:eastAsia="Times New Roman" w:hAnsi="Calibri" w:cs="Calibri"/>
+                <w:b/>
+                <w:bCs/>
+                <w:color w:val="000000"/>
+              </w:rPr>
+              <w:t xml:space="preserve"> </w:t>
+            </w:r>
+            <w:r>
+              <w:rPr>
+                <w:rFonts w:ascii="Calibri" w:eastAsia="Times New Roman" w:hAnsi="Calibri" w:cs="Calibri"/>
+                <w:b/>
+                <w:bCs/>
+                <w:color w:val="000000"/>
+              </w:rPr>
+              <w:t>Presence</w:t>
             </w:r>
           </w:p>
         </w:tc>
@@ -1682,74 +1732,80 @@
                 <w:rFonts w:ascii="Calibri" w:eastAsia="Times New Roman" w:hAnsi="Calibri" w:cs="Calibri"/>
                 <w:color w:val="000000"/>
               </w:rPr>
-              <w:t xml:space="preserve">A unique identifier assigned or used by the laboratory. </w:t>
-            </w:r>
-          </w:p>
-          <w:p>
-            <w:pPr>
-              <w:rPr>
-                <w:rFonts w:ascii="Calibri" w:eastAsia="Times New Roman" w:hAnsi="Calibri" w:cs="Calibri"/>
-                <w:color w:val="000000"/>
-              </w:rPr>
-            </w:pPr>
-          </w:p>
-          <w:p>
-            <w:pPr>
-              <w:rPr>
-                <w:rFonts w:ascii="Calibri" w:eastAsia="Times New Roman" w:hAnsi="Calibri" w:cs="Calibri"/>
-                <w:color w:val="000000"/>
-              </w:rPr>
-            </w:pPr>
-            <w:r>
-              <w:rPr>
-                <w:rFonts w:ascii="Calibri" w:eastAsia="Times New Roman" w:hAnsi="Calibri" w:cs="Calibri"/>
-                <w:color w:val="000000"/>
-              </w:rPr>
-              <w:t>MUST be the same value as the parent sample.</w:t>
-            </w:r>
-          </w:p>
-          <w:p>
-            <w:pPr>
-              <w:rPr>
-                <w:rFonts w:ascii="Calibri" w:eastAsia="Times New Roman" w:hAnsi="Calibri" w:cs="Calibri"/>
-                <w:color w:val="000000"/>
-              </w:rPr>
-            </w:pPr>
-          </w:p>
-          <w:p>
-            <w:pPr>
-              <w:rPr>
-                <w:rFonts w:ascii="Calibri" w:eastAsia="Times New Roman" w:hAnsi="Calibri" w:cs="Calibri"/>
-                <w:color w:val="000000"/>
-              </w:rPr>
-            </w:pPr>
-            <w:r>
-              <w:rPr>
-                <w:rFonts w:ascii="Calibri" w:eastAsia="Times New Roman" w:hAnsi="Calibri" w:cs="Calibri"/>
-                <w:color w:val="000000"/>
-              </w:rPr>
-              <w:t>(Required, 20 characters max.)</w:t>
+              <w:t>Indicate whether presence of microbes was detected.</w:t>
+            </w:r>
+          </w:p>
+          <w:p>
+            <w:pPr>
+              <w:rPr>
+                <w:rFonts w:ascii="Calibri" w:eastAsia="Times New Roman" w:hAnsi="Calibri" w:cs="Calibri"/>
+                <w:color w:val="000000"/>
+              </w:rPr>
+            </w:pPr>
+          </w:p>
+          <w:p>
+            <w:pPr>
+              <w:rPr>
+                <w:rFonts w:ascii="Calibri" w:eastAsia="Times New Roman" w:hAnsi="Calibri" w:cs="Calibri"/>
+                <w:color w:val="000000"/>
+              </w:rPr>
+            </w:pPr>
+            <w:r>
+              <w:rPr>
+                <w:rFonts w:ascii="Calibri" w:eastAsia="Times New Roman" w:hAnsi="Calibri" w:cs="Calibri"/>
+                <w:color w:val="000000"/>
+              </w:rPr>
+              <w:t>(Required.)</w:t>
             </w:r>
           </w:p>
         </w:tc>
         <w:tc>
           <w:tcPr>
             <w:tcW w:w="2687" w:type="dxa"/>
-            <w:hideMark/>
-          </w:tcPr>
-          <w:p>
-            <w:pPr>
-              <w:rPr>
-                <w:rFonts w:ascii="Calibri" w:eastAsia="Times New Roman" w:hAnsi="Calibri" w:cs="Calibri"/>
-                <w:color w:val="000000"/>
-              </w:rPr>
-            </w:pPr>
-            <w:r>
-              <w:rPr>
-                <w:rFonts w:ascii="Calibri" w:eastAsia="Times New Roman" w:hAnsi="Calibri" w:cs="Calibri"/>
-                <w:color w:val="000000"/>
-              </w:rPr>
-              <w:t>Must be unique and not longer than 20 characters.</w:t>
+            <w:noWrap/>
+            <w:hideMark/>
+          </w:tcPr>
+          <w:p>
+            <w:pPr>
+              <w:rPr>
+                <w:rFonts w:ascii="Calibri" w:eastAsia="Times New Roman" w:hAnsi="Calibri" w:cs="Calibri"/>
+                <w:color w:val="000000"/>
+              </w:rPr>
+            </w:pPr>
+            <w:r>
+              <w:rPr>
+                <w:rFonts w:ascii="Calibri" w:eastAsia="Times New Roman" w:hAnsi="Calibri" w:cs="Calibri"/>
+                <w:color w:val="000000"/>
+              </w:rPr>
+              <w:t>Acceptable values are "</w:t>
+            </w:r>
+            <w:r>
+              <w:rPr>
+                <w:rFonts w:ascii="Calibri" w:eastAsia="Times New Roman" w:hAnsi="Calibri" w:cs="Calibri"/>
+                <w:color w:val="000000"/>
+              </w:rPr>
+              <w:t>Present</w:t>
+            </w:r>
+            <w:r>
+              <w:rPr>
+                <w:rFonts w:ascii="Calibri" w:eastAsia="Times New Roman" w:hAnsi="Calibri" w:cs="Calibri"/>
+                <w:color w:val="000000"/>
+              </w:rPr>
+              <w:t>" or "</w:t>
+            </w:r>
+            <w:r>
+              <w:rPr>
+                <w:rFonts w:ascii="Calibri" w:eastAsia="Times New Roman" w:hAnsi="Calibri" w:cs="Calibri"/>
+                <w:color w:val="000000"/>
+              </w:rPr>
+              <w:t>Absent</w:t>
+            </w:r>
+            <w:r>
+              <w:rPr>
+                <w:rFonts w:ascii="Calibri" w:eastAsia="Times New Roman" w:hAnsi="Calibri" w:cs="Calibri"/>
+                <w:color w:val="000000"/>
+              </w:rPr>
+              <w:t>".</w:t>
             </w:r>
           </w:p>
         </w:tc>
@@ -1781,131 +1837,98 @@
                 <w:bCs/>
                 <w:color w:val="000000"/>
               </w:rPr>
-              <w:t>PWS Number</w:t>
+              <w:t>Sample Analytical Method</w:t>
+            </w:r>
+            <w:r>
+              <w:rPr>
+                <w:rFonts w:ascii="Calibri" w:eastAsia="Times New Roman" w:hAnsi="Calibri" w:cs="Calibri"/>
+                <w:b/>
+                <w:bCs/>
+                <w:color w:val="000000"/>
+              </w:rPr>
+              <w:br/>
+            </w:r>
+            <w:r>
+              <w:rPr>
+                <w:rFonts w:ascii="Calibri" w:eastAsia="Times New Roman" w:hAnsi="Calibri" w:cs="Calibri"/>
+                <w:color w:val="000000"/>
+              </w:rPr>
+              <w:t>(Total Coliform)</w:t>
             </w:r>
           </w:p>
         </w:tc>
         <w:tc>
           <w:tcPr>
             <w:tcW w:w="4278" w:type="dxa"/>
-            <w:hideMark/>
-          </w:tcPr>
-          <w:p>
-            <w:pPr>
-              <w:rPr>
-                <w:rFonts w:ascii="Calibri" w:eastAsia="Times New Roman" w:hAnsi="Calibri" w:cs="Calibri"/>
-                <w:color w:val="000000"/>
-              </w:rPr>
-            </w:pPr>
-            <w:r>
-              <w:rPr>
-                <w:rFonts w:ascii="Calibri" w:eastAsia="Times New Roman" w:hAnsi="Calibri" w:cs="Calibri"/>
-                <w:color w:val="000000"/>
-              </w:rPr>
-              <w:t>State-assigned Public Water System identifier.</w:t>
-            </w:r>
-            <w:r>
-              <w:rPr>
-                <w:rFonts w:ascii="Calibri" w:eastAsia="Times New Roman" w:hAnsi="Calibri" w:cs="Calibri"/>
-                <w:color w:val="000000"/>
-              </w:rPr>
-              <w:t xml:space="preserve"> </w:t>
-            </w:r>
-          </w:p>
-          <w:p>
-            <w:pPr>
-              <w:rPr>
-                <w:rFonts w:ascii="Calibri" w:eastAsia="Times New Roman" w:hAnsi="Calibri" w:cs="Calibri"/>
-                <w:color w:val="000000"/>
-              </w:rPr>
-            </w:pPr>
-          </w:p>
-          <w:p>
-            <w:pPr>
-              <w:rPr>
-                <w:rFonts w:ascii="Calibri" w:eastAsia="Times New Roman" w:hAnsi="Calibri" w:cs="Calibri"/>
-                <w:color w:val="000000"/>
-              </w:rPr>
-            </w:pPr>
-            <w:r>
-              <w:rPr>
-                <w:rFonts w:ascii="Calibri" w:eastAsia="Times New Roman" w:hAnsi="Calibri" w:cs="Calibri"/>
-                <w:color w:val="000000"/>
-              </w:rPr>
-              <w:t>MUST be the same value as the parent sample.</w:t>
-            </w:r>
-          </w:p>
-          <w:p>
-            <w:pPr>
-              <w:rPr>
-                <w:rFonts w:ascii="Calibri" w:eastAsia="Times New Roman" w:hAnsi="Calibri" w:cs="Calibri"/>
-                <w:color w:val="000000"/>
-              </w:rPr>
-            </w:pPr>
-          </w:p>
-          <w:p>
-            <w:pPr>
-              <w:rPr>
-                <w:rFonts w:ascii="Calibri" w:eastAsia="Times New Roman" w:hAnsi="Calibri" w:cs="Calibri"/>
-                <w:color w:val="000000"/>
-              </w:rPr>
-            </w:pPr>
-            <w:r>
-              <w:rPr>
-                <w:rFonts w:ascii="Calibri" w:eastAsia="Times New Roman" w:hAnsi="Calibri" w:cs="Calibri"/>
-                <w:color w:val="000000"/>
-              </w:rPr>
-              <w:t xml:space="preserve">(Required, </w:t>
-            </w:r>
-            <w:r>
-              <w:rPr>
-                <w:rFonts w:ascii="Calibri" w:eastAsia="Times New Roman" w:hAnsi="Calibri" w:cs="Calibri"/>
-                <w:color w:val="000000"/>
-              </w:rPr>
-              <w:t>9</w:t>
-            </w:r>
-            <w:r>
-              <w:rPr>
-                <w:rFonts w:ascii="Calibri" w:eastAsia="Times New Roman" w:hAnsi="Calibri" w:cs="Calibri"/>
-                <w:color w:val="000000"/>
-              </w:rPr>
-              <w:t xml:space="preserve"> characters max.)</w:t>
+            <w:noWrap/>
+            <w:hideMark/>
+          </w:tcPr>
+          <w:p>
+            <w:pPr>
+              <w:rPr>
+                <w:rFonts w:ascii="Calibri" w:eastAsia="Times New Roman" w:hAnsi="Calibri" w:cs="Calibri"/>
+                <w:color w:val="000000"/>
+              </w:rPr>
+            </w:pPr>
+            <w:r>
+              <w:rPr>
+                <w:rFonts w:ascii="Calibri" w:eastAsia="Times New Roman" w:hAnsi="Calibri" w:cs="Calibri"/>
+                <w:color w:val="000000"/>
+              </w:rPr>
+              <w:t>The analytical method used.</w:t>
+            </w:r>
+          </w:p>
+          <w:p>
+            <w:pPr>
+              <w:rPr>
+                <w:rFonts w:ascii="Calibri" w:eastAsia="Times New Roman" w:hAnsi="Calibri" w:cs="Calibri"/>
+                <w:color w:val="000000"/>
+              </w:rPr>
+            </w:pPr>
+          </w:p>
+          <w:p>
+            <w:pPr>
+              <w:rPr>
+                <w:rFonts w:ascii="Calibri" w:eastAsia="Times New Roman" w:hAnsi="Calibri" w:cs="Calibri"/>
+                <w:color w:val="000000"/>
+              </w:rPr>
+            </w:pPr>
+            <w:r>
+              <w:rPr>
+                <w:rFonts w:ascii="Calibri" w:eastAsia="Times New Roman" w:hAnsi="Calibri" w:cs="Calibri"/>
+                <w:color w:val="000000"/>
+              </w:rPr>
+              <w:t>(Required. E.g., "</w:t>
+            </w:r>
+            <w:r>
+              <w:rPr>
+                <w:rFonts w:ascii="Calibri" w:eastAsia="Times New Roman" w:hAnsi="Calibri" w:cs="Calibri"/>
+                <w:color w:val="000000"/>
+              </w:rPr>
+              <w:t>9223B-PA</w:t>
+            </w:r>
+            <w:r>
+              <w:rPr>
+                <w:rFonts w:ascii="Calibri" w:eastAsia="Times New Roman" w:hAnsi="Calibri" w:cs="Calibri"/>
+                <w:color w:val="000000"/>
+              </w:rPr>
+              <w:t>".)</w:t>
             </w:r>
           </w:p>
         </w:tc>
         <w:tc>
           <w:tcPr>
             <w:tcW w:w="2687" w:type="dxa"/>
-            <w:hideMark/>
-          </w:tcPr>
-          <w:p>
-            <w:pPr>
-              <w:rPr>
-                <w:rFonts w:ascii="Calibri" w:eastAsia="Times New Roman" w:hAnsi="Calibri" w:cs="Calibri"/>
-                <w:color w:val="000000"/>
-              </w:rPr>
-            </w:pPr>
-            <w:r>
-              <w:rPr>
-                <w:rFonts w:ascii="Calibri" w:eastAsia="Times New Roman" w:hAnsi="Calibri" w:cs="Calibri"/>
-                <w:color w:val="000000"/>
-              </w:rPr>
-              <w:t xml:space="preserve">Must not be longer than </w:t>
-            </w:r>
-            <w:r>
-              <w:rPr>
-                <w:rFonts w:ascii="Calibri" w:eastAsia="Times New Roman" w:hAnsi="Calibri" w:cs="Calibri"/>
-                <w:color w:val="000000"/>
-              </w:rPr>
-              <w:t>9</w:t>
-            </w:r>
-            <w:r>
-              <w:rPr>
-                <w:rFonts w:ascii="Calibri" w:eastAsia="Times New Roman" w:hAnsi="Calibri" w:cs="Calibri"/>
-                <w:color w:val="000000"/>
-              </w:rPr>
-              <w:t xml:space="preserve"> characters.</w:t>
-            </w:r>
+            <w:noWrap/>
+            <w:hideMark/>
+          </w:tcPr>
+          <w:p>
+            <w:pPr>
+              <w:rPr>
+                <w:rFonts w:ascii="Calibri" w:eastAsia="Times New Roman" w:hAnsi="Calibri" w:cs="Calibri"/>
+                <w:color w:val="000000"/>
+              </w:rPr>
+            </w:pPr>
           </w:p>
         </w:tc>
       </w:tr>
@@ -1924,11 +1947,18 @@
             <w:pPr>
               <w:rPr>
                 <w:rFonts w:ascii="Calibri" w:eastAsia="Times New Roman" w:hAnsi="Calibri" w:cs="Calibri"/>
+                <w:color w:val="000000"/>
+              </w:rPr>
+            </w:pPr>
+            <w:r>
+              <w:rPr>
+                <w:rFonts w:ascii="Calibri" w:eastAsia="Times New Roman" w:hAnsi="Calibri" w:cs="Calibri"/>
                 <w:b/>
                 <w:bCs/>
                 <w:color w:val="000000"/>
               </w:rPr>
-            </w:pPr>
+              <w:t xml:space="preserve">E. Coli </w:t>
+            </w:r>
             <w:r>
               <w:rPr>
                 <w:rFonts w:ascii="Calibri" w:eastAsia="Times New Roman" w:hAnsi="Calibri" w:cs="Calibri"/>
@@ -1936,7 +1966,7 @@
                 <w:bCs/>
                 <w:color w:val="000000"/>
               </w:rPr>
-              <w:t>Sample Collection Date</w:t>
+              <w:t>Presence</w:t>
             </w:r>
           </w:p>
         </w:tc>
@@ -1957,81 +1987,94 @@
                 <w:rFonts w:ascii="Calibri" w:eastAsia="Times New Roman" w:hAnsi="Calibri" w:cs="Calibri"/>
                 <w:color w:val="000000"/>
               </w:rPr>
-              <w:t>The calendar date when collection of the sample was finished.</w:t>
-            </w:r>
-            <w:r>
-              <w:rPr>
-                <w:rFonts w:ascii="Calibri" w:eastAsia="Times New Roman" w:hAnsi="Calibri" w:cs="Calibri"/>
-                <w:color w:val="000000"/>
-              </w:rPr>
-              <w:t xml:space="preserve"> </w:t>
-            </w:r>
-          </w:p>
-          <w:p>
-            <w:pPr>
-              <w:rPr>
-                <w:rFonts w:ascii="Calibri" w:eastAsia="Times New Roman" w:hAnsi="Calibri" w:cs="Calibri"/>
-                <w:color w:val="000000"/>
-              </w:rPr>
-            </w:pPr>
-          </w:p>
-          <w:p>
-            <w:pPr>
-              <w:rPr>
-                <w:rFonts w:ascii="Calibri" w:eastAsia="Times New Roman" w:hAnsi="Calibri" w:cs="Calibri"/>
-                <w:color w:val="000000"/>
-              </w:rPr>
-            </w:pPr>
-            <w:r>
-              <w:rPr>
-                <w:rFonts w:ascii="Calibri" w:eastAsia="Times New Roman" w:hAnsi="Calibri" w:cs="Calibri"/>
-                <w:color w:val="000000"/>
-              </w:rPr>
-              <w:t>MUST be the same value as the parent sample.</w:t>
-            </w:r>
-          </w:p>
-          <w:p>
-            <w:pPr>
-              <w:rPr>
-                <w:rFonts w:ascii="Calibri" w:eastAsia="Times New Roman" w:hAnsi="Calibri" w:cs="Calibri"/>
-                <w:color w:val="000000"/>
-              </w:rPr>
-            </w:pPr>
-          </w:p>
-          <w:p>
-            <w:pPr>
-              <w:rPr>
-                <w:rFonts w:ascii="Calibri" w:eastAsia="Times New Roman" w:hAnsi="Calibri" w:cs="Calibri"/>
-                <w:color w:val="000000"/>
-              </w:rPr>
-            </w:pPr>
-            <w:r>
-              <w:rPr>
-                <w:rFonts w:ascii="Calibri" w:eastAsia="Times New Roman" w:hAnsi="Calibri" w:cs="Calibri"/>
-                <w:color w:val="000000"/>
-              </w:rPr>
-              <w:t>(Required.)</w:t>
+              <w:t>Indicate whether presence of microbes was detected.</w:t>
+            </w:r>
+          </w:p>
+          <w:p>
+            <w:pPr>
+              <w:rPr>
+                <w:rFonts w:ascii="Calibri" w:eastAsia="Times New Roman" w:hAnsi="Calibri" w:cs="Calibri"/>
+                <w:color w:val="000000"/>
+              </w:rPr>
+            </w:pPr>
+          </w:p>
+          <w:p>
+            <w:pPr>
+              <w:rPr>
+                <w:rFonts w:ascii="Calibri" w:eastAsia="Times New Roman" w:hAnsi="Calibri" w:cs="Calibri"/>
+                <w:color w:val="000000"/>
+              </w:rPr>
+            </w:pPr>
+            <w:r>
+              <w:rPr>
+                <w:rFonts w:ascii="Calibri" w:eastAsia="Times New Roman" w:hAnsi="Calibri" w:cs="Calibri"/>
+                <w:color w:val="000000"/>
+              </w:rPr>
+              <w:t>(Required</w:t>
+            </w:r>
+            <w:r>
+              <w:rPr>
+                <w:rFonts w:ascii="Calibri" w:eastAsia="Times New Roman" w:hAnsi="Calibri" w:cs="Calibri"/>
+                <w:color w:val="000000"/>
+              </w:rPr>
+              <w:t xml:space="preserve"> if Total Coliform is Present</w:t>
+            </w:r>
+            <w:r>
+              <w:rPr>
+                <w:rFonts w:ascii="Calibri" w:eastAsia="Times New Roman" w:hAnsi="Calibri" w:cs="Calibri"/>
+                <w:color w:val="000000"/>
+              </w:rPr>
+              <w:t>.)</w:t>
             </w:r>
           </w:p>
         </w:tc>
         <w:tc>
           <w:tcPr>
             <w:tcW w:w="2687" w:type="dxa"/>
-            <w:hideMark/>
-          </w:tcPr>
-          <w:p>
-            <w:pPr>
-              <w:rPr>
-                <w:rFonts w:ascii="Calibri" w:eastAsia="Times New Roman" w:hAnsi="Calibri" w:cs="Calibri"/>
-                <w:color w:val="000000"/>
-              </w:rPr>
-            </w:pPr>
-            <w:r>
-              <w:rPr>
-                <w:rFonts w:ascii="Calibri" w:eastAsia="Times New Roman" w:hAnsi="Calibri" w:cs="Calibri"/>
-                <w:color w:val="000000"/>
-              </w:rPr>
-              <w:t>Must be a date no later than the current date.</w:t>
+            <w:noWrap/>
+            <w:hideMark/>
+          </w:tcPr>
+          <w:p>
+            <w:pPr>
+              <w:rPr>
+                <w:rFonts w:ascii="Calibri" w:eastAsia="Times New Roman" w:hAnsi="Calibri" w:cs="Calibri"/>
+                <w:color w:val="000000"/>
+              </w:rPr>
+            </w:pPr>
+            <w:r>
+              <w:rPr>
+                <w:rFonts w:ascii="Calibri" w:eastAsia="Times New Roman" w:hAnsi="Calibri" w:cs="Calibri"/>
+                <w:color w:val="000000"/>
+              </w:rPr>
+              <w:t>Acceptable values are "</w:t>
+            </w:r>
+            <w:r>
+              <w:rPr>
+                <w:rFonts w:ascii="Calibri" w:eastAsia="Times New Roman" w:hAnsi="Calibri" w:cs="Calibri"/>
+                <w:color w:val="000000"/>
+              </w:rPr>
+              <w:t>Present</w:t>
+            </w:r>
+            <w:r>
+              <w:rPr>
+                <w:rFonts w:ascii="Calibri" w:eastAsia="Times New Roman" w:hAnsi="Calibri" w:cs="Calibri"/>
+                <w:color w:val="000000"/>
+              </w:rPr>
+              <w:t>" or "</w:t>
+            </w:r>
+            <w:r>
+              <w:rPr>
+                <w:rFonts w:ascii="Calibri" w:eastAsia="Times New Roman" w:hAnsi="Calibri" w:cs="Calibri"/>
+                <w:color w:val="000000"/>
+              </w:rPr>
+              <w:t>Absent</w:t>
+            </w:r>
+            <w:r>
+              <w:rPr>
+                <w:rFonts w:ascii="Calibri" w:eastAsia="Times New Roman" w:hAnsi="Calibri" w:cs="Calibri"/>
+                <w:color w:val="000000"/>
+              </w:rPr>
+              <w:t>".</w:t>
             </w:r>
           </w:p>
         </w:tc>
@@ -2063,51 +2106,96 @@
                 <w:bCs/>
                 <w:color w:val="000000"/>
               </w:rPr>
-              <w:t>Analyte</w:t>
+              <w:t>Sample Analytical Method</w:t>
+            </w:r>
+            <w:r>
+              <w:rPr>
+                <w:rFonts w:ascii="Calibri" w:eastAsia="Times New Roman" w:hAnsi="Calibri" w:cs="Calibri"/>
+                <w:b/>
+                <w:bCs/>
+                <w:color w:val="000000"/>
+              </w:rPr>
+              <w:br/>
+            </w:r>
+            <w:r>
+              <w:rPr>
+                <w:rFonts w:ascii="Calibri" w:eastAsia="Times New Roman" w:hAnsi="Calibri" w:cs="Calibri"/>
+                <w:color w:val="000000"/>
+              </w:rPr>
+              <w:t>(E. Coli)</w:t>
             </w:r>
           </w:p>
         </w:tc>
         <w:tc>
           <w:tcPr>
             <w:tcW w:w="4278" w:type="dxa"/>
-            <w:hideMark/>
-          </w:tcPr>
-          <w:p>
-            <w:pPr>
-              <w:rPr>
-                <w:rFonts w:ascii="Calibri" w:eastAsia="Times New Roman" w:hAnsi="Calibri" w:cs="Calibri"/>
-                <w:color w:val="000000"/>
-              </w:rPr>
-            </w:pPr>
-            <w:r>
-              <w:rPr>
-                <w:rFonts w:ascii="Calibri" w:eastAsia="Times New Roman" w:hAnsi="Calibri" w:cs="Calibri"/>
-                <w:color w:val="000000"/>
-              </w:rPr>
-              <w:t>The analyte measured.</w:t>
-            </w:r>
-          </w:p>
-          <w:p>
-            <w:pPr>
-              <w:rPr>
-                <w:rFonts w:ascii="Calibri" w:eastAsia="Times New Roman" w:hAnsi="Calibri" w:cs="Calibri"/>
-                <w:color w:val="000000"/>
-              </w:rPr>
-            </w:pPr>
-          </w:p>
-          <w:p>
-            <w:pPr>
-              <w:rPr>
-                <w:rFonts w:ascii="Calibri" w:eastAsia="Times New Roman" w:hAnsi="Calibri" w:cs="Calibri"/>
-                <w:color w:val="000000"/>
-              </w:rPr>
-            </w:pPr>
-            <w:r>
-              <w:rPr>
-                <w:rFonts w:ascii="Calibri" w:eastAsia="Times New Roman" w:hAnsi="Calibri" w:cs="Calibri"/>
-                <w:color w:val="000000"/>
-              </w:rPr>
-              <w:t>(Required.)</w:t>
+            <w:noWrap/>
+            <w:hideMark/>
+          </w:tcPr>
+          <w:p>
+            <w:pPr>
+              <w:rPr>
+                <w:rFonts w:ascii="Calibri" w:eastAsia="Times New Roman" w:hAnsi="Calibri" w:cs="Calibri"/>
+                <w:color w:val="000000"/>
+              </w:rPr>
+            </w:pPr>
+            <w:r>
+              <w:rPr>
+                <w:rFonts w:ascii="Calibri" w:eastAsia="Times New Roman" w:hAnsi="Calibri" w:cs="Calibri"/>
+                <w:color w:val="000000"/>
+              </w:rPr>
+              <w:t>The analytical method used.</w:t>
+            </w:r>
+          </w:p>
+          <w:p>
+            <w:pPr>
+              <w:rPr>
+                <w:rFonts w:ascii="Calibri" w:eastAsia="Times New Roman" w:hAnsi="Calibri" w:cs="Calibri"/>
+                <w:color w:val="000000"/>
+              </w:rPr>
+            </w:pPr>
+          </w:p>
+          <w:p>
+            <w:pPr>
+              <w:rPr>
+                <w:rFonts w:ascii="Calibri" w:eastAsia="Times New Roman" w:hAnsi="Calibri" w:cs="Calibri"/>
+                <w:color w:val="000000"/>
+              </w:rPr>
+            </w:pPr>
+            <w:r>
+              <w:rPr>
+                <w:rFonts w:ascii="Calibri" w:eastAsia="Times New Roman" w:hAnsi="Calibri" w:cs="Calibri"/>
+                <w:color w:val="000000"/>
+              </w:rPr>
+              <w:t>(Required</w:t>
+            </w:r>
+            <w:r>
+              <w:rPr>
+                <w:rFonts w:ascii="Calibri" w:eastAsia="Times New Roman" w:hAnsi="Calibri" w:cs="Calibri"/>
+                <w:color w:val="000000"/>
+              </w:rPr>
+              <w:t xml:space="preserve"> if Total Coliform is Present</w:t>
+            </w:r>
+            <w:r>
+              <w:rPr>
+                <w:rFonts w:ascii="Calibri" w:eastAsia="Times New Roman" w:hAnsi="Calibri" w:cs="Calibri"/>
+                <w:color w:val="000000"/>
+              </w:rPr>
+              <w:t>. E.g., "</w:t>
+            </w:r>
+            <w:r>
+              <w:rPr>
+                <w:rFonts w:ascii="Calibri" w:eastAsia="Times New Roman" w:hAnsi="Calibri" w:cs="Calibri"/>
+                <w:color w:val="000000"/>
+              </w:rPr>
+              <w:t>9223B-PA</w:t>
+            </w:r>
+            <w:r>
+              <w:rPr>
+                <w:rFonts w:ascii="Calibri" w:eastAsia="Times New Roman" w:hAnsi="Calibri" w:cs="Calibri"/>
+                <w:color w:val="000000"/>
+              </w:rPr>
+              <w:t>".)</w:t>
             </w:r>
           </w:p>
         </w:tc>
@@ -2124,13 +2212,6 @@
                 <w:color w:val="000000"/>
               </w:rPr>
             </w:pPr>
-            <w:r>
-              <w:rPr>
-                <w:rFonts w:ascii="Calibri" w:eastAsia="Times New Roman" w:hAnsi="Calibri" w:cs="Calibri"/>
-                <w:color w:val="000000"/>
-              </w:rPr>
-              <w:t>Must select value from list.</w:t>
-            </w:r>
           </w:p>
         </w:tc>
       </w:tr>
@@ -2653,244 +2734,11 @@
           </w:p>
         </w:tc>
       </w:tr>
-      <w:tr>
-        <w:trPr>
-          <w:cantSplit/>
-          <w:trHeight w:val="20"/>
-        </w:trPr>
-        <w:tc>
-          <w:tcPr>
-            <w:tcW w:w="2737" w:type="dxa"/>
-            <w:noWrap/>
-            <w:hideMark/>
-          </w:tcPr>
-          <w:p>
-            <w:pPr>
-              <w:rPr>
-                <w:rFonts w:ascii="Calibri" w:eastAsia="Times New Roman" w:hAnsi="Calibri" w:cs="Calibri"/>
-                <w:b/>
-                <w:bCs/>
-                <w:color w:val="000000"/>
-              </w:rPr>
-            </w:pPr>
-            <w:r>
-              <w:rPr>
-                <w:rFonts w:ascii="Calibri" w:eastAsia="Times New Roman" w:hAnsi="Calibri" w:cs="Calibri"/>
-                <w:b/>
-                <w:bCs/>
-                <w:color w:val="000000"/>
-              </w:rPr>
-              <w:lastRenderedPageBreak/>
-              <w:t>Sample Analytical Method</w:t>
-            </w:r>
-          </w:p>
-        </w:tc>
-        <w:tc>
-          <w:tcPr>
-            <w:tcW w:w="4278" w:type="dxa"/>
-            <w:noWrap/>
-            <w:hideMark/>
-          </w:tcPr>
-          <w:p>
-            <w:pPr>
-              <w:rPr>
-                <w:rFonts w:ascii="Calibri" w:eastAsia="Times New Roman" w:hAnsi="Calibri" w:cs="Calibri"/>
-                <w:color w:val="000000"/>
-              </w:rPr>
-            </w:pPr>
-            <w:r>
-              <w:rPr>
-                <w:rFonts w:ascii="Calibri" w:eastAsia="Times New Roman" w:hAnsi="Calibri" w:cs="Calibri"/>
-                <w:color w:val="000000"/>
-              </w:rPr>
-              <w:t>The analytical method used.</w:t>
-            </w:r>
-          </w:p>
-          <w:p>
-            <w:pPr>
-              <w:rPr>
-                <w:rFonts w:ascii="Calibri" w:eastAsia="Times New Roman" w:hAnsi="Calibri" w:cs="Calibri"/>
-                <w:color w:val="000000"/>
-              </w:rPr>
-            </w:pPr>
-          </w:p>
-          <w:p>
-            <w:pPr>
-              <w:rPr>
-                <w:rFonts w:ascii="Calibri" w:eastAsia="Times New Roman" w:hAnsi="Calibri" w:cs="Calibri"/>
-                <w:color w:val="000000"/>
-              </w:rPr>
-            </w:pPr>
-            <w:r>
-              <w:rPr>
-                <w:rFonts w:ascii="Calibri" w:eastAsia="Times New Roman" w:hAnsi="Calibri" w:cs="Calibri"/>
-                <w:color w:val="000000"/>
-              </w:rPr>
-              <w:t>(Optional. E.g., "</w:t>
-            </w:r>
-            <w:r>
-              <w:rPr>
-                <w:rFonts w:ascii="Calibri" w:eastAsia="Times New Roman" w:hAnsi="Calibri" w:cs="Calibri"/>
-                <w:color w:val="000000"/>
-              </w:rPr>
-              <w:t>9223B-PA</w:t>
-            </w:r>
-            <w:r>
-              <w:rPr>
-                <w:rFonts w:ascii="Calibri" w:eastAsia="Times New Roman" w:hAnsi="Calibri" w:cs="Calibri"/>
-                <w:color w:val="000000"/>
-              </w:rPr>
-              <w:t>".)</w:t>
-            </w:r>
-          </w:p>
-        </w:tc>
-        <w:tc>
-          <w:tcPr>
-            <w:tcW w:w="2687" w:type="dxa"/>
-            <w:noWrap/>
-            <w:hideMark/>
-          </w:tcPr>
-          <w:p>
-            <w:pPr>
-              <w:rPr>
-                <w:rFonts w:ascii="Calibri" w:eastAsia="Times New Roman" w:hAnsi="Calibri" w:cs="Calibri"/>
-                <w:color w:val="000000"/>
-              </w:rPr>
-            </w:pPr>
-          </w:p>
-        </w:tc>
-      </w:tr>
-      <w:tr>
-        <w:trPr>
-          <w:cantSplit/>
-          <w:trHeight w:val="20"/>
-        </w:trPr>
-        <w:tc>
-          <w:tcPr>
-            <w:tcW w:w="2737" w:type="dxa"/>
-            <w:noWrap/>
-            <w:hideMark/>
-          </w:tcPr>
-          <w:p>
-            <w:pPr>
-              <w:rPr>
-                <w:rFonts w:ascii="Calibri" w:eastAsia="Times New Roman" w:hAnsi="Calibri" w:cs="Calibri"/>
-                <w:b/>
-                <w:bCs/>
-                <w:color w:val="000000"/>
-              </w:rPr>
-            </w:pPr>
-            <w:r>
-              <w:rPr>
-                <w:rFonts w:ascii="Calibri" w:eastAsia="Times New Roman" w:hAnsi="Calibri" w:cs="Calibri"/>
-                <w:b/>
-                <w:bCs/>
-                <w:color w:val="000000"/>
-              </w:rPr>
-              <w:t>Microbe Presence</w:t>
-            </w:r>
-          </w:p>
-        </w:tc>
-        <w:tc>
-          <w:tcPr>
-            <w:tcW w:w="4278" w:type="dxa"/>
-            <w:hideMark/>
-          </w:tcPr>
-          <w:p>
-            <w:pPr>
-              <w:rPr>
-                <w:rFonts w:ascii="Calibri" w:eastAsia="Times New Roman" w:hAnsi="Calibri" w:cs="Calibri"/>
-                <w:color w:val="000000"/>
-              </w:rPr>
-            </w:pPr>
-            <w:r>
-              <w:rPr>
-                <w:rFonts w:ascii="Calibri" w:eastAsia="Times New Roman" w:hAnsi="Calibri" w:cs="Calibri"/>
-                <w:color w:val="000000"/>
-              </w:rPr>
-              <w:t>Indicate whether presence of microbes was detected.</w:t>
-            </w:r>
-          </w:p>
-          <w:p>
-            <w:pPr>
-              <w:rPr>
-                <w:rFonts w:ascii="Calibri" w:eastAsia="Times New Roman" w:hAnsi="Calibri" w:cs="Calibri"/>
-                <w:color w:val="000000"/>
-              </w:rPr>
-            </w:pPr>
-          </w:p>
-          <w:p>
-            <w:pPr>
-              <w:rPr>
-                <w:rFonts w:ascii="Calibri" w:eastAsia="Times New Roman" w:hAnsi="Calibri" w:cs="Calibri"/>
-                <w:color w:val="000000"/>
-              </w:rPr>
-            </w:pPr>
-            <w:r>
-              <w:rPr>
-                <w:rFonts w:ascii="Calibri" w:eastAsia="Times New Roman" w:hAnsi="Calibri" w:cs="Calibri"/>
-                <w:color w:val="000000"/>
-              </w:rPr>
-              <w:t>(Required.)</w:t>
-            </w:r>
-          </w:p>
-        </w:tc>
-        <w:tc>
-          <w:tcPr>
-            <w:tcW w:w="2687" w:type="dxa"/>
-            <w:noWrap/>
-            <w:hideMark/>
-          </w:tcPr>
-          <w:p>
-            <w:pPr>
-              <w:rPr>
-                <w:rFonts w:ascii="Calibri" w:eastAsia="Times New Roman" w:hAnsi="Calibri" w:cs="Calibri"/>
-                <w:color w:val="000000"/>
-              </w:rPr>
-            </w:pPr>
-            <w:r>
-              <w:rPr>
-                <w:rFonts w:ascii="Calibri" w:eastAsia="Times New Roman" w:hAnsi="Calibri" w:cs="Calibri"/>
-                <w:color w:val="000000"/>
-              </w:rPr>
-              <w:t>Acceptable values are "</w:t>
-            </w:r>
-            <w:r>
-              <w:rPr>
-                <w:rFonts w:ascii="Calibri" w:eastAsia="Times New Roman" w:hAnsi="Calibri" w:cs="Calibri"/>
-                <w:color w:val="000000"/>
-              </w:rPr>
-              <w:t>Present</w:t>
-            </w:r>
-            <w:r>
-              <w:rPr>
-                <w:rFonts w:ascii="Calibri" w:eastAsia="Times New Roman" w:hAnsi="Calibri" w:cs="Calibri"/>
-                <w:color w:val="000000"/>
-              </w:rPr>
-              <w:t>" or "</w:t>
-            </w:r>
-            <w:r>
-              <w:rPr>
-                <w:rFonts w:ascii="Calibri" w:eastAsia="Times New Roman" w:hAnsi="Calibri" w:cs="Calibri"/>
-                <w:color w:val="000000"/>
-              </w:rPr>
-              <w:t>Absent</w:t>
-            </w:r>
-            <w:r>
-              <w:rPr>
-                <w:rFonts w:ascii="Calibri" w:eastAsia="Times New Roman" w:hAnsi="Calibri" w:cs="Calibri"/>
-                <w:color w:val="000000"/>
-              </w:rPr>
-              <w:t>".</w:t>
-            </w:r>
-          </w:p>
-        </w:tc>
-      </w:tr>
     </w:tbl>
     <w:p/>
     <w:sectPr>
       <w:pgSz w:w="12240" w:h="15840"/>
-      <w:pgMar w:top="1080" w:right="1440" w:bottom="1080" w:left="1440" w:header="720" w:footer="720" w:gutter="0"/>
+      <w:pgMar w:top="1440" w:right="1440" w:bottom="1440" w:left="1440" w:header="720" w:footer="720" w:gutter="0"/>
       <w:cols w:space="720"/>
       <w:docGrid w:linePitch="360"/>
     </w:sectPr>

</xml_diff>

<commit_message>
Adjust data validation severity levels
#16
</commit_message>
<xml_diff>
--- a/specs/Coliform-column-messages.docx
+++ b/specs/Coliform-column-messages.docx
@@ -7,7 +7,7 @@
         <w:pStyle w:val="Heading1"/>
       </w:pPr>
       <w:r>
-        <w:t>Sample Columns</w:t>
+        <w:t>Lab Info</w:t>
       </w:r>
     </w:p>
     <w:tbl>
@@ -123,7 +123,7 @@
                 <w:rFonts w:ascii="Calibri" w:eastAsia="Times New Roman" w:hAnsi="Calibri" w:cs="Calibri"/>
                 <w:color w:val="000000"/>
               </w:rPr>
-              <w:t>Lab Sample ID</w:t>
+              <w:t>Lab Certification #</w:t>
             </w:r>
           </w:p>
         </w:tc>
@@ -145,32 +145,7 @@
                 <w:rFonts w:ascii="Calibri" w:eastAsia="Times New Roman" w:hAnsi="Calibri" w:cs="Calibri"/>
                 <w:color w:val="000000"/>
               </w:rPr>
-              <w:t>A unique identifier assigned or used by the laboratory.</w:t>
-            </w:r>
-          </w:p>
-          <w:p>
-            <w:pPr>
-              <w:cnfStyle w:val="000000000000" w:firstRow="0" w:lastRow="0" w:firstColumn="0" w:lastColumn="0" w:oddVBand="0" w:evenVBand="0" w:oddHBand="0" w:evenHBand="0" w:firstRowFirstColumn="0" w:firstRowLastColumn="0" w:lastRowFirstColumn="0" w:lastRowLastColumn="0"/>
-              <w:rPr>
-                <w:rFonts w:ascii="Calibri" w:eastAsia="Times New Roman" w:hAnsi="Calibri" w:cs="Calibri"/>
-                <w:color w:val="000000"/>
-              </w:rPr>
-            </w:pPr>
-          </w:p>
-          <w:p>
-            <w:pPr>
-              <w:cnfStyle w:val="000000000000" w:firstRow="0" w:lastRow="0" w:firstColumn="0" w:lastColumn="0" w:oddVBand="0" w:evenVBand="0" w:oddHBand="0" w:evenHBand="0" w:firstRowFirstColumn="0" w:firstRowLastColumn="0" w:lastRowFirstColumn="0" w:lastRowLastColumn="0"/>
-              <w:rPr>
-                <w:rFonts w:ascii="Calibri" w:eastAsia="Times New Roman" w:hAnsi="Calibri" w:cs="Calibri"/>
-                <w:color w:val="000000"/>
-              </w:rPr>
-            </w:pPr>
-            <w:r>
-              <w:rPr>
-                <w:rFonts w:ascii="Calibri" w:eastAsia="Times New Roman" w:hAnsi="Calibri" w:cs="Calibri"/>
-                <w:color w:val="000000"/>
-              </w:rPr>
-              <w:t>(Required, 20 characters max.)</w:t>
+              <w:t>Enter the certification ID assigned by the state.</w:t>
             </w:r>
           </w:p>
         </w:tc>
@@ -192,7 +167,112 @@
                 <w:rFonts w:ascii="Calibri" w:eastAsia="Times New Roman" w:hAnsi="Calibri" w:cs="Calibri"/>
                 <w:color w:val="000000"/>
               </w:rPr>
-              <w:t>Must be unique and not longer than 20 characters.</w:t>
+              <w:t>Enter the certification ID assigned by the state.</w:t>
+            </w:r>
+          </w:p>
+        </w:tc>
+      </w:tr>
+    </w:tbl>
+    <w:p/>
+    <w:p>
+      <w:pPr>
+        <w:pStyle w:val="Heading1"/>
+      </w:pPr>
+      <w:r>
+        <w:t xml:space="preserve">Sample </w:t>
+      </w:r>
+      <w:r>
+        <w:t xml:space="preserve">Data </w:t>
+      </w:r>
+      <w:r>
+        <w:t>Columns</w:t>
+      </w:r>
+    </w:p>
+    <w:tbl>
+      <w:tblPr>
+        <w:tblStyle w:val="GridTable4-Accent5"/>
+        <w:tblW w:w="9916" w:type="dxa"/>
+        <w:tblCellMar>
+          <w:top w:w="58" w:type="dxa"/>
+          <w:bottom w:w="58" w:type="dxa"/>
+        </w:tblCellMar>
+        <w:tblLook w:val="06A0" w:firstRow="1" w:lastRow="0" w:firstColumn="1" w:lastColumn="0" w:noHBand="1" w:noVBand="1"/>
+      </w:tblPr>
+      <w:tblGrid>
+        <w:gridCol w:w="2695"/>
+        <w:gridCol w:w="4320"/>
+        <w:gridCol w:w="2901"/>
+      </w:tblGrid>
+      <w:tr>
+        <w:trPr>
+          <w:cnfStyle w:val="100000000000" w:firstRow="1" w:lastRow="0" w:firstColumn="0" w:lastColumn="0" w:oddVBand="0" w:evenVBand="0" w:oddHBand="0" w:evenHBand="0" w:firstRowFirstColumn="0" w:firstRowLastColumn="0" w:lastRowFirstColumn="0" w:lastRowLastColumn="0"/>
+          <w:cantSplit/>
+          <w:trHeight w:val="20"/>
+          <w:tblHeader/>
+        </w:trPr>
+        <w:tc>
+          <w:tcPr>
+            <w:cnfStyle w:val="001000000000" w:firstRow="0" w:lastRow="0" w:firstColumn="1" w:lastColumn="0" w:oddVBand="0" w:evenVBand="0" w:oddHBand="0" w:evenHBand="0" w:firstRowFirstColumn="0" w:firstRowLastColumn="0" w:lastRowFirstColumn="0" w:lastRowLastColumn="0"/>
+            <w:tcW w:w="2695" w:type="dxa"/>
+            <w:hideMark/>
+          </w:tcPr>
+          <w:p>
+            <w:pPr>
+              <w:rPr>
+                <w:rFonts w:ascii="Calibri" w:eastAsia="Times New Roman" w:hAnsi="Calibri" w:cs="Calibri"/>
+                <w:color w:val="FFFFFF"/>
+              </w:rPr>
+            </w:pPr>
+            <w:r>
+              <w:rPr>
+                <w:rFonts w:ascii="Calibri" w:eastAsia="Times New Roman" w:hAnsi="Calibri" w:cs="Calibri"/>
+                <w:color w:val="FFFFFF"/>
+              </w:rPr>
+              <w:t>Title</w:t>
+            </w:r>
+          </w:p>
+        </w:tc>
+        <w:tc>
+          <w:tcPr>
+            <w:tcW w:w="4320" w:type="dxa"/>
+            <w:hideMark/>
+          </w:tcPr>
+          <w:p>
+            <w:pPr>
+              <w:cnfStyle w:val="100000000000" w:firstRow="1" w:lastRow="0" w:firstColumn="0" w:lastColumn="0" w:oddVBand="0" w:evenVBand="0" w:oddHBand="0" w:evenHBand="0" w:firstRowFirstColumn="0" w:firstRowLastColumn="0" w:lastRowFirstColumn="0" w:lastRowLastColumn="0"/>
+              <w:rPr>
+                <w:rFonts w:ascii="Calibri" w:eastAsia="Times New Roman" w:hAnsi="Calibri" w:cs="Calibri"/>
+                <w:color w:val="FFFFFF"/>
+              </w:rPr>
+            </w:pPr>
+            <w:r>
+              <w:rPr>
+                <w:rFonts w:ascii="Calibri" w:eastAsia="Times New Roman" w:hAnsi="Calibri" w:cs="Calibri"/>
+                <w:color w:val="FFFFFF"/>
+              </w:rPr>
+              <w:t>Input Message</w:t>
+            </w:r>
+          </w:p>
+        </w:tc>
+        <w:tc>
+          <w:tcPr>
+            <w:tcW w:w="2901" w:type="dxa"/>
+            <w:hideMark/>
+          </w:tcPr>
+          <w:p>
+            <w:pPr>
+              <w:cnfStyle w:val="100000000000" w:firstRow="1" w:lastRow="0" w:firstColumn="0" w:lastColumn="0" w:oddVBand="0" w:evenVBand="0" w:oddHBand="0" w:evenHBand="0" w:firstRowFirstColumn="0" w:firstRowLastColumn="0" w:lastRowFirstColumn="0" w:lastRowLastColumn="0"/>
+              <w:rPr>
+                <w:rFonts w:ascii="Calibri" w:eastAsia="Times New Roman" w:hAnsi="Calibri" w:cs="Calibri"/>
+                <w:color w:val="FFFFFF"/>
+              </w:rPr>
+            </w:pPr>
+            <w:r>
+              <w:rPr>
+                <w:rFonts w:ascii="Calibri" w:eastAsia="Times New Roman" w:hAnsi="Calibri" w:cs="Calibri"/>
+                <w:color w:val="FFFFFF"/>
+              </w:rPr>
+              <w:t>Error Message</w:t>
             </w:r>
           </w:p>
         </w:tc>
@@ -221,7 +301,7 @@
                 <w:rFonts w:ascii="Calibri" w:eastAsia="Times New Roman" w:hAnsi="Calibri" w:cs="Calibri"/>
                 <w:color w:val="000000"/>
               </w:rPr>
-              <w:t>PWS Number</w:t>
+              <w:t>Lab Sample ID</w:t>
             </w:r>
           </w:p>
         </w:tc>
@@ -243,32 +323,32 @@
                 <w:rFonts w:ascii="Calibri" w:eastAsia="Times New Roman" w:hAnsi="Calibri" w:cs="Calibri"/>
                 <w:color w:val="000000"/>
               </w:rPr>
-              <w:t>State-assigned Public Water System identifier.</w:t>
-            </w:r>
-          </w:p>
-          <w:p>
-            <w:pPr>
-              <w:cnfStyle w:val="000000000000" w:firstRow="0" w:lastRow="0" w:firstColumn="0" w:lastColumn="0" w:oddVBand="0" w:evenVBand="0" w:oddHBand="0" w:evenHBand="0" w:firstRowFirstColumn="0" w:firstRowLastColumn="0" w:lastRowFirstColumn="0" w:lastRowLastColumn="0"/>
-              <w:rPr>
-                <w:rFonts w:ascii="Calibri" w:eastAsia="Times New Roman" w:hAnsi="Calibri" w:cs="Calibri"/>
-                <w:color w:val="000000"/>
-              </w:rPr>
-            </w:pPr>
-          </w:p>
-          <w:p>
-            <w:pPr>
-              <w:cnfStyle w:val="000000000000" w:firstRow="0" w:lastRow="0" w:firstColumn="0" w:lastColumn="0" w:oddVBand="0" w:evenVBand="0" w:oddHBand="0" w:evenHBand="0" w:firstRowFirstColumn="0" w:firstRowLastColumn="0" w:lastRowFirstColumn="0" w:lastRowLastColumn="0"/>
-              <w:rPr>
-                <w:rFonts w:ascii="Calibri" w:eastAsia="Times New Roman" w:hAnsi="Calibri" w:cs="Calibri"/>
-                <w:color w:val="000000"/>
-              </w:rPr>
-            </w:pPr>
-            <w:r>
-              <w:rPr>
-                <w:rFonts w:ascii="Calibri" w:eastAsia="Times New Roman" w:hAnsi="Calibri" w:cs="Calibri"/>
-                <w:color w:val="000000"/>
-              </w:rPr>
-              <w:t>(Required, must be exactly 9 characters.)</w:t>
+              <w:t>A unique identifier assigned or used by the laboratory.</w:t>
+            </w:r>
+          </w:p>
+          <w:p>
+            <w:pPr>
+              <w:cnfStyle w:val="000000000000" w:firstRow="0" w:lastRow="0" w:firstColumn="0" w:lastColumn="0" w:oddVBand="0" w:evenVBand="0" w:oddHBand="0" w:evenHBand="0" w:firstRowFirstColumn="0" w:firstRowLastColumn="0" w:lastRowFirstColumn="0" w:lastRowLastColumn="0"/>
+              <w:rPr>
+                <w:rFonts w:ascii="Calibri" w:eastAsia="Times New Roman" w:hAnsi="Calibri" w:cs="Calibri"/>
+                <w:color w:val="000000"/>
+              </w:rPr>
+            </w:pPr>
+          </w:p>
+          <w:p>
+            <w:pPr>
+              <w:cnfStyle w:val="000000000000" w:firstRow="0" w:lastRow="0" w:firstColumn="0" w:lastColumn="0" w:oddVBand="0" w:evenVBand="0" w:oddHBand="0" w:evenHBand="0" w:firstRowFirstColumn="0" w:firstRowLastColumn="0" w:lastRowFirstColumn="0" w:lastRowLastColumn="0"/>
+              <w:rPr>
+                <w:rFonts w:ascii="Calibri" w:eastAsia="Times New Roman" w:hAnsi="Calibri" w:cs="Calibri"/>
+                <w:color w:val="000000"/>
+              </w:rPr>
+            </w:pPr>
+            <w:r>
+              <w:rPr>
+                <w:rFonts w:ascii="Calibri" w:eastAsia="Times New Roman" w:hAnsi="Calibri" w:cs="Calibri"/>
+                <w:color w:val="000000"/>
+              </w:rPr>
+              <w:t>(Required, 20 characters max.)</w:t>
             </w:r>
           </w:p>
         </w:tc>
@@ -290,35 +370,21 @@
                 <w:rFonts w:ascii="Calibri" w:eastAsia="Times New Roman" w:hAnsi="Calibri" w:cs="Calibri"/>
                 <w:color w:val="000000"/>
               </w:rPr>
-              <w:t xml:space="preserve">Must </w:t>
-            </w:r>
-            <w:r>
-              <w:rPr>
-                <w:rFonts w:ascii="Calibri" w:eastAsia="Times New Roman" w:hAnsi="Calibri" w:cs="Calibri"/>
-                <w:color w:val="000000"/>
-              </w:rPr>
-              <w:t>be exactly</w:t>
-            </w:r>
-            <w:r>
-              <w:rPr>
-                <w:rFonts w:ascii="Calibri" w:eastAsia="Times New Roman" w:hAnsi="Calibri" w:cs="Calibri"/>
-                <w:color w:val="000000"/>
-              </w:rPr>
-              <w:t xml:space="preserve"> </w:t>
-            </w:r>
-            <w:r>
-              <w:rPr>
-                <w:rFonts w:ascii="Calibri" w:eastAsia="Times New Roman" w:hAnsi="Calibri" w:cs="Calibri"/>
-                <w:color w:val="000000"/>
-              </w:rPr>
-              <w:t xml:space="preserve">9 </w:t>
-            </w:r>
-            <w:r>
-              <w:rPr>
-                <w:rFonts w:ascii="Calibri" w:eastAsia="Times New Roman" w:hAnsi="Calibri" w:cs="Calibri"/>
-                <w:color w:val="000000"/>
-              </w:rPr>
-              <w:t>characters.</w:t>
+              <w:t xml:space="preserve">Must not </w:t>
+            </w:r>
+            <w:r>
+              <w:rPr>
+                <w:rFonts w:ascii="Calibri" w:eastAsia="Times New Roman" w:hAnsi="Calibri" w:cs="Calibri"/>
+                <w:color w:val="000000"/>
+              </w:rPr>
+              <w:t xml:space="preserve">be </w:t>
+            </w:r>
+            <w:r>
+              <w:rPr>
+                <w:rFonts w:ascii="Calibri" w:eastAsia="Times New Roman" w:hAnsi="Calibri" w:cs="Calibri"/>
+                <w:color w:val="000000"/>
+              </w:rPr>
+              <w:t>longer than 20 characters.</w:t>
             </w:r>
           </w:p>
         </w:tc>
@@ -347,7 +413,7 @@
                 <w:rFonts w:ascii="Calibri" w:eastAsia="Times New Roman" w:hAnsi="Calibri" w:cs="Calibri"/>
                 <w:color w:val="000000"/>
               </w:rPr>
-              <w:t>Sample Collection Date</w:t>
+              <w:t>PWS Number</w:t>
             </w:r>
           </w:p>
         </w:tc>
@@ -369,32 +435,32 @@
                 <w:rFonts w:ascii="Calibri" w:eastAsia="Times New Roman" w:hAnsi="Calibri" w:cs="Calibri"/>
                 <w:color w:val="000000"/>
               </w:rPr>
-              <w:t>The calendar date when collection of the sample was finished.</w:t>
-            </w:r>
-          </w:p>
-          <w:p>
-            <w:pPr>
-              <w:cnfStyle w:val="000000000000" w:firstRow="0" w:lastRow="0" w:firstColumn="0" w:lastColumn="0" w:oddVBand="0" w:evenVBand="0" w:oddHBand="0" w:evenHBand="0" w:firstRowFirstColumn="0" w:firstRowLastColumn="0" w:lastRowFirstColumn="0" w:lastRowLastColumn="0"/>
-              <w:rPr>
-                <w:rFonts w:ascii="Calibri" w:eastAsia="Times New Roman" w:hAnsi="Calibri" w:cs="Calibri"/>
-                <w:color w:val="000000"/>
-              </w:rPr>
-            </w:pPr>
-          </w:p>
-          <w:p>
-            <w:pPr>
-              <w:cnfStyle w:val="000000000000" w:firstRow="0" w:lastRow="0" w:firstColumn="0" w:lastColumn="0" w:oddVBand="0" w:evenVBand="0" w:oddHBand="0" w:evenHBand="0" w:firstRowFirstColumn="0" w:firstRowLastColumn="0" w:lastRowFirstColumn="0" w:lastRowLastColumn="0"/>
-              <w:rPr>
-                <w:rFonts w:ascii="Calibri" w:eastAsia="Times New Roman" w:hAnsi="Calibri" w:cs="Calibri"/>
-                <w:color w:val="000000"/>
-              </w:rPr>
-            </w:pPr>
-            <w:r>
-              <w:rPr>
-                <w:rFonts w:ascii="Calibri" w:eastAsia="Times New Roman" w:hAnsi="Calibri" w:cs="Calibri"/>
-                <w:color w:val="000000"/>
-              </w:rPr>
-              <w:t>(Required.)</w:t>
+              <w:t>State-assigned Public Water System identifier.</w:t>
+            </w:r>
+          </w:p>
+          <w:p>
+            <w:pPr>
+              <w:cnfStyle w:val="000000000000" w:firstRow="0" w:lastRow="0" w:firstColumn="0" w:lastColumn="0" w:oddVBand="0" w:evenVBand="0" w:oddHBand="0" w:evenHBand="0" w:firstRowFirstColumn="0" w:firstRowLastColumn="0" w:lastRowFirstColumn="0" w:lastRowLastColumn="0"/>
+              <w:rPr>
+                <w:rFonts w:ascii="Calibri" w:eastAsia="Times New Roman" w:hAnsi="Calibri" w:cs="Calibri"/>
+                <w:color w:val="000000"/>
+              </w:rPr>
+            </w:pPr>
+          </w:p>
+          <w:p>
+            <w:pPr>
+              <w:cnfStyle w:val="000000000000" w:firstRow="0" w:lastRow="0" w:firstColumn="0" w:lastColumn="0" w:oddVBand="0" w:evenVBand="0" w:oddHBand="0" w:evenHBand="0" w:firstRowFirstColumn="0" w:firstRowLastColumn="0" w:lastRowFirstColumn="0" w:lastRowLastColumn="0"/>
+              <w:rPr>
+                <w:rFonts w:ascii="Calibri" w:eastAsia="Times New Roman" w:hAnsi="Calibri" w:cs="Calibri"/>
+                <w:color w:val="000000"/>
+              </w:rPr>
+            </w:pPr>
+            <w:r>
+              <w:rPr>
+                <w:rFonts w:ascii="Calibri" w:eastAsia="Times New Roman" w:hAnsi="Calibri" w:cs="Calibri"/>
+                <w:color w:val="000000"/>
+              </w:rPr>
+              <w:t>(Required, must be exactly 9 characters.)</w:t>
             </w:r>
           </w:p>
         </w:tc>
@@ -416,7 +482,35 @@
                 <w:rFonts w:ascii="Calibri" w:eastAsia="Times New Roman" w:hAnsi="Calibri" w:cs="Calibri"/>
                 <w:color w:val="000000"/>
               </w:rPr>
-              <w:t>Must be a date no later than the current date.</w:t>
+              <w:t xml:space="preserve">Must </w:t>
+            </w:r>
+            <w:r>
+              <w:rPr>
+                <w:rFonts w:ascii="Calibri" w:eastAsia="Times New Roman" w:hAnsi="Calibri" w:cs="Calibri"/>
+                <w:color w:val="000000"/>
+              </w:rPr>
+              <w:t>be exactly</w:t>
+            </w:r>
+            <w:r>
+              <w:rPr>
+                <w:rFonts w:ascii="Calibri" w:eastAsia="Times New Roman" w:hAnsi="Calibri" w:cs="Calibri"/>
+                <w:color w:val="000000"/>
+              </w:rPr>
+              <w:t xml:space="preserve"> </w:t>
+            </w:r>
+            <w:r>
+              <w:rPr>
+                <w:rFonts w:ascii="Calibri" w:eastAsia="Times New Roman" w:hAnsi="Calibri" w:cs="Calibri"/>
+                <w:color w:val="000000"/>
+              </w:rPr>
+              <w:t xml:space="preserve">9 </w:t>
+            </w:r>
+            <w:r>
+              <w:rPr>
+                <w:rFonts w:ascii="Calibri" w:eastAsia="Times New Roman" w:hAnsi="Calibri" w:cs="Calibri"/>
+                <w:color w:val="000000"/>
+              </w:rPr>
+              <w:t>characters.</w:t>
             </w:r>
           </w:p>
         </w:tc>
@@ -445,7 +539,7 @@
                 <w:rFonts w:ascii="Calibri" w:eastAsia="Times New Roman" w:hAnsi="Calibri" w:cs="Calibri"/>
                 <w:color w:val="000000"/>
               </w:rPr>
-              <w:t>Sample Collection Time</w:t>
+              <w:t>Sample Collection Date</w:t>
             </w:r>
           </w:p>
         </w:tc>
@@ -467,64 +561,32 @@
                 <w:rFonts w:ascii="Calibri" w:eastAsia="Times New Roman" w:hAnsi="Calibri" w:cs="Calibri"/>
                 <w:color w:val="000000"/>
               </w:rPr>
-              <w:t>The local time when collection of the sample was finished.</w:t>
-            </w:r>
-            <w:r>
-              <w:rPr>
-                <w:rFonts w:ascii="Calibri" w:eastAsia="Times New Roman" w:hAnsi="Calibri" w:cs="Calibri"/>
-                <w:color w:val="000000"/>
-              </w:rPr>
-              <w:t xml:space="preserve"> </w:t>
-            </w:r>
-          </w:p>
-          <w:p>
-            <w:pPr>
-              <w:cnfStyle w:val="000000000000" w:firstRow="0" w:lastRow="0" w:firstColumn="0" w:lastColumn="0" w:oddVBand="0" w:evenVBand="0" w:oddHBand="0" w:evenHBand="0" w:firstRowFirstColumn="0" w:firstRowLastColumn="0" w:lastRowFirstColumn="0" w:lastRowLastColumn="0"/>
-              <w:rPr>
-                <w:rFonts w:ascii="Calibri" w:eastAsia="Times New Roman" w:hAnsi="Calibri" w:cs="Calibri"/>
-                <w:color w:val="000000"/>
-              </w:rPr>
-            </w:pPr>
-          </w:p>
-          <w:p>
-            <w:pPr>
-              <w:cnfStyle w:val="000000000000" w:firstRow="0" w:lastRow="0" w:firstColumn="0" w:lastColumn="0" w:oddVBand="0" w:evenVBand="0" w:oddHBand="0" w:evenHBand="0" w:firstRowFirstColumn="0" w:firstRowLastColumn="0" w:lastRowFirstColumn="0" w:lastRowLastColumn="0"/>
-              <w:rPr>
-                <w:rFonts w:ascii="Calibri" w:eastAsia="Times New Roman" w:hAnsi="Calibri" w:cs="Calibri"/>
-                <w:color w:val="000000"/>
-              </w:rPr>
-            </w:pPr>
-            <w:r>
-              <w:rPr>
-                <w:rFonts w:ascii="Calibri" w:eastAsia="Times New Roman" w:hAnsi="Calibri" w:cs="Calibri"/>
-                <w:color w:val="000000"/>
-              </w:rPr>
-              <w:t>Enter as a time, e.g., "1 pm" or "1:00 pm" or "13:00".</w:t>
-            </w:r>
-          </w:p>
-          <w:p>
-            <w:pPr>
-              <w:cnfStyle w:val="000000000000" w:firstRow="0" w:lastRow="0" w:firstColumn="0" w:lastColumn="0" w:oddVBand="0" w:evenVBand="0" w:oddHBand="0" w:evenHBand="0" w:firstRowFirstColumn="0" w:firstRowLastColumn="0" w:lastRowFirstColumn="0" w:lastRowLastColumn="0"/>
-              <w:rPr>
-                <w:rFonts w:ascii="Calibri" w:eastAsia="Times New Roman" w:hAnsi="Calibri" w:cs="Calibri"/>
-                <w:color w:val="000000"/>
-              </w:rPr>
-            </w:pPr>
-          </w:p>
-          <w:p>
-            <w:pPr>
-              <w:cnfStyle w:val="000000000000" w:firstRow="0" w:lastRow="0" w:firstColumn="0" w:lastColumn="0" w:oddVBand="0" w:evenVBand="0" w:oddHBand="0" w:evenHBand="0" w:firstRowFirstColumn="0" w:firstRowLastColumn="0" w:lastRowFirstColumn="0" w:lastRowLastColumn="0"/>
-              <w:rPr>
-                <w:rFonts w:ascii="Calibri" w:eastAsia="Times New Roman" w:hAnsi="Calibri" w:cs="Calibri"/>
-                <w:color w:val="000000"/>
-              </w:rPr>
-            </w:pPr>
-            <w:r>
-              <w:rPr>
-                <w:rFonts w:ascii="Calibri" w:eastAsia="Times New Roman" w:hAnsi="Calibri" w:cs="Calibri"/>
-                <w:color w:val="000000"/>
-              </w:rPr>
-              <w:t>(Optional.)</w:t>
+              <w:t>The calendar date when collection of the sample was finished.</w:t>
+            </w:r>
+          </w:p>
+          <w:p>
+            <w:pPr>
+              <w:cnfStyle w:val="000000000000" w:firstRow="0" w:lastRow="0" w:firstColumn="0" w:lastColumn="0" w:oddVBand="0" w:evenVBand="0" w:oddHBand="0" w:evenHBand="0" w:firstRowFirstColumn="0" w:firstRowLastColumn="0" w:lastRowFirstColumn="0" w:lastRowLastColumn="0"/>
+              <w:rPr>
+                <w:rFonts w:ascii="Calibri" w:eastAsia="Times New Roman" w:hAnsi="Calibri" w:cs="Calibri"/>
+                <w:color w:val="000000"/>
+              </w:rPr>
+            </w:pPr>
+          </w:p>
+          <w:p>
+            <w:pPr>
+              <w:cnfStyle w:val="000000000000" w:firstRow="0" w:lastRow="0" w:firstColumn="0" w:lastColumn="0" w:oddVBand="0" w:evenVBand="0" w:oddHBand="0" w:evenHBand="0" w:firstRowFirstColumn="0" w:firstRowLastColumn="0" w:lastRowFirstColumn="0" w:lastRowLastColumn="0"/>
+              <w:rPr>
+                <w:rFonts w:ascii="Calibri" w:eastAsia="Times New Roman" w:hAnsi="Calibri" w:cs="Calibri"/>
+                <w:color w:val="000000"/>
+              </w:rPr>
+            </w:pPr>
+            <w:r>
+              <w:rPr>
+                <w:rFonts w:ascii="Calibri" w:eastAsia="Times New Roman" w:hAnsi="Calibri" w:cs="Calibri"/>
+                <w:color w:val="000000"/>
+              </w:rPr>
+              <w:t>(Required.)</w:t>
             </w:r>
           </w:p>
         </w:tc>
@@ -546,7 +608,7 @@
                 <w:rFonts w:ascii="Calibri" w:eastAsia="Times New Roman" w:hAnsi="Calibri" w:cs="Calibri"/>
                 <w:color w:val="000000"/>
               </w:rPr>
-              <w:t>Must be formatted as a time.</w:t>
+              <w:t>Must be a date no later than the current date.</w:t>
             </w:r>
           </w:p>
         </w:tc>
@@ -575,7 +637,7 @@
                 <w:rFonts w:ascii="Calibri" w:eastAsia="Times New Roman" w:hAnsi="Calibri" w:cs="Calibri"/>
                 <w:color w:val="000000"/>
               </w:rPr>
-              <w:t>Sampling Point ID</w:t>
+              <w:t>Sample Collection Time</w:t>
             </w:r>
           </w:p>
         </w:tc>
@@ -597,32 +659,64 @@
                 <w:rFonts w:ascii="Calibri" w:eastAsia="Times New Roman" w:hAnsi="Calibri" w:cs="Calibri"/>
                 <w:color w:val="000000"/>
               </w:rPr>
-              <w:t>Identifier for the sample station/location within the Water System Facility from which the sample is drawn.</w:t>
-            </w:r>
-          </w:p>
-          <w:p>
-            <w:pPr>
-              <w:cnfStyle w:val="000000000000" w:firstRow="0" w:lastRow="0" w:firstColumn="0" w:lastColumn="0" w:oddVBand="0" w:evenVBand="0" w:oddHBand="0" w:evenHBand="0" w:firstRowFirstColumn="0" w:firstRowLastColumn="0" w:lastRowFirstColumn="0" w:lastRowLastColumn="0"/>
-              <w:rPr>
-                <w:rFonts w:ascii="Calibri" w:eastAsia="Times New Roman" w:hAnsi="Calibri" w:cs="Calibri"/>
-                <w:color w:val="000000"/>
-              </w:rPr>
-            </w:pPr>
-          </w:p>
-          <w:p>
-            <w:pPr>
-              <w:cnfStyle w:val="000000000000" w:firstRow="0" w:lastRow="0" w:firstColumn="0" w:lastColumn="0" w:oddVBand="0" w:evenVBand="0" w:oddHBand="0" w:evenHBand="0" w:firstRowFirstColumn="0" w:firstRowLastColumn="0" w:lastRowFirstColumn="0" w:lastRowLastColumn="0"/>
-              <w:rPr>
-                <w:rFonts w:ascii="Calibri" w:eastAsia="Times New Roman" w:hAnsi="Calibri" w:cs="Calibri"/>
-                <w:color w:val="000000"/>
-              </w:rPr>
-            </w:pPr>
-            <w:r>
-              <w:rPr>
-                <w:rFonts w:ascii="Calibri" w:eastAsia="Times New Roman" w:hAnsi="Calibri" w:cs="Calibri"/>
-                <w:color w:val="000000"/>
-              </w:rPr>
-              <w:t>(Required, 12 characters max.)</w:t>
+              <w:t>The local time when collection of the sample was finished.</w:t>
+            </w:r>
+            <w:r>
+              <w:rPr>
+                <w:rFonts w:ascii="Calibri" w:eastAsia="Times New Roman" w:hAnsi="Calibri" w:cs="Calibri"/>
+                <w:color w:val="000000"/>
+              </w:rPr>
+              <w:t xml:space="preserve"> </w:t>
+            </w:r>
+          </w:p>
+          <w:p>
+            <w:pPr>
+              <w:cnfStyle w:val="000000000000" w:firstRow="0" w:lastRow="0" w:firstColumn="0" w:lastColumn="0" w:oddVBand="0" w:evenVBand="0" w:oddHBand="0" w:evenHBand="0" w:firstRowFirstColumn="0" w:firstRowLastColumn="0" w:lastRowFirstColumn="0" w:lastRowLastColumn="0"/>
+              <w:rPr>
+                <w:rFonts w:ascii="Calibri" w:eastAsia="Times New Roman" w:hAnsi="Calibri" w:cs="Calibri"/>
+                <w:color w:val="000000"/>
+              </w:rPr>
+            </w:pPr>
+          </w:p>
+          <w:p>
+            <w:pPr>
+              <w:cnfStyle w:val="000000000000" w:firstRow="0" w:lastRow="0" w:firstColumn="0" w:lastColumn="0" w:oddVBand="0" w:evenVBand="0" w:oddHBand="0" w:evenHBand="0" w:firstRowFirstColumn="0" w:firstRowLastColumn="0" w:lastRowFirstColumn="0" w:lastRowLastColumn="0"/>
+              <w:rPr>
+                <w:rFonts w:ascii="Calibri" w:eastAsia="Times New Roman" w:hAnsi="Calibri" w:cs="Calibri"/>
+                <w:color w:val="000000"/>
+              </w:rPr>
+            </w:pPr>
+            <w:r>
+              <w:rPr>
+                <w:rFonts w:ascii="Calibri" w:eastAsia="Times New Roman" w:hAnsi="Calibri" w:cs="Calibri"/>
+                <w:color w:val="000000"/>
+              </w:rPr>
+              <w:t>Enter as a time, e.g., "1 pm" or "1:00 pm" or "13:00".</w:t>
+            </w:r>
+          </w:p>
+          <w:p>
+            <w:pPr>
+              <w:cnfStyle w:val="000000000000" w:firstRow="0" w:lastRow="0" w:firstColumn="0" w:lastColumn="0" w:oddVBand="0" w:evenVBand="0" w:oddHBand="0" w:evenHBand="0" w:firstRowFirstColumn="0" w:firstRowLastColumn="0" w:lastRowFirstColumn="0" w:lastRowLastColumn="0"/>
+              <w:rPr>
+                <w:rFonts w:ascii="Calibri" w:eastAsia="Times New Roman" w:hAnsi="Calibri" w:cs="Calibri"/>
+                <w:color w:val="000000"/>
+              </w:rPr>
+            </w:pPr>
+          </w:p>
+          <w:p>
+            <w:pPr>
+              <w:cnfStyle w:val="000000000000" w:firstRow="0" w:lastRow="0" w:firstColumn="0" w:lastColumn="0" w:oddVBand="0" w:evenVBand="0" w:oddHBand="0" w:evenHBand="0" w:firstRowFirstColumn="0" w:firstRowLastColumn="0" w:lastRowFirstColumn="0" w:lastRowLastColumn="0"/>
+              <w:rPr>
+                <w:rFonts w:ascii="Calibri" w:eastAsia="Times New Roman" w:hAnsi="Calibri" w:cs="Calibri"/>
+                <w:color w:val="000000"/>
+              </w:rPr>
+            </w:pPr>
+            <w:r>
+              <w:rPr>
+                <w:rFonts w:ascii="Calibri" w:eastAsia="Times New Roman" w:hAnsi="Calibri" w:cs="Calibri"/>
+                <w:color w:val="000000"/>
+              </w:rPr>
+              <w:t>(Optional.)</w:t>
             </w:r>
           </w:p>
         </w:tc>
@@ -644,7 +738,7 @@
                 <w:rFonts w:ascii="Calibri" w:eastAsia="Times New Roman" w:hAnsi="Calibri" w:cs="Calibri"/>
                 <w:color w:val="000000"/>
               </w:rPr>
-              <w:t>Must not be longer than 12 characters.</w:t>
+              <w:t>Must be formatted as a time.</w:t>
             </w:r>
           </w:p>
         </w:tc>
@@ -673,7 +767,7 @@
                 <w:rFonts w:ascii="Calibri" w:eastAsia="Times New Roman" w:hAnsi="Calibri" w:cs="Calibri"/>
                 <w:color w:val="000000"/>
               </w:rPr>
-              <w:t>Sample Type</w:t>
+              <w:t>Sampling Point ID</w:t>
             </w:r>
           </w:p>
         </w:tc>
@@ -695,32 +789,32 @@
                 <w:rFonts w:ascii="Calibri" w:eastAsia="Times New Roman" w:hAnsi="Calibri" w:cs="Calibri"/>
                 <w:color w:val="000000"/>
               </w:rPr>
-              <w:t>Indicate the purpose for taking the sample.</w:t>
-            </w:r>
-          </w:p>
-          <w:p>
-            <w:pPr>
-              <w:cnfStyle w:val="000000000000" w:firstRow="0" w:lastRow="0" w:firstColumn="0" w:lastColumn="0" w:oddVBand="0" w:evenVBand="0" w:oddHBand="0" w:evenHBand="0" w:firstRowFirstColumn="0" w:firstRowLastColumn="0" w:lastRowFirstColumn="0" w:lastRowLastColumn="0"/>
-              <w:rPr>
-                <w:rFonts w:ascii="Calibri" w:eastAsia="Times New Roman" w:hAnsi="Calibri" w:cs="Calibri"/>
-                <w:color w:val="000000"/>
-              </w:rPr>
-            </w:pPr>
-          </w:p>
-          <w:p>
-            <w:pPr>
-              <w:cnfStyle w:val="000000000000" w:firstRow="0" w:lastRow="0" w:firstColumn="0" w:lastColumn="0" w:oddVBand="0" w:evenVBand="0" w:oddHBand="0" w:evenHBand="0" w:firstRowFirstColumn="0" w:firstRowLastColumn="0" w:lastRowFirstColumn="0" w:lastRowLastColumn="0"/>
-              <w:rPr>
-                <w:rFonts w:ascii="Calibri" w:eastAsia="Times New Roman" w:hAnsi="Calibri" w:cs="Calibri"/>
-                <w:color w:val="000000"/>
-              </w:rPr>
-            </w:pPr>
-            <w:r>
-              <w:rPr>
-                <w:rFonts w:ascii="Calibri" w:eastAsia="Times New Roman" w:hAnsi="Calibri" w:cs="Calibri"/>
-                <w:color w:val="000000"/>
-              </w:rPr>
-              <w:t>(Required.)</w:t>
+              <w:t>Identifier for the sample station/location within the Water System Facility from which the sample is drawn.</w:t>
+            </w:r>
+          </w:p>
+          <w:p>
+            <w:pPr>
+              <w:cnfStyle w:val="000000000000" w:firstRow="0" w:lastRow="0" w:firstColumn="0" w:lastColumn="0" w:oddVBand="0" w:evenVBand="0" w:oddHBand="0" w:evenHBand="0" w:firstRowFirstColumn="0" w:firstRowLastColumn="0" w:lastRowFirstColumn="0" w:lastRowLastColumn="0"/>
+              <w:rPr>
+                <w:rFonts w:ascii="Calibri" w:eastAsia="Times New Roman" w:hAnsi="Calibri" w:cs="Calibri"/>
+                <w:color w:val="000000"/>
+              </w:rPr>
+            </w:pPr>
+          </w:p>
+          <w:p>
+            <w:pPr>
+              <w:cnfStyle w:val="000000000000" w:firstRow="0" w:lastRow="0" w:firstColumn="0" w:lastColumn="0" w:oddVBand="0" w:evenVBand="0" w:oddHBand="0" w:evenHBand="0" w:firstRowFirstColumn="0" w:firstRowLastColumn="0" w:lastRowFirstColumn="0" w:lastRowLastColumn="0"/>
+              <w:rPr>
+                <w:rFonts w:ascii="Calibri" w:eastAsia="Times New Roman" w:hAnsi="Calibri" w:cs="Calibri"/>
+                <w:color w:val="000000"/>
+              </w:rPr>
+            </w:pPr>
+            <w:r>
+              <w:rPr>
+                <w:rFonts w:ascii="Calibri" w:eastAsia="Times New Roman" w:hAnsi="Calibri" w:cs="Calibri"/>
+                <w:color w:val="000000"/>
+              </w:rPr>
+              <w:t>(Required, 12 characters max.)</w:t>
             </w:r>
           </w:p>
         </w:tc>
@@ -742,7 +836,7 @@
                 <w:rFonts w:ascii="Calibri" w:eastAsia="Times New Roman" w:hAnsi="Calibri" w:cs="Calibri"/>
                 <w:color w:val="000000"/>
               </w:rPr>
-              <w:t>Must select value from list.</w:t>
+              <w:t>Must not be longer than 12 characters.</w:t>
             </w:r>
           </w:p>
         </w:tc>
@@ -771,7 +865,7 @@
                 <w:rFonts w:ascii="Calibri" w:eastAsia="Times New Roman" w:hAnsi="Calibri" w:cs="Calibri"/>
                 <w:color w:val="000000"/>
               </w:rPr>
-              <w:t>Repeat Location</w:t>
+              <w:t>Sample Type</w:t>
             </w:r>
           </w:p>
         </w:tc>
@@ -793,112 +887,32 @@
                 <w:rFonts w:ascii="Calibri" w:eastAsia="Times New Roman" w:hAnsi="Calibri" w:cs="Calibri"/>
                 <w:color w:val="000000"/>
               </w:rPr>
-              <w:t>Location of repeat sample relative to original:</w:t>
-            </w:r>
-          </w:p>
-          <w:p>
-            <w:pPr>
-              <w:cnfStyle w:val="000000000000" w:firstRow="0" w:lastRow="0" w:firstColumn="0" w:lastColumn="0" w:oddVBand="0" w:evenVBand="0" w:oddHBand="0" w:evenHBand="0" w:firstRowFirstColumn="0" w:firstRowLastColumn="0" w:lastRowFirstColumn="0" w:lastRowLastColumn="0"/>
-              <w:rPr>
-                <w:rFonts w:ascii="Calibri" w:eastAsia="Times New Roman" w:hAnsi="Calibri" w:cs="Calibri"/>
-                <w:color w:val="000000"/>
-              </w:rPr>
-            </w:pPr>
-            <w:r>
-              <w:rPr>
-                <w:rFonts w:ascii="Calibri" w:eastAsia="Times New Roman" w:hAnsi="Calibri" w:cs="Calibri"/>
-                <w:color w:val="000000"/>
-              </w:rPr>
-              <w:t>-Downstream within 5 connections of original</w:t>
-            </w:r>
-          </w:p>
-          <w:p>
-            <w:pPr>
-              <w:cnfStyle w:val="000000000000" w:firstRow="0" w:lastRow="0" w:firstColumn="0" w:lastColumn="0" w:oddVBand="0" w:evenVBand="0" w:oddHBand="0" w:evenHBand="0" w:firstRowFirstColumn="0" w:firstRowLastColumn="0" w:lastRowFirstColumn="0" w:lastRowLastColumn="0"/>
-              <w:rPr>
-                <w:rFonts w:ascii="Calibri" w:eastAsia="Times New Roman" w:hAnsi="Calibri" w:cs="Calibri"/>
-                <w:color w:val="000000"/>
-              </w:rPr>
-            </w:pPr>
-            <w:r>
-              <w:rPr>
-                <w:rFonts w:ascii="Calibri" w:eastAsia="Times New Roman" w:hAnsi="Calibri" w:cs="Calibri"/>
-                <w:color w:val="000000"/>
-              </w:rPr>
-              <w:t>-Near first service connection</w:t>
-            </w:r>
-          </w:p>
-          <w:p>
-            <w:pPr>
-              <w:cnfStyle w:val="000000000000" w:firstRow="0" w:lastRow="0" w:firstColumn="0" w:lastColumn="0" w:oddVBand="0" w:evenVBand="0" w:oddHBand="0" w:evenHBand="0" w:firstRowFirstColumn="0" w:firstRowLastColumn="0" w:lastRowFirstColumn="0" w:lastRowLastColumn="0"/>
-              <w:rPr>
-                <w:rFonts w:ascii="Calibri" w:eastAsia="Times New Roman" w:hAnsi="Calibri" w:cs="Calibri"/>
-                <w:color w:val="000000"/>
-              </w:rPr>
-            </w:pPr>
-            <w:r>
-              <w:rPr>
-                <w:rFonts w:ascii="Calibri" w:eastAsia="Times New Roman" w:hAnsi="Calibri" w:cs="Calibri"/>
-                <w:color w:val="000000"/>
-              </w:rPr>
-              <w:t>-Original site</w:t>
-            </w:r>
-          </w:p>
-          <w:p>
-            <w:pPr>
-              <w:cnfStyle w:val="000000000000" w:firstRow="0" w:lastRow="0" w:firstColumn="0" w:lastColumn="0" w:oddVBand="0" w:evenVBand="0" w:oddHBand="0" w:evenHBand="0" w:firstRowFirstColumn="0" w:firstRowLastColumn="0" w:lastRowFirstColumn="0" w:lastRowLastColumn="0"/>
-              <w:rPr>
-                <w:rFonts w:ascii="Calibri" w:eastAsia="Times New Roman" w:hAnsi="Calibri" w:cs="Calibri"/>
-                <w:color w:val="000000"/>
-              </w:rPr>
-            </w:pPr>
-            <w:r>
-              <w:rPr>
-                <w:rFonts w:ascii="Calibri" w:eastAsia="Times New Roman" w:hAnsi="Calibri" w:cs="Calibri"/>
-                <w:color w:val="000000"/>
-              </w:rPr>
-              <w:t>-Other</w:t>
-            </w:r>
-          </w:p>
-          <w:p>
-            <w:pPr>
-              <w:cnfStyle w:val="000000000000" w:firstRow="0" w:lastRow="0" w:firstColumn="0" w:lastColumn="0" w:oddVBand="0" w:evenVBand="0" w:oddHBand="0" w:evenHBand="0" w:firstRowFirstColumn="0" w:firstRowLastColumn="0" w:lastRowFirstColumn="0" w:lastRowLastColumn="0"/>
-              <w:rPr>
-                <w:rFonts w:ascii="Calibri" w:eastAsia="Times New Roman" w:hAnsi="Calibri" w:cs="Calibri"/>
-                <w:color w:val="000000"/>
-              </w:rPr>
-            </w:pPr>
-            <w:r>
-              <w:rPr>
-                <w:rFonts w:ascii="Calibri" w:eastAsia="Times New Roman" w:hAnsi="Calibri" w:cs="Calibri"/>
-                <w:color w:val="000000"/>
-              </w:rPr>
-              <w:t>-Upstream within 5 connections of original</w:t>
-            </w:r>
-          </w:p>
-          <w:p>
-            <w:pPr>
-              <w:cnfStyle w:val="000000000000" w:firstRow="0" w:lastRow="0" w:firstColumn="0" w:lastColumn="0" w:oddVBand="0" w:evenVBand="0" w:oddHBand="0" w:evenHBand="0" w:firstRowFirstColumn="0" w:firstRowLastColumn="0" w:lastRowFirstColumn="0" w:lastRowLastColumn="0"/>
-              <w:rPr>
-                <w:rFonts w:ascii="Calibri" w:eastAsia="Times New Roman" w:hAnsi="Calibri" w:cs="Calibri"/>
-                <w:color w:val="000000"/>
-              </w:rPr>
-            </w:pPr>
-          </w:p>
-          <w:p>
-            <w:pPr>
-              <w:cnfStyle w:val="000000000000" w:firstRow="0" w:lastRow="0" w:firstColumn="0" w:lastColumn="0" w:oddVBand="0" w:evenVBand="0" w:oddHBand="0" w:evenHBand="0" w:firstRowFirstColumn="0" w:firstRowLastColumn="0" w:lastRowFirstColumn="0" w:lastRowLastColumn="0"/>
-              <w:rPr>
-                <w:rFonts w:ascii="Calibri" w:eastAsia="Times New Roman" w:hAnsi="Calibri" w:cs="Calibri"/>
-                <w:color w:val="000000"/>
-              </w:rPr>
-            </w:pPr>
-            <w:r>
-              <w:rPr>
-                <w:rFonts w:ascii="Calibri" w:eastAsia="Times New Roman" w:hAnsi="Calibri" w:cs="Calibri"/>
-                <w:color w:val="000000"/>
-              </w:rPr>
-              <w:t>(Required if Sample Type = "Repeat". Otherwise, unused.)</w:t>
+              <w:t>Indicate the purpose for taking the sample.</w:t>
+            </w:r>
+          </w:p>
+          <w:p>
+            <w:pPr>
+              <w:cnfStyle w:val="000000000000" w:firstRow="0" w:lastRow="0" w:firstColumn="0" w:lastColumn="0" w:oddVBand="0" w:evenVBand="0" w:oddHBand="0" w:evenHBand="0" w:firstRowFirstColumn="0" w:firstRowLastColumn="0" w:lastRowFirstColumn="0" w:lastRowLastColumn="0"/>
+              <w:rPr>
+                <w:rFonts w:ascii="Calibri" w:eastAsia="Times New Roman" w:hAnsi="Calibri" w:cs="Calibri"/>
+                <w:color w:val="000000"/>
+              </w:rPr>
+            </w:pPr>
+          </w:p>
+          <w:p>
+            <w:pPr>
+              <w:cnfStyle w:val="000000000000" w:firstRow="0" w:lastRow="0" w:firstColumn="0" w:lastColumn="0" w:oddVBand="0" w:evenVBand="0" w:oddHBand="0" w:evenHBand="0" w:firstRowFirstColumn="0" w:firstRowLastColumn="0" w:lastRowFirstColumn="0" w:lastRowLastColumn="0"/>
+              <w:rPr>
+                <w:rFonts w:ascii="Calibri" w:eastAsia="Times New Roman" w:hAnsi="Calibri" w:cs="Calibri"/>
+                <w:color w:val="000000"/>
+              </w:rPr>
+            </w:pPr>
+            <w:r>
+              <w:rPr>
+                <w:rFonts w:ascii="Calibri" w:eastAsia="Times New Roman" w:hAnsi="Calibri" w:cs="Calibri"/>
+                <w:color w:val="000000"/>
+              </w:rPr>
+              <w:t>(Required.)</w:t>
             </w:r>
           </w:p>
         </w:tc>
@@ -950,6 +964,184 @@
                 <w:color w:val="000000"/>
               </w:rPr>
               <w:lastRenderedPageBreak/>
+              <w:t>Repeat Location</w:t>
+            </w:r>
+          </w:p>
+        </w:tc>
+        <w:tc>
+          <w:tcPr>
+            <w:tcW w:w="4320" w:type="dxa"/>
+            <w:hideMark/>
+          </w:tcPr>
+          <w:p>
+            <w:pPr>
+              <w:cnfStyle w:val="000000000000" w:firstRow="0" w:lastRow="0" w:firstColumn="0" w:lastColumn="0" w:oddVBand="0" w:evenVBand="0" w:oddHBand="0" w:evenHBand="0" w:firstRowFirstColumn="0" w:firstRowLastColumn="0" w:lastRowFirstColumn="0" w:lastRowLastColumn="0"/>
+              <w:rPr>
+                <w:rFonts w:ascii="Calibri" w:eastAsia="Times New Roman" w:hAnsi="Calibri" w:cs="Calibri"/>
+                <w:color w:val="000000"/>
+              </w:rPr>
+            </w:pPr>
+            <w:r>
+              <w:rPr>
+                <w:rFonts w:ascii="Calibri" w:eastAsia="Times New Roman" w:hAnsi="Calibri" w:cs="Calibri"/>
+                <w:color w:val="000000"/>
+              </w:rPr>
+              <w:t>Location of repeat sample relative to original:</w:t>
+            </w:r>
+          </w:p>
+          <w:p>
+            <w:pPr>
+              <w:cnfStyle w:val="000000000000" w:firstRow="0" w:lastRow="0" w:firstColumn="0" w:lastColumn="0" w:oddVBand="0" w:evenVBand="0" w:oddHBand="0" w:evenHBand="0" w:firstRowFirstColumn="0" w:firstRowLastColumn="0" w:lastRowFirstColumn="0" w:lastRowLastColumn="0"/>
+              <w:rPr>
+                <w:rFonts w:ascii="Calibri" w:eastAsia="Times New Roman" w:hAnsi="Calibri" w:cs="Calibri"/>
+                <w:color w:val="000000"/>
+              </w:rPr>
+            </w:pPr>
+            <w:r>
+              <w:rPr>
+                <w:rFonts w:ascii="Calibri" w:eastAsia="Times New Roman" w:hAnsi="Calibri" w:cs="Calibri"/>
+                <w:color w:val="000000"/>
+              </w:rPr>
+              <w:t>-Downstream within 5 connections of original</w:t>
+            </w:r>
+          </w:p>
+          <w:p>
+            <w:pPr>
+              <w:cnfStyle w:val="000000000000" w:firstRow="0" w:lastRow="0" w:firstColumn="0" w:lastColumn="0" w:oddVBand="0" w:evenVBand="0" w:oddHBand="0" w:evenHBand="0" w:firstRowFirstColumn="0" w:firstRowLastColumn="0" w:lastRowFirstColumn="0" w:lastRowLastColumn="0"/>
+              <w:rPr>
+                <w:rFonts w:ascii="Calibri" w:eastAsia="Times New Roman" w:hAnsi="Calibri" w:cs="Calibri"/>
+                <w:color w:val="000000"/>
+              </w:rPr>
+            </w:pPr>
+            <w:r>
+              <w:rPr>
+                <w:rFonts w:ascii="Calibri" w:eastAsia="Times New Roman" w:hAnsi="Calibri" w:cs="Calibri"/>
+                <w:color w:val="000000"/>
+              </w:rPr>
+              <w:t>-Near first service connection</w:t>
+            </w:r>
+          </w:p>
+          <w:p>
+            <w:pPr>
+              <w:cnfStyle w:val="000000000000" w:firstRow="0" w:lastRow="0" w:firstColumn="0" w:lastColumn="0" w:oddVBand="0" w:evenVBand="0" w:oddHBand="0" w:evenHBand="0" w:firstRowFirstColumn="0" w:firstRowLastColumn="0" w:lastRowFirstColumn="0" w:lastRowLastColumn="0"/>
+              <w:rPr>
+                <w:rFonts w:ascii="Calibri" w:eastAsia="Times New Roman" w:hAnsi="Calibri" w:cs="Calibri"/>
+                <w:color w:val="000000"/>
+              </w:rPr>
+            </w:pPr>
+            <w:r>
+              <w:rPr>
+                <w:rFonts w:ascii="Calibri" w:eastAsia="Times New Roman" w:hAnsi="Calibri" w:cs="Calibri"/>
+                <w:color w:val="000000"/>
+              </w:rPr>
+              <w:t>-Original site</w:t>
+            </w:r>
+          </w:p>
+          <w:p>
+            <w:pPr>
+              <w:cnfStyle w:val="000000000000" w:firstRow="0" w:lastRow="0" w:firstColumn="0" w:lastColumn="0" w:oddVBand="0" w:evenVBand="0" w:oddHBand="0" w:evenHBand="0" w:firstRowFirstColumn="0" w:firstRowLastColumn="0" w:lastRowFirstColumn="0" w:lastRowLastColumn="0"/>
+              <w:rPr>
+                <w:rFonts w:ascii="Calibri" w:eastAsia="Times New Roman" w:hAnsi="Calibri" w:cs="Calibri"/>
+                <w:color w:val="000000"/>
+              </w:rPr>
+            </w:pPr>
+            <w:r>
+              <w:rPr>
+                <w:rFonts w:ascii="Calibri" w:eastAsia="Times New Roman" w:hAnsi="Calibri" w:cs="Calibri"/>
+                <w:color w:val="000000"/>
+              </w:rPr>
+              <w:t>-Other</w:t>
+            </w:r>
+          </w:p>
+          <w:p>
+            <w:pPr>
+              <w:cnfStyle w:val="000000000000" w:firstRow="0" w:lastRow="0" w:firstColumn="0" w:lastColumn="0" w:oddVBand="0" w:evenVBand="0" w:oddHBand="0" w:evenHBand="0" w:firstRowFirstColumn="0" w:firstRowLastColumn="0" w:lastRowFirstColumn="0" w:lastRowLastColumn="0"/>
+              <w:rPr>
+                <w:rFonts w:ascii="Calibri" w:eastAsia="Times New Roman" w:hAnsi="Calibri" w:cs="Calibri"/>
+                <w:color w:val="000000"/>
+              </w:rPr>
+            </w:pPr>
+            <w:r>
+              <w:rPr>
+                <w:rFonts w:ascii="Calibri" w:eastAsia="Times New Roman" w:hAnsi="Calibri" w:cs="Calibri"/>
+                <w:color w:val="000000"/>
+              </w:rPr>
+              <w:t>-Upstream within 5 connections of original</w:t>
+            </w:r>
+          </w:p>
+          <w:p>
+            <w:pPr>
+              <w:cnfStyle w:val="000000000000" w:firstRow="0" w:lastRow="0" w:firstColumn="0" w:lastColumn="0" w:oddVBand="0" w:evenVBand="0" w:oddHBand="0" w:evenHBand="0" w:firstRowFirstColumn="0" w:firstRowLastColumn="0" w:lastRowFirstColumn="0" w:lastRowLastColumn="0"/>
+              <w:rPr>
+                <w:rFonts w:ascii="Calibri" w:eastAsia="Times New Roman" w:hAnsi="Calibri" w:cs="Calibri"/>
+                <w:color w:val="000000"/>
+              </w:rPr>
+            </w:pPr>
+          </w:p>
+          <w:p>
+            <w:pPr>
+              <w:cnfStyle w:val="000000000000" w:firstRow="0" w:lastRow="0" w:firstColumn="0" w:lastColumn="0" w:oddVBand="0" w:evenVBand="0" w:oddHBand="0" w:evenHBand="0" w:firstRowFirstColumn="0" w:firstRowLastColumn="0" w:lastRowFirstColumn="0" w:lastRowLastColumn="0"/>
+              <w:rPr>
+                <w:rFonts w:ascii="Calibri" w:eastAsia="Times New Roman" w:hAnsi="Calibri" w:cs="Calibri"/>
+                <w:color w:val="000000"/>
+              </w:rPr>
+            </w:pPr>
+            <w:r>
+              <w:rPr>
+                <w:rFonts w:ascii="Calibri" w:eastAsia="Times New Roman" w:hAnsi="Calibri" w:cs="Calibri"/>
+                <w:color w:val="000000"/>
+              </w:rPr>
+              <w:t>(Required if Sample Type = "Repeat". Otherwise, unused.)</w:t>
+            </w:r>
+          </w:p>
+        </w:tc>
+        <w:tc>
+          <w:tcPr>
+            <w:tcW w:w="2901" w:type="dxa"/>
+            <w:hideMark/>
+          </w:tcPr>
+          <w:p>
+            <w:pPr>
+              <w:cnfStyle w:val="000000000000" w:firstRow="0" w:lastRow="0" w:firstColumn="0" w:lastColumn="0" w:oddVBand="0" w:evenVBand="0" w:oddHBand="0" w:evenHBand="0" w:firstRowFirstColumn="0" w:firstRowLastColumn="0" w:lastRowFirstColumn="0" w:lastRowLastColumn="0"/>
+              <w:rPr>
+                <w:rFonts w:ascii="Calibri" w:eastAsia="Times New Roman" w:hAnsi="Calibri" w:cs="Calibri"/>
+                <w:color w:val="000000"/>
+              </w:rPr>
+            </w:pPr>
+            <w:r>
+              <w:rPr>
+                <w:rFonts w:ascii="Calibri" w:eastAsia="Times New Roman" w:hAnsi="Calibri" w:cs="Calibri"/>
+                <w:color w:val="000000"/>
+              </w:rPr>
+              <w:t>Must select value from list.</w:t>
+            </w:r>
+          </w:p>
+        </w:tc>
+      </w:tr>
+      <w:tr>
+        <w:trPr>
+          <w:cantSplit/>
+          <w:trHeight w:val="20"/>
+        </w:trPr>
+        <w:tc>
+          <w:tcPr>
+            <w:cnfStyle w:val="001000000000" w:firstRow="0" w:lastRow="0" w:firstColumn="1" w:lastColumn="0" w:oddVBand="0" w:evenVBand="0" w:oddHBand="0" w:evenHBand="0" w:firstRowFirstColumn="0" w:firstRowLastColumn="0" w:lastRowFirstColumn="0" w:lastRowLastColumn="0"/>
+            <w:tcW w:w="2695" w:type="dxa"/>
+            <w:noWrap/>
+            <w:hideMark/>
+          </w:tcPr>
+          <w:p>
+            <w:pPr>
+              <w:rPr>
+                <w:rFonts w:ascii="Calibri" w:eastAsia="Times New Roman" w:hAnsi="Calibri" w:cs="Calibri"/>
+                <w:color w:val="000000"/>
+              </w:rPr>
+            </w:pPr>
+            <w:r>
+              <w:rPr>
+                <w:rFonts w:ascii="Calibri" w:eastAsia="Times New Roman" w:hAnsi="Calibri" w:cs="Calibri"/>
+                <w:color w:val="000000"/>
+              </w:rPr>
               <w:t>Original Lab Sample ID</w:t>
             </w:r>
           </w:p>
@@ -1693,16 +1885,7 @@
                 <w:bCs/>
                 <w:color w:val="000000"/>
               </w:rPr>
-              <w:t>Total Coliform</w:t>
-            </w:r>
-            <w:r>
-              <w:rPr>
-                <w:rFonts w:ascii="Calibri" w:eastAsia="Times New Roman" w:hAnsi="Calibri" w:cs="Calibri"/>
-                <w:b/>
-                <w:bCs/>
-                <w:color w:val="000000"/>
-              </w:rPr>
-              <w:t xml:space="preserve"> </w:t>
+              <w:t xml:space="preserve">Total Coliform </w:t>
             </w:r>
             <w:r>
               <w:rPr>
@@ -1929,6 +2112,13 @@
                 <w:color w:val="000000"/>
               </w:rPr>
             </w:pPr>
+            <w:r>
+              <w:rPr>
+                <w:rFonts w:ascii="Calibri" w:eastAsia="Times New Roman" w:hAnsi="Calibri" w:cs="Calibri"/>
+                <w:color w:val="000000"/>
+              </w:rPr>
+              <w:t>Enter the analytical method used.</w:t>
+            </w:r>
           </w:p>
         </w:tc>
       </w:tr>
@@ -2010,21 +2200,7 @@
                 <w:rFonts w:ascii="Calibri" w:eastAsia="Times New Roman" w:hAnsi="Calibri" w:cs="Calibri"/>
                 <w:color w:val="000000"/>
               </w:rPr>
-              <w:t>(Required</w:t>
-            </w:r>
-            <w:r>
-              <w:rPr>
-                <w:rFonts w:ascii="Calibri" w:eastAsia="Times New Roman" w:hAnsi="Calibri" w:cs="Calibri"/>
-                <w:color w:val="000000"/>
-              </w:rPr>
-              <w:t xml:space="preserve"> if Total Coliform is Present</w:t>
-            </w:r>
-            <w:r>
-              <w:rPr>
-                <w:rFonts w:ascii="Calibri" w:eastAsia="Times New Roman" w:hAnsi="Calibri" w:cs="Calibri"/>
-                <w:color w:val="000000"/>
-              </w:rPr>
-              <w:t>.)</w:t>
+              <w:t>(Required if Total Coliform is Present.)</w:t>
             </w:r>
           </w:p>
         </w:tc>
@@ -2167,21 +2343,7 @@
                 <w:rFonts w:ascii="Calibri" w:eastAsia="Times New Roman" w:hAnsi="Calibri" w:cs="Calibri"/>
                 <w:color w:val="000000"/>
               </w:rPr>
-              <w:t>(Required</w:t>
-            </w:r>
-            <w:r>
-              <w:rPr>
-                <w:rFonts w:ascii="Calibri" w:eastAsia="Times New Roman" w:hAnsi="Calibri" w:cs="Calibri"/>
-                <w:color w:val="000000"/>
-              </w:rPr>
-              <w:t xml:space="preserve"> if Total Coliform is Present</w:t>
-            </w:r>
-            <w:r>
-              <w:rPr>
-                <w:rFonts w:ascii="Calibri" w:eastAsia="Times New Roman" w:hAnsi="Calibri" w:cs="Calibri"/>
-                <w:color w:val="000000"/>
-              </w:rPr>
-              <w:t>. E.g., "</w:t>
+              <w:t>(Required if Total Coliform is Present. E.g., "</w:t>
             </w:r>
             <w:r>
               <w:rPr>
@@ -2212,6 +2374,13 @@
                 <w:color w:val="000000"/>
               </w:rPr>
             </w:pPr>
+            <w:r>
+              <w:rPr>
+                <w:rFonts w:ascii="Calibri" w:eastAsia="Times New Roman" w:hAnsi="Calibri" w:cs="Calibri"/>
+                <w:color w:val="000000"/>
+              </w:rPr>
+              <w:t>Enter the analytical method used.</w:t>
+            </w:r>
           </w:p>
         </w:tc>
       </w:tr>

</xml_diff>

<commit_message>
Update lab certification # warning
#16
</commit_message>
<xml_diff>
--- a/specs/Coliform-column-messages.docx
+++ b/specs/Coliform-column-messages.docx
@@ -148,6 +148,31 @@
               <w:t>Enter the certification ID assigned by the state.</w:t>
             </w:r>
           </w:p>
+          <w:p>
+            <w:pPr>
+              <w:cnfStyle w:val="000000000000" w:firstRow="0" w:lastRow="0" w:firstColumn="0" w:lastColumn="0" w:oddVBand="0" w:evenVBand="0" w:oddHBand="0" w:evenHBand="0" w:firstRowFirstColumn="0" w:firstRowLastColumn="0" w:lastRowFirstColumn="0" w:lastRowLastColumn="0"/>
+              <w:rPr>
+                <w:rFonts w:ascii="Calibri" w:eastAsia="Times New Roman" w:hAnsi="Calibri" w:cs="Calibri"/>
+                <w:color w:val="000000"/>
+              </w:rPr>
+            </w:pPr>
+          </w:p>
+          <w:p>
+            <w:pPr>
+              <w:cnfStyle w:val="000000000000" w:firstRow="0" w:lastRow="0" w:firstColumn="0" w:lastColumn="0" w:oddVBand="0" w:evenVBand="0" w:oddHBand="0" w:evenHBand="0" w:firstRowFirstColumn="0" w:firstRowLastColumn="0" w:lastRowFirstColumn="0" w:lastRowLastColumn="0"/>
+              <w:rPr>
+                <w:rFonts w:ascii="Calibri" w:eastAsia="Times New Roman" w:hAnsi="Calibri" w:cs="Calibri"/>
+                <w:color w:val="000000"/>
+              </w:rPr>
+            </w:pPr>
+            <w:r>
+              <w:rPr>
+                <w:rFonts w:ascii="Calibri" w:eastAsia="Times New Roman" w:hAnsi="Calibri" w:cs="Calibri"/>
+                <w:color w:val="000000"/>
+              </w:rPr>
+              <w:t>(Required, 10 characters max.)</w:t>
+            </w:r>
+          </w:p>
         </w:tc>
         <w:tc>
           <w:tcPr>
@@ -168,6 +193,48 @@
                 <w:color w:val="000000"/>
               </w:rPr>
               <w:t>Enter the certification ID assigned by the state.</w:t>
+            </w:r>
+            <w:r>
+              <w:rPr>
+                <w:rFonts w:ascii="Calibri" w:eastAsia="Times New Roman" w:hAnsi="Calibri" w:cs="Calibri"/>
+                <w:color w:val="000000"/>
+              </w:rPr>
+              <w:t xml:space="preserve"> </w:t>
+            </w:r>
+            <w:r>
+              <w:rPr>
+                <w:rFonts w:ascii="Calibri" w:eastAsia="Times New Roman" w:hAnsi="Calibri" w:cs="Calibri"/>
+                <w:color w:val="000000"/>
+              </w:rPr>
+              <w:t xml:space="preserve">Must not </w:t>
+            </w:r>
+            <w:r>
+              <w:rPr>
+                <w:rFonts w:ascii="Calibri" w:eastAsia="Times New Roman" w:hAnsi="Calibri" w:cs="Calibri"/>
+                <w:color w:val="000000"/>
+              </w:rPr>
+              <w:t xml:space="preserve">be </w:t>
+            </w:r>
+            <w:r>
+              <w:rPr>
+                <w:rFonts w:ascii="Calibri" w:eastAsia="Times New Roman" w:hAnsi="Calibri" w:cs="Calibri"/>
+                <w:color w:val="000000"/>
+              </w:rPr>
+              <w:t xml:space="preserve">longer than </w:t>
+            </w:r>
+            <w:r>
+              <w:rPr>
+                <w:rFonts w:ascii="Calibri" w:eastAsia="Times New Roman" w:hAnsi="Calibri" w:cs="Calibri"/>
+                <w:color w:val="000000"/>
+              </w:rPr>
+              <w:t>1</w:t>
+            </w:r>
+            <w:r>
+              <w:rPr>
+                <w:rFonts w:ascii="Calibri" w:eastAsia="Times New Roman" w:hAnsi="Calibri" w:cs="Calibri"/>
+                <w:color w:val="000000"/>
+              </w:rPr>
+              <w:t>0 characters.</w:t>
             </w:r>
           </w:p>
         </w:tc>

</xml_diff>

<commit_message>
Add optional list of analytical methods
</commit_message>
<xml_diff>
--- a/specs/Coliform-column-messages.docx
+++ b/specs/Coliform-column-messages.docx
@@ -2387,44 +2387,53 @@
                 <w:rFonts w:ascii="Calibri" w:eastAsia="Times New Roman" w:hAnsi="Calibri" w:cs="Calibri"/>
                 <w:color w:val="000000"/>
               </w:rPr>
-              <w:t>The analytical method used.</w:t>
-            </w:r>
-          </w:p>
-          <w:p>
-            <w:pPr>
-              <w:rPr>
-                <w:rFonts w:ascii="Calibri" w:eastAsia="Times New Roman" w:hAnsi="Calibri" w:cs="Calibri"/>
-                <w:color w:val="000000"/>
-              </w:rPr>
-            </w:pPr>
-          </w:p>
-          <w:p>
-            <w:pPr>
-              <w:rPr>
-                <w:rFonts w:ascii="Calibri" w:eastAsia="Times New Roman" w:hAnsi="Calibri" w:cs="Calibri"/>
-                <w:color w:val="000000"/>
-              </w:rPr>
-            </w:pPr>
-            <w:r>
-              <w:rPr>
-                <w:rFonts w:ascii="Calibri" w:eastAsia="Times New Roman" w:hAnsi="Calibri" w:cs="Calibri"/>
-                <w:color w:val="000000"/>
-              </w:rPr>
-              <w:t>(Required if Total Coliform is Present. E.g., "</w:t>
-            </w:r>
-            <w:r>
-              <w:rPr>
-                <w:rFonts w:ascii="Calibri" w:eastAsia="Times New Roman" w:hAnsi="Calibri" w:cs="Calibri"/>
-                <w:color w:val="000000"/>
-              </w:rPr>
-              <w:t>9223B-PA</w:t>
-            </w:r>
-            <w:r>
-              <w:rPr>
-                <w:rFonts w:ascii="Calibri" w:eastAsia="Times New Roman" w:hAnsi="Calibri" w:cs="Calibri"/>
-                <w:color w:val="000000"/>
-              </w:rPr>
-              <w:t>".)</w:t>
+              <w:t xml:space="preserve">The analytical method used. </w:t>
+            </w:r>
+          </w:p>
+          <w:p>
+            <w:pPr>
+              <w:rPr>
+                <w:rFonts w:ascii="Calibri" w:eastAsia="Times New Roman" w:hAnsi="Calibri" w:cs="Calibri"/>
+                <w:color w:val="000000"/>
+              </w:rPr>
+            </w:pPr>
+          </w:p>
+          <w:p>
+            <w:pPr>
+              <w:rPr>
+                <w:rFonts w:ascii="Calibri" w:eastAsia="Times New Roman" w:hAnsi="Calibri" w:cs="Calibri"/>
+                <w:color w:val="000000"/>
+              </w:rPr>
+            </w:pPr>
+            <w:r>
+              <w:rPr>
+                <w:rFonts w:ascii="Calibri" w:eastAsia="Times New Roman" w:hAnsi="Calibri" w:cs="Calibri"/>
+                <w:color w:val="000000"/>
+              </w:rPr>
+              <w:t>Either choose from the list or enter your own, but the method entered must be recognized by SDWIS.</w:t>
+            </w:r>
+          </w:p>
+          <w:p>
+            <w:pPr>
+              <w:rPr>
+                <w:rFonts w:ascii="Calibri" w:eastAsia="Times New Roman" w:hAnsi="Calibri" w:cs="Calibri"/>
+                <w:color w:val="000000"/>
+              </w:rPr>
+            </w:pPr>
+          </w:p>
+          <w:p>
+            <w:pPr>
+              <w:rPr>
+                <w:rFonts w:ascii="Calibri" w:eastAsia="Times New Roman" w:hAnsi="Calibri" w:cs="Calibri"/>
+                <w:color w:val="000000"/>
+              </w:rPr>
+            </w:pPr>
+            <w:r>
+              <w:rPr>
+                <w:rFonts w:ascii="Calibri" w:eastAsia="Times New Roman" w:hAnsi="Calibri" w:cs="Calibri"/>
+                <w:color w:val="000000"/>
+              </w:rPr>
+              <w:t>(Required. E.g., "9223B-PA".)</w:t>
             </w:r>
           </w:p>
         </w:tc>
@@ -2432,21 +2441,20 @@
           <w:tcPr>
             <w:tcW w:w="2687" w:type="dxa"/>
             <w:noWrap/>
-            <w:hideMark/>
-          </w:tcPr>
-          <w:p>
-            <w:pPr>
-              <w:rPr>
-                <w:rFonts w:ascii="Calibri" w:eastAsia="Times New Roman" w:hAnsi="Calibri" w:cs="Calibri"/>
-                <w:color w:val="000000"/>
-              </w:rPr>
-            </w:pPr>
-            <w:r>
-              <w:rPr>
-                <w:rFonts w:ascii="Calibri" w:eastAsia="Times New Roman" w:hAnsi="Calibri" w:cs="Calibri"/>
-                <w:color w:val="000000"/>
-              </w:rPr>
-              <w:t>Enter the analytical method used.</w:t>
+          </w:tcPr>
+          <w:p>
+            <w:pPr>
+              <w:rPr>
+                <w:rFonts w:ascii="Calibri" w:eastAsia="Times New Roman" w:hAnsi="Calibri" w:cs="Calibri"/>
+                <w:color w:val="000000"/>
+              </w:rPr>
+            </w:pPr>
+            <w:r>
+              <w:rPr>
+                <w:rFonts w:ascii="Calibri" w:eastAsia="Times New Roman" w:hAnsi="Calibri" w:cs="Calibri"/>
+                <w:color w:val="000000"/>
+              </w:rPr>
+              <w:t>[None]</w:t>
             </w:r>
           </w:p>
         </w:tc>

</xml_diff>

<commit_message>
Update data validation for analytical method
</commit_message>
<xml_diff>
--- a/specs/Coliform-column-messages.docx
+++ b/specs/Coliform-column-messages.docx
@@ -2125,44 +2125,53 @@
                 <w:rFonts w:ascii="Calibri" w:eastAsia="Times New Roman" w:hAnsi="Calibri" w:cs="Calibri"/>
                 <w:color w:val="000000"/>
               </w:rPr>
-              <w:t>The analytical method used.</w:t>
-            </w:r>
-          </w:p>
-          <w:p>
-            <w:pPr>
-              <w:rPr>
-                <w:rFonts w:ascii="Calibri" w:eastAsia="Times New Roman" w:hAnsi="Calibri" w:cs="Calibri"/>
-                <w:color w:val="000000"/>
-              </w:rPr>
-            </w:pPr>
-          </w:p>
-          <w:p>
-            <w:pPr>
-              <w:rPr>
-                <w:rFonts w:ascii="Calibri" w:eastAsia="Times New Roman" w:hAnsi="Calibri" w:cs="Calibri"/>
-                <w:color w:val="000000"/>
-              </w:rPr>
-            </w:pPr>
-            <w:r>
-              <w:rPr>
-                <w:rFonts w:ascii="Calibri" w:eastAsia="Times New Roman" w:hAnsi="Calibri" w:cs="Calibri"/>
-                <w:color w:val="000000"/>
-              </w:rPr>
-              <w:t>(Required. E.g., "</w:t>
-            </w:r>
-            <w:r>
-              <w:rPr>
-                <w:rFonts w:ascii="Calibri" w:eastAsia="Times New Roman" w:hAnsi="Calibri" w:cs="Calibri"/>
-                <w:color w:val="000000"/>
-              </w:rPr>
-              <w:t>9223B-PA</w:t>
-            </w:r>
-            <w:r>
-              <w:rPr>
-                <w:rFonts w:ascii="Calibri" w:eastAsia="Times New Roman" w:hAnsi="Calibri" w:cs="Calibri"/>
-                <w:color w:val="000000"/>
-              </w:rPr>
-              <w:t>".)</w:t>
+              <w:t xml:space="preserve">The analytical method used. </w:t>
+            </w:r>
+          </w:p>
+          <w:p>
+            <w:pPr>
+              <w:rPr>
+                <w:rFonts w:ascii="Calibri" w:eastAsia="Times New Roman" w:hAnsi="Calibri" w:cs="Calibri"/>
+                <w:color w:val="000000"/>
+              </w:rPr>
+            </w:pPr>
+          </w:p>
+          <w:p>
+            <w:pPr>
+              <w:rPr>
+                <w:rFonts w:ascii="Calibri" w:eastAsia="Times New Roman" w:hAnsi="Calibri" w:cs="Calibri"/>
+                <w:color w:val="000000"/>
+              </w:rPr>
+            </w:pPr>
+            <w:r>
+              <w:rPr>
+                <w:rFonts w:ascii="Calibri" w:eastAsia="Times New Roman" w:hAnsi="Calibri" w:cs="Calibri"/>
+                <w:color w:val="000000"/>
+              </w:rPr>
+              <w:t>Either choose from the list or enter your own, but the method entered must be recognized by SDWIS.</w:t>
+            </w:r>
+          </w:p>
+          <w:p>
+            <w:pPr>
+              <w:rPr>
+                <w:rFonts w:ascii="Calibri" w:eastAsia="Times New Roman" w:hAnsi="Calibri" w:cs="Calibri"/>
+                <w:color w:val="000000"/>
+              </w:rPr>
+            </w:pPr>
+          </w:p>
+          <w:p>
+            <w:pPr>
+              <w:rPr>
+                <w:rFonts w:ascii="Calibri" w:eastAsia="Times New Roman" w:hAnsi="Calibri" w:cs="Calibri"/>
+                <w:color w:val="000000"/>
+              </w:rPr>
+            </w:pPr>
+            <w:r>
+              <w:rPr>
+                <w:rFonts w:ascii="Calibri" w:eastAsia="Times New Roman" w:hAnsi="Calibri" w:cs="Calibri"/>
+                <w:color w:val="000000"/>
+              </w:rPr>
+              <w:t>(Optional. E.g., "9223B-PA".)</w:t>
             </w:r>
           </w:p>
         </w:tc>
@@ -2184,7 +2193,7 @@
                 <w:rFonts w:ascii="Calibri" w:eastAsia="Times New Roman" w:hAnsi="Calibri" w:cs="Calibri"/>
                 <w:color w:val="000000"/>
               </w:rPr>
-              <w:t>Enter the analytical method used.</w:t>
+              <w:t>[None]</w:t>
             </w:r>
           </w:p>
         </w:tc>
@@ -2433,7 +2442,7 @@
                 <w:rFonts w:ascii="Calibri" w:eastAsia="Times New Roman" w:hAnsi="Calibri" w:cs="Calibri"/>
                 <w:color w:val="000000"/>
               </w:rPr>
-              <w:t>(Required. E.g., "9223B-PA".)</w:t>
+              <w:t>(Optional. E.g., "9223B-PA".)</w:t>
             </w:r>
           </w:p>
         </w:tc>
@@ -2853,6 +2862,7 @@
                 <w:bCs/>
                 <w:color w:val="000000"/>
               </w:rPr>
+              <w:lastRenderedPageBreak/>
               <w:t xml:space="preserve">Analysis </w:t>
             </w:r>
             <w:r>

</xml_diff>

<commit_message>
Combine the sampling point ID, Type, and Repeat Location fields
</commit_message>
<xml_diff>
--- a/specs/Coliform-column-messages.docx
+++ b/specs/Coliform-column-messages.docx
@@ -834,7 +834,7 @@
                 <w:rFonts w:ascii="Calibri" w:eastAsia="Times New Roman" w:hAnsi="Calibri" w:cs="Calibri"/>
                 <w:color w:val="000000"/>
               </w:rPr>
-              <w:t>Sampling Point ID</w:t>
+              <w:t>Sampling Point Type/Location</w:t>
             </w:r>
           </w:p>
         </w:tc>
@@ -856,32 +856,53 @@
                 <w:rFonts w:ascii="Calibri" w:eastAsia="Times New Roman" w:hAnsi="Calibri" w:cs="Calibri"/>
                 <w:color w:val="000000"/>
               </w:rPr>
-              <w:t>Identifier for the sample station/location within the Water System Facility from which the sample is drawn.</w:t>
-            </w:r>
-          </w:p>
-          <w:p>
-            <w:pPr>
-              <w:cnfStyle w:val="000000000000" w:firstRow="0" w:lastRow="0" w:firstColumn="0" w:lastColumn="0" w:oddVBand="0" w:evenVBand="0" w:oddHBand="0" w:evenHBand="0" w:firstRowFirstColumn="0" w:firstRowLastColumn="0" w:lastRowFirstColumn="0" w:lastRowLastColumn="0"/>
-              <w:rPr>
-                <w:rFonts w:ascii="Calibri" w:eastAsia="Times New Roman" w:hAnsi="Calibri" w:cs="Calibri"/>
-                <w:color w:val="000000"/>
-              </w:rPr>
-            </w:pPr>
-          </w:p>
-          <w:p>
-            <w:pPr>
-              <w:cnfStyle w:val="000000000000" w:firstRow="0" w:lastRow="0" w:firstColumn="0" w:lastColumn="0" w:oddVBand="0" w:evenVBand="0" w:oddHBand="0" w:evenHBand="0" w:firstRowFirstColumn="0" w:firstRowLastColumn="0" w:lastRowFirstColumn="0" w:lastRowLastColumn="0"/>
-              <w:rPr>
-                <w:rFonts w:ascii="Calibri" w:eastAsia="Times New Roman" w:hAnsi="Calibri" w:cs="Calibri"/>
-                <w:color w:val="000000"/>
-              </w:rPr>
-            </w:pPr>
-            <w:r>
-              <w:rPr>
-                <w:rFonts w:ascii="Calibri" w:eastAsia="Times New Roman" w:hAnsi="Calibri" w:cs="Calibri"/>
-                <w:color w:val="000000"/>
-              </w:rPr>
-              <w:t>(Required, 12 characters max.)</w:t>
+              <w:t xml:space="preserve">Indicate the </w:t>
+            </w:r>
+            <w:r>
+              <w:rPr>
+                <w:rFonts w:ascii="Calibri" w:eastAsia="Times New Roman" w:hAnsi="Calibri" w:cs="Calibri"/>
+                <w:color w:val="000000"/>
+              </w:rPr>
+              <w:t>type of</w:t>
+            </w:r>
+            <w:r>
+              <w:rPr>
+                <w:rFonts w:ascii="Calibri" w:eastAsia="Times New Roman" w:hAnsi="Calibri" w:cs="Calibri"/>
+                <w:color w:val="000000"/>
+              </w:rPr>
+              <w:t xml:space="preserve"> sample.</w:t>
+            </w:r>
+            <w:r>
+              <w:rPr>
+                <w:rFonts w:ascii="Calibri" w:eastAsia="Times New Roman" w:hAnsi="Calibri" w:cs="Calibri"/>
+                <w:color w:val="000000"/>
+              </w:rPr>
+              <w:t xml:space="preserve"> If a repeat sample, also indicate the repeat location.</w:t>
+            </w:r>
+          </w:p>
+          <w:p>
+            <w:pPr>
+              <w:cnfStyle w:val="000000000000" w:firstRow="0" w:lastRow="0" w:firstColumn="0" w:lastColumn="0" w:oddVBand="0" w:evenVBand="0" w:oddHBand="0" w:evenHBand="0" w:firstRowFirstColumn="0" w:firstRowLastColumn="0" w:lastRowFirstColumn="0" w:lastRowLastColumn="0"/>
+              <w:rPr>
+                <w:rFonts w:ascii="Calibri" w:eastAsia="Times New Roman" w:hAnsi="Calibri" w:cs="Calibri"/>
+                <w:color w:val="000000"/>
+              </w:rPr>
+            </w:pPr>
+          </w:p>
+          <w:p>
+            <w:pPr>
+              <w:cnfStyle w:val="000000000000" w:firstRow="0" w:lastRow="0" w:firstColumn="0" w:lastColumn="0" w:oddVBand="0" w:evenVBand="0" w:oddHBand="0" w:evenHBand="0" w:firstRowFirstColumn="0" w:firstRowLastColumn="0" w:lastRowFirstColumn="0" w:lastRowLastColumn="0"/>
+              <w:rPr>
+                <w:rFonts w:ascii="Calibri" w:eastAsia="Times New Roman" w:hAnsi="Calibri" w:cs="Calibri"/>
+                <w:color w:val="000000"/>
+              </w:rPr>
+            </w:pPr>
+            <w:r>
+              <w:rPr>
+                <w:rFonts w:ascii="Calibri" w:eastAsia="Times New Roman" w:hAnsi="Calibri" w:cs="Calibri"/>
+                <w:color w:val="000000"/>
+              </w:rPr>
+              <w:t>(Required.)</w:t>
             </w:r>
           </w:p>
         </w:tc>
@@ -903,7 +924,7 @@
                 <w:rFonts w:ascii="Calibri" w:eastAsia="Times New Roman" w:hAnsi="Calibri" w:cs="Calibri"/>
                 <w:color w:val="000000"/>
               </w:rPr>
-              <w:t>Must not be longer than 12 characters.</w:t>
+              <w:t>Must select value from list.</w:t>
             </w:r>
           </w:p>
         </w:tc>
@@ -932,7 +953,7 @@
                 <w:rFonts w:ascii="Calibri" w:eastAsia="Times New Roman" w:hAnsi="Calibri" w:cs="Calibri"/>
                 <w:color w:val="000000"/>
               </w:rPr>
-              <w:t>Sample Type</w:t>
+              <w:t>Original Lab Sample ID</w:t>
             </w:r>
           </w:p>
         </w:tc>
@@ -954,32 +975,46 @@
                 <w:rFonts w:ascii="Calibri" w:eastAsia="Times New Roman" w:hAnsi="Calibri" w:cs="Calibri"/>
                 <w:color w:val="000000"/>
               </w:rPr>
-              <w:t>Indicate the purpose for taking the sample.</w:t>
-            </w:r>
-          </w:p>
-          <w:p>
-            <w:pPr>
-              <w:cnfStyle w:val="000000000000" w:firstRow="0" w:lastRow="0" w:firstColumn="0" w:lastColumn="0" w:oddVBand="0" w:evenVBand="0" w:oddHBand="0" w:evenHBand="0" w:firstRowFirstColumn="0" w:firstRowLastColumn="0" w:lastRowFirstColumn="0" w:lastRowLastColumn="0"/>
-              <w:rPr>
-                <w:rFonts w:ascii="Calibri" w:eastAsia="Times New Roman" w:hAnsi="Calibri" w:cs="Calibri"/>
-                <w:color w:val="000000"/>
-              </w:rPr>
-            </w:pPr>
-          </w:p>
-          <w:p>
-            <w:pPr>
-              <w:cnfStyle w:val="000000000000" w:firstRow="0" w:lastRow="0" w:firstColumn="0" w:lastColumn="0" w:oddVBand="0" w:evenVBand="0" w:oddHBand="0" w:evenHBand="0" w:firstRowFirstColumn="0" w:firstRowLastColumn="0" w:lastRowFirstColumn="0" w:lastRowLastColumn="0"/>
-              <w:rPr>
-                <w:rFonts w:ascii="Calibri" w:eastAsia="Times New Roman" w:hAnsi="Calibri" w:cs="Calibri"/>
-                <w:color w:val="000000"/>
-              </w:rPr>
-            </w:pPr>
-            <w:r>
-              <w:rPr>
-                <w:rFonts w:ascii="Calibri" w:eastAsia="Times New Roman" w:hAnsi="Calibri" w:cs="Calibri"/>
-                <w:color w:val="000000"/>
-              </w:rPr>
-              <w:t>(Required.)</w:t>
+              <w:t>The identifier for the original sample that this sample replaces.</w:t>
+            </w:r>
+          </w:p>
+          <w:p>
+            <w:pPr>
+              <w:cnfStyle w:val="000000000000" w:firstRow="0" w:lastRow="0" w:firstColumn="0" w:lastColumn="0" w:oddVBand="0" w:evenVBand="0" w:oddHBand="0" w:evenHBand="0" w:firstRowFirstColumn="0" w:firstRowLastColumn="0" w:lastRowFirstColumn="0" w:lastRowLastColumn="0"/>
+              <w:rPr>
+                <w:rFonts w:ascii="Calibri" w:eastAsia="Times New Roman" w:hAnsi="Calibri" w:cs="Calibri"/>
+                <w:color w:val="000000"/>
+              </w:rPr>
+            </w:pPr>
+          </w:p>
+          <w:p>
+            <w:pPr>
+              <w:cnfStyle w:val="000000000000" w:firstRow="0" w:lastRow="0" w:firstColumn="0" w:lastColumn="0" w:oddVBand="0" w:evenVBand="0" w:oddHBand="0" w:evenHBand="0" w:firstRowFirstColumn="0" w:firstRowLastColumn="0" w:lastRowFirstColumn="0" w:lastRowLastColumn="0"/>
+              <w:rPr>
+                <w:rFonts w:ascii="Calibri" w:eastAsia="Times New Roman" w:hAnsi="Calibri" w:cs="Calibri"/>
+                <w:color w:val="000000"/>
+              </w:rPr>
+            </w:pPr>
+            <w:r>
+              <w:rPr>
+                <w:rFonts w:ascii="Calibri" w:eastAsia="Times New Roman" w:hAnsi="Calibri" w:cs="Calibri"/>
+                <w:color w:val="000000"/>
+              </w:rPr>
+              <w:t xml:space="preserve">(Required if Sample Type </w:t>
+            </w:r>
+            <w:r>
+              <w:rPr>
+                <w:rFonts w:ascii="Calibri" w:eastAsia="Times New Roman" w:hAnsi="Calibri" w:cs="Calibri"/>
+                <w:color w:val="000000"/>
+              </w:rPr>
+              <w:t>is</w:t>
+            </w:r>
+            <w:r>
+              <w:rPr>
+                <w:rFonts w:ascii="Calibri" w:eastAsia="Times New Roman" w:hAnsi="Calibri" w:cs="Calibri"/>
+                <w:color w:val="000000"/>
+              </w:rPr>
+              <w:t xml:space="preserve"> Repeat. Otherwise, unused.)</w:t>
             </w:r>
           </w:p>
         </w:tc>
@@ -1001,7 +1036,7 @@
                 <w:rFonts w:ascii="Calibri" w:eastAsia="Times New Roman" w:hAnsi="Calibri" w:cs="Calibri"/>
                 <w:color w:val="000000"/>
               </w:rPr>
-              <w:t>Must select value from list.</w:t>
+              <w:t>Must not be longer than 20 characters.</w:t>
             </w:r>
           </w:p>
         </w:tc>
@@ -1031,7 +1066,14 @@
                 <w:color w:val="000000"/>
               </w:rPr>
               <w:lastRenderedPageBreak/>
-              <w:t>Repeat Location</w:t>
+              <w:t xml:space="preserve">Original </w:t>
+            </w:r>
+            <w:r>
+              <w:rPr>
+                <w:rFonts w:ascii="Calibri" w:eastAsia="Times New Roman" w:hAnsi="Calibri" w:cs="Calibri"/>
+                <w:color w:val="000000"/>
+              </w:rPr>
+              <w:t>Sample Collection Date</w:t>
             </w:r>
           </w:p>
         </w:tc>
@@ -1053,289 +1095,6 @@
                 <w:rFonts w:ascii="Calibri" w:eastAsia="Times New Roman" w:hAnsi="Calibri" w:cs="Calibri"/>
                 <w:color w:val="000000"/>
               </w:rPr>
-              <w:t>Location of repeat sample relative to original:</w:t>
-            </w:r>
-          </w:p>
-          <w:p>
-            <w:pPr>
-              <w:cnfStyle w:val="000000000000" w:firstRow="0" w:lastRow="0" w:firstColumn="0" w:lastColumn="0" w:oddVBand="0" w:evenVBand="0" w:oddHBand="0" w:evenHBand="0" w:firstRowFirstColumn="0" w:firstRowLastColumn="0" w:lastRowFirstColumn="0" w:lastRowLastColumn="0"/>
-              <w:rPr>
-                <w:rFonts w:ascii="Calibri" w:eastAsia="Times New Roman" w:hAnsi="Calibri" w:cs="Calibri"/>
-                <w:color w:val="000000"/>
-              </w:rPr>
-            </w:pPr>
-            <w:r>
-              <w:rPr>
-                <w:rFonts w:ascii="Calibri" w:eastAsia="Times New Roman" w:hAnsi="Calibri" w:cs="Calibri"/>
-                <w:color w:val="000000"/>
-              </w:rPr>
-              <w:t>-Downstream within 5 connections of original</w:t>
-            </w:r>
-          </w:p>
-          <w:p>
-            <w:pPr>
-              <w:cnfStyle w:val="000000000000" w:firstRow="0" w:lastRow="0" w:firstColumn="0" w:lastColumn="0" w:oddVBand="0" w:evenVBand="0" w:oddHBand="0" w:evenHBand="0" w:firstRowFirstColumn="0" w:firstRowLastColumn="0" w:lastRowFirstColumn="0" w:lastRowLastColumn="0"/>
-              <w:rPr>
-                <w:rFonts w:ascii="Calibri" w:eastAsia="Times New Roman" w:hAnsi="Calibri" w:cs="Calibri"/>
-                <w:color w:val="000000"/>
-              </w:rPr>
-            </w:pPr>
-            <w:r>
-              <w:rPr>
-                <w:rFonts w:ascii="Calibri" w:eastAsia="Times New Roman" w:hAnsi="Calibri" w:cs="Calibri"/>
-                <w:color w:val="000000"/>
-              </w:rPr>
-              <w:t>-Near first service connection</w:t>
-            </w:r>
-          </w:p>
-          <w:p>
-            <w:pPr>
-              <w:cnfStyle w:val="000000000000" w:firstRow="0" w:lastRow="0" w:firstColumn="0" w:lastColumn="0" w:oddVBand="0" w:evenVBand="0" w:oddHBand="0" w:evenHBand="0" w:firstRowFirstColumn="0" w:firstRowLastColumn="0" w:lastRowFirstColumn="0" w:lastRowLastColumn="0"/>
-              <w:rPr>
-                <w:rFonts w:ascii="Calibri" w:eastAsia="Times New Roman" w:hAnsi="Calibri" w:cs="Calibri"/>
-                <w:color w:val="000000"/>
-              </w:rPr>
-            </w:pPr>
-            <w:r>
-              <w:rPr>
-                <w:rFonts w:ascii="Calibri" w:eastAsia="Times New Roman" w:hAnsi="Calibri" w:cs="Calibri"/>
-                <w:color w:val="000000"/>
-              </w:rPr>
-              <w:t>-Original site</w:t>
-            </w:r>
-          </w:p>
-          <w:p>
-            <w:pPr>
-              <w:cnfStyle w:val="000000000000" w:firstRow="0" w:lastRow="0" w:firstColumn="0" w:lastColumn="0" w:oddVBand="0" w:evenVBand="0" w:oddHBand="0" w:evenHBand="0" w:firstRowFirstColumn="0" w:firstRowLastColumn="0" w:lastRowFirstColumn="0" w:lastRowLastColumn="0"/>
-              <w:rPr>
-                <w:rFonts w:ascii="Calibri" w:eastAsia="Times New Roman" w:hAnsi="Calibri" w:cs="Calibri"/>
-                <w:color w:val="000000"/>
-              </w:rPr>
-            </w:pPr>
-            <w:r>
-              <w:rPr>
-                <w:rFonts w:ascii="Calibri" w:eastAsia="Times New Roman" w:hAnsi="Calibri" w:cs="Calibri"/>
-                <w:color w:val="000000"/>
-              </w:rPr>
-              <w:t>-Other</w:t>
-            </w:r>
-          </w:p>
-          <w:p>
-            <w:pPr>
-              <w:cnfStyle w:val="000000000000" w:firstRow="0" w:lastRow="0" w:firstColumn="0" w:lastColumn="0" w:oddVBand="0" w:evenVBand="0" w:oddHBand="0" w:evenHBand="0" w:firstRowFirstColumn="0" w:firstRowLastColumn="0" w:lastRowFirstColumn="0" w:lastRowLastColumn="0"/>
-              <w:rPr>
-                <w:rFonts w:ascii="Calibri" w:eastAsia="Times New Roman" w:hAnsi="Calibri" w:cs="Calibri"/>
-                <w:color w:val="000000"/>
-              </w:rPr>
-            </w:pPr>
-            <w:r>
-              <w:rPr>
-                <w:rFonts w:ascii="Calibri" w:eastAsia="Times New Roman" w:hAnsi="Calibri" w:cs="Calibri"/>
-                <w:color w:val="000000"/>
-              </w:rPr>
-              <w:t>-Upstream within 5 connections of original</w:t>
-            </w:r>
-          </w:p>
-          <w:p>
-            <w:pPr>
-              <w:cnfStyle w:val="000000000000" w:firstRow="0" w:lastRow="0" w:firstColumn="0" w:lastColumn="0" w:oddVBand="0" w:evenVBand="0" w:oddHBand="0" w:evenHBand="0" w:firstRowFirstColumn="0" w:firstRowLastColumn="0" w:lastRowFirstColumn="0" w:lastRowLastColumn="0"/>
-              <w:rPr>
-                <w:rFonts w:ascii="Calibri" w:eastAsia="Times New Roman" w:hAnsi="Calibri" w:cs="Calibri"/>
-                <w:color w:val="000000"/>
-              </w:rPr>
-            </w:pPr>
-          </w:p>
-          <w:p>
-            <w:pPr>
-              <w:cnfStyle w:val="000000000000" w:firstRow="0" w:lastRow="0" w:firstColumn="0" w:lastColumn="0" w:oddVBand="0" w:evenVBand="0" w:oddHBand="0" w:evenHBand="0" w:firstRowFirstColumn="0" w:firstRowLastColumn="0" w:lastRowFirstColumn="0" w:lastRowLastColumn="0"/>
-              <w:rPr>
-                <w:rFonts w:ascii="Calibri" w:eastAsia="Times New Roman" w:hAnsi="Calibri" w:cs="Calibri"/>
-                <w:color w:val="000000"/>
-              </w:rPr>
-            </w:pPr>
-            <w:r>
-              <w:rPr>
-                <w:rFonts w:ascii="Calibri" w:eastAsia="Times New Roman" w:hAnsi="Calibri" w:cs="Calibri"/>
-                <w:color w:val="000000"/>
-              </w:rPr>
-              <w:t>(Required if Sample Type = "Repeat". Otherwise, unused.)</w:t>
-            </w:r>
-          </w:p>
-        </w:tc>
-        <w:tc>
-          <w:tcPr>
-            <w:tcW w:w="2901" w:type="dxa"/>
-            <w:hideMark/>
-          </w:tcPr>
-          <w:p>
-            <w:pPr>
-              <w:cnfStyle w:val="000000000000" w:firstRow="0" w:lastRow="0" w:firstColumn="0" w:lastColumn="0" w:oddVBand="0" w:evenVBand="0" w:oddHBand="0" w:evenHBand="0" w:firstRowFirstColumn="0" w:firstRowLastColumn="0" w:lastRowFirstColumn="0" w:lastRowLastColumn="0"/>
-              <w:rPr>
-                <w:rFonts w:ascii="Calibri" w:eastAsia="Times New Roman" w:hAnsi="Calibri" w:cs="Calibri"/>
-                <w:color w:val="000000"/>
-              </w:rPr>
-            </w:pPr>
-            <w:r>
-              <w:rPr>
-                <w:rFonts w:ascii="Calibri" w:eastAsia="Times New Roman" w:hAnsi="Calibri" w:cs="Calibri"/>
-                <w:color w:val="000000"/>
-              </w:rPr>
-              <w:t>Must select value from list.</w:t>
-            </w:r>
-          </w:p>
-        </w:tc>
-      </w:tr>
-      <w:tr>
-        <w:trPr>
-          <w:cantSplit/>
-          <w:trHeight w:val="20"/>
-        </w:trPr>
-        <w:tc>
-          <w:tcPr>
-            <w:cnfStyle w:val="001000000000" w:firstRow="0" w:lastRow="0" w:firstColumn="1" w:lastColumn="0" w:oddVBand="0" w:evenVBand="0" w:oddHBand="0" w:evenHBand="0" w:firstRowFirstColumn="0" w:firstRowLastColumn="0" w:lastRowFirstColumn="0" w:lastRowLastColumn="0"/>
-            <w:tcW w:w="2695" w:type="dxa"/>
-            <w:noWrap/>
-            <w:hideMark/>
-          </w:tcPr>
-          <w:p>
-            <w:pPr>
-              <w:rPr>
-                <w:rFonts w:ascii="Calibri" w:eastAsia="Times New Roman" w:hAnsi="Calibri" w:cs="Calibri"/>
-                <w:color w:val="000000"/>
-              </w:rPr>
-            </w:pPr>
-            <w:r>
-              <w:rPr>
-                <w:rFonts w:ascii="Calibri" w:eastAsia="Times New Roman" w:hAnsi="Calibri" w:cs="Calibri"/>
-                <w:color w:val="000000"/>
-              </w:rPr>
-              <w:t>Original Lab Sample ID</w:t>
-            </w:r>
-          </w:p>
-        </w:tc>
-        <w:tc>
-          <w:tcPr>
-            <w:tcW w:w="4320" w:type="dxa"/>
-            <w:hideMark/>
-          </w:tcPr>
-          <w:p>
-            <w:pPr>
-              <w:cnfStyle w:val="000000000000" w:firstRow="0" w:lastRow="0" w:firstColumn="0" w:lastColumn="0" w:oddVBand="0" w:evenVBand="0" w:oddHBand="0" w:evenHBand="0" w:firstRowFirstColumn="0" w:firstRowLastColumn="0" w:lastRowFirstColumn="0" w:lastRowLastColumn="0"/>
-              <w:rPr>
-                <w:rFonts w:ascii="Calibri" w:eastAsia="Times New Roman" w:hAnsi="Calibri" w:cs="Calibri"/>
-                <w:color w:val="000000"/>
-              </w:rPr>
-            </w:pPr>
-            <w:r>
-              <w:rPr>
-                <w:rFonts w:ascii="Calibri" w:eastAsia="Times New Roman" w:hAnsi="Calibri" w:cs="Calibri"/>
-                <w:color w:val="000000"/>
-              </w:rPr>
-              <w:t>The identifier for the original sample that this sample replaces.</w:t>
-            </w:r>
-          </w:p>
-          <w:p>
-            <w:pPr>
-              <w:cnfStyle w:val="000000000000" w:firstRow="0" w:lastRow="0" w:firstColumn="0" w:lastColumn="0" w:oddVBand="0" w:evenVBand="0" w:oddHBand="0" w:evenHBand="0" w:firstRowFirstColumn="0" w:firstRowLastColumn="0" w:lastRowFirstColumn="0" w:lastRowLastColumn="0"/>
-              <w:rPr>
-                <w:rFonts w:ascii="Calibri" w:eastAsia="Times New Roman" w:hAnsi="Calibri" w:cs="Calibri"/>
-                <w:color w:val="000000"/>
-              </w:rPr>
-            </w:pPr>
-          </w:p>
-          <w:p>
-            <w:pPr>
-              <w:cnfStyle w:val="000000000000" w:firstRow="0" w:lastRow="0" w:firstColumn="0" w:lastColumn="0" w:oddVBand="0" w:evenVBand="0" w:oddHBand="0" w:evenHBand="0" w:firstRowFirstColumn="0" w:firstRowLastColumn="0" w:lastRowFirstColumn="0" w:lastRowLastColumn="0"/>
-              <w:rPr>
-                <w:rFonts w:ascii="Calibri" w:eastAsia="Times New Roman" w:hAnsi="Calibri" w:cs="Calibri"/>
-                <w:color w:val="000000"/>
-              </w:rPr>
-            </w:pPr>
-            <w:r>
-              <w:rPr>
-                <w:rFonts w:ascii="Calibri" w:eastAsia="Times New Roman" w:hAnsi="Calibri" w:cs="Calibri"/>
-                <w:color w:val="000000"/>
-              </w:rPr>
-              <w:t>(Required if Sample Type = "Repeat". Otherwise, unused.)</w:t>
-            </w:r>
-          </w:p>
-        </w:tc>
-        <w:tc>
-          <w:tcPr>
-            <w:tcW w:w="2901" w:type="dxa"/>
-            <w:hideMark/>
-          </w:tcPr>
-          <w:p>
-            <w:pPr>
-              <w:cnfStyle w:val="000000000000" w:firstRow="0" w:lastRow="0" w:firstColumn="0" w:lastColumn="0" w:oddVBand="0" w:evenVBand="0" w:oddHBand="0" w:evenHBand="0" w:firstRowFirstColumn="0" w:firstRowLastColumn="0" w:lastRowFirstColumn="0" w:lastRowLastColumn="0"/>
-              <w:rPr>
-                <w:rFonts w:ascii="Calibri" w:eastAsia="Times New Roman" w:hAnsi="Calibri" w:cs="Calibri"/>
-                <w:color w:val="000000"/>
-              </w:rPr>
-            </w:pPr>
-            <w:r>
-              <w:rPr>
-                <w:rFonts w:ascii="Calibri" w:eastAsia="Times New Roman" w:hAnsi="Calibri" w:cs="Calibri"/>
-                <w:color w:val="000000"/>
-              </w:rPr>
-              <w:t>Must not be longer than 20 characters.</w:t>
-            </w:r>
-          </w:p>
-        </w:tc>
-      </w:tr>
-      <w:tr>
-        <w:trPr>
-          <w:cantSplit/>
-          <w:trHeight w:val="20"/>
-        </w:trPr>
-        <w:tc>
-          <w:tcPr>
-            <w:cnfStyle w:val="001000000000" w:firstRow="0" w:lastRow="0" w:firstColumn="1" w:lastColumn="0" w:oddVBand="0" w:evenVBand="0" w:oddHBand="0" w:evenHBand="0" w:firstRowFirstColumn="0" w:firstRowLastColumn="0" w:lastRowFirstColumn="0" w:lastRowLastColumn="0"/>
-            <w:tcW w:w="2695" w:type="dxa"/>
-            <w:noWrap/>
-            <w:hideMark/>
-          </w:tcPr>
-          <w:p>
-            <w:pPr>
-              <w:rPr>
-                <w:rFonts w:ascii="Calibri" w:eastAsia="Times New Roman" w:hAnsi="Calibri" w:cs="Calibri"/>
-                <w:color w:val="000000"/>
-              </w:rPr>
-            </w:pPr>
-            <w:r>
-              <w:rPr>
-                <w:rFonts w:ascii="Calibri" w:eastAsia="Times New Roman" w:hAnsi="Calibri" w:cs="Calibri"/>
-                <w:color w:val="000000"/>
-              </w:rPr>
-              <w:t xml:space="preserve">Original </w:t>
-            </w:r>
-            <w:r>
-              <w:rPr>
-                <w:rFonts w:ascii="Calibri" w:eastAsia="Times New Roman" w:hAnsi="Calibri" w:cs="Calibri"/>
-                <w:color w:val="000000"/>
-              </w:rPr>
-              <w:t>Sample Collection Date</w:t>
-            </w:r>
-          </w:p>
-        </w:tc>
-        <w:tc>
-          <w:tcPr>
-            <w:tcW w:w="4320" w:type="dxa"/>
-            <w:hideMark/>
-          </w:tcPr>
-          <w:p>
-            <w:pPr>
-              <w:cnfStyle w:val="000000000000" w:firstRow="0" w:lastRow="0" w:firstColumn="0" w:lastColumn="0" w:oddVBand="0" w:evenVBand="0" w:oddHBand="0" w:evenHBand="0" w:firstRowFirstColumn="0" w:firstRowLastColumn="0" w:lastRowFirstColumn="0" w:lastRowLastColumn="0"/>
-              <w:rPr>
-                <w:rFonts w:ascii="Calibri" w:eastAsia="Times New Roman" w:hAnsi="Calibri" w:cs="Calibri"/>
-                <w:color w:val="000000"/>
-              </w:rPr>
-            </w:pPr>
-            <w:r>
-              <w:rPr>
-                <w:rFonts w:ascii="Calibri" w:eastAsia="Times New Roman" w:hAnsi="Calibri" w:cs="Calibri"/>
-                <w:color w:val="000000"/>
-              </w:rPr>
               <w:t>The calendar date when the original sample was collected.</w:t>
             </w:r>
           </w:p>
@@ -1361,7 +1120,21 @@
                 <w:rFonts w:ascii="Calibri" w:eastAsia="Times New Roman" w:hAnsi="Calibri" w:cs="Calibri"/>
                 <w:color w:val="000000"/>
               </w:rPr>
-              <w:t>(Required if Sample Type = "Repeat". Otherwise, unused.)</w:t>
+              <w:t xml:space="preserve">(Required if Sample Type </w:t>
+            </w:r>
+            <w:r>
+              <w:rPr>
+                <w:rFonts w:ascii="Calibri" w:eastAsia="Times New Roman" w:hAnsi="Calibri" w:cs="Calibri"/>
+                <w:color w:val="000000"/>
+              </w:rPr>
+              <w:t xml:space="preserve">is </w:t>
+            </w:r>
+            <w:r>
+              <w:rPr>
+                <w:rFonts w:ascii="Calibri" w:eastAsia="Times New Roman" w:hAnsi="Calibri" w:cs="Calibri"/>
+                <w:color w:val="000000"/>
+              </w:rPr>
+              <w:t>Repeat. Otherwise, unused.)</w:t>
             </w:r>
           </w:p>
         </w:tc>

</xml_diff>

<commit_message>
Add Collection Address field
</commit_message>
<xml_diff>
--- a/specs/Coliform-column-messages.docx
+++ b/specs/Coliform-column-messages.docx
@@ -939,104 +939,143 @@
             <w:cnfStyle w:val="001000000000" w:firstRow="0" w:lastRow="0" w:firstColumn="1" w:lastColumn="0" w:oddVBand="0" w:evenVBand="0" w:oddHBand="0" w:evenHBand="0" w:firstRowFirstColumn="0" w:firstRowLastColumn="0" w:lastRowFirstColumn="0" w:lastRowLastColumn="0"/>
             <w:tcW w:w="2695" w:type="dxa"/>
             <w:noWrap/>
-            <w:hideMark/>
-          </w:tcPr>
-          <w:p>
-            <w:pPr>
-              <w:rPr>
-                <w:rFonts w:ascii="Calibri" w:eastAsia="Times New Roman" w:hAnsi="Calibri" w:cs="Calibri"/>
-                <w:color w:val="000000"/>
-              </w:rPr>
-            </w:pPr>
-            <w:r>
-              <w:rPr>
-                <w:rFonts w:ascii="Calibri" w:eastAsia="Times New Roman" w:hAnsi="Calibri" w:cs="Calibri"/>
-                <w:color w:val="000000"/>
-              </w:rPr>
-              <w:t>Original Lab Sample ID</w:t>
+          </w:tcPr>
+          <w:p>
+            <w:pPr>
+              <w:rPr>
+                <w:rFonts w:ascii="Calibri" w:eastAsia="Times New Roman" w:hAnsi="Calibri" w:cs="Calibri"/>
+                <w:color w:val="000000"/>
+              </w:rPr>
+            </w:pPr>
+            <w:r>
+              <w:rPr>
+                <w:rFonts w:ascii="Calibri" w:eastAsia="Times New Roman" w:hAnsi="Calibri" w:cs="Calibri"/>
+                <w:color w:val="000000"/>
+              </w:rPr>
+              <w:t>Collection Address</w:t>
             </w:r>
           </w:p>
         </w:tc>
         <w:tc>
           <w:tcPr>
             <w:tcW w:w="4320" w:type="dxa"/>
-            <w:hideMark/>
-          </w:tcPr>
-          <w:p>
-            <w:pPr>
-              <w:cnfStyle w:val="000000000000" w:firstRow="0" w:lastRow="0" w:firstColumn="0" w:lastColumn="0" w:oddVBand="0" w:evenVBand="0" w:oddHBand="0" w:evenHBand="0" w:firstRowFirstColumn="0" w:firstRowLastColumn="0" w:lastRowFirstColumn="0" w:lastRowLastColumn="0"/>
-              <w:rPr>
-                <w:rFonts w:ascii="Calibri" w:eastAsia="Times New Roman" w:hAnsi="Calibri" w:cs="Calibri"/>
-                <w:color w:val="000000"/>
-              </w:rPr>
-            </w:pPr>
-            <w:r>
-              <w:rPr>
-                <w:rFonts w:ascii="Calibri" w:eastAsia="Times New Roman" w:hAnsi="Calibri" w:cs="Calibri"/>
-                <w:color w:val="000000"/>
-              </w:rPr>
-              <w:t>The identifier for the original sample that this sample replaces.</w:t>
-            </w:r>
-          </w:p>
-          <w:p>
-            <w:pPr>
-              <w:cnfStyle w:val="000000000000" w:firstRow="0" w:lastRow="0" w:firstColumn="0" w:lastColumn="0" w:oddVBand="0" w:evenVBand="0" w:oddHBand="0" w:evenHBand="0" w:firstRowFirstColumn="0" w:firstRowLastColumn="0" w:lastRowFirstColumn="0" w:lastRowLastColumn="0"/>
-              <w:rPr>
-                <w:rFonts w:ascii="Calibri" w:eastAsia="Times New Roman" w:hAnsi="Calibri" w:cs="Calibri"/>
-                <w:color w:val="000000"/>
-              </w:rPr>
-            </w:pPr>
-          </w:p>
-          <w:p>
-            <w:pPr>
-              <w:cnfStyle w:val="000000000000" w:firstRow="0" w:lastRow="0" w:firstColumn="0" w:lastColumn="0" w:oddVBand="0" w:evenVBand="0" w:oddHBand="0" w:evenHBand="0" w:firstRowFirstColumn="0" w:firstRowLastColumn="0" w:lastRowFirstColumn="0" w:lastRowLastColumn="0"/>
-              <w:rPr>
-                <w:rFonts w:ascii="Calibri" w:eastAsia="Times New Roman" w:hAnsi="Calibri" w:cs="Calibri"/>
-                <w:color w:val="000000"/>
-              </w:rPr>
-            </w:pPr>
-            <w:r>
-              <w:rPr>
-                <w:rFonts w:ascii="Calibri" w:eastAsia="Times New Roman" w:hAnsi="Calibri" w:cs="Calibri"/>
-                <w:color w:val="000000"/>
-              </w:rPr>
-              <w:t xml:space="preserve">(Required if Sample Type </w:t>
-            </w:r>
-            <w:r>
-              <w:rPr>
-                <w:rFonts w:ascii="Calibri" w:eastAsia="Times New Roman" w:hAnsi="Calibri" w:cs="Calibri"/>
-                <w:color w:val="000000"/>
-              </w:rPr>
-              <w:t>is</w:t>
-            </w:r>
-            <w:r>
-              <w:rPr>
-                <w:rFonts w:ascii="Calibri" w:eastAsia="Times New Roman" w:hAnsi="Calibri" w:cs="Calibri"/>
-                <w:color w:val="000000"/>
-              </w:rPr>
-              <w:t xml:space="preserve"> Repeat. Otherwise, unused.)</w:t>
+          </w:tcPr>
+          <w:p>
+            <w:pPr>
+              <w:cnfStyle w:val="000000000000" w:firstRow="0" w:lastRow="0" w:firstColumn="0" w:lastColumn="0" w:oddVBand="0" w:evenVBand="0" w:oddHBand="0" w:evenHBand="0" w:firstRowFirstColumn="0" w:firstRowLastColumn="0" w:lastRowFirstColumn="0" w:lastRowLastColumn="0"/>
+              <w:rPr>
+                <w:rFonts w:ascii="Calibri" w:eastAsia="Times New Roman" w:hAnsi="Calibri" w:cs="Calibri"/>
+                <w:color w:val="000000"/>
+              </w:rPr>
+            </w:pPr>
+            <w:r>
+              <w:rPr>
+                <w:rFonts w:ascii="Calibri" w:eastAsia="Times New Roman" w:hAnsi="Calibri" w:cs="Calibri"/>
+                <w:color w:val="000000"/>
+              </w:rPr>
+              <w:t xml:space="preserve">The </w:t>
+            </w:r>
+            <w:r>
+              <w:rPr>
+                <w:rFonts w:ascii="Calibri" w:eastAsia="Times New Roman" w:hAnsi="Calibri" w:cs="Calibri"/>
+                <w:color w:val="000000"/>
+              </w:rPr>
+              <w:t>physical address of the sample collection sit</w:t>
+            </w:r>
+            <w:r>
+              <w:rPr>
+                <w:rFonts w:ascii="Calibri" w:eastAsia="Times New Roman" w:hAnsi="Calibri" w:cs="Calibri"/>
+                <w:color w:val="000000"/>
+              </w:rPr>
+              <w:t>e</w:t>
+            </w:r>
+            <w:r>
+              <w:rPr>
+                <w:rFonts w:ascii="Calibri" w:eastAsia="Times New Roman" w:hAnsi="Calibri" w:cs="Calibri"/>
+                <w:color w:val="000000"/>
+              </w:rPr>
+              <w:t>.</w:t>
+            </w:r>
+          </w:p>
+          <w:p>
+            <w:pPr>
+              <w:cnfStyle w:val="000000000000" w:firstRow="0" w:lastRow="0" w:firstColumn="0" w:lastColumn="0" w:oddVBand="0" w:evenVBand="0" w:oddHBand="0" w:evenHBand="0" w:firstRowFirstColumn="0" w:firstRowLastColumn="0" w:lastRowFirstColumn="0" w:lastRowLastColumn="0"/>
+              <w:rPr>
+                <w:rFonts w:ascii="Calibri" w:eastAsia="Times New Roman" w:hAnsi="Calibri" w:cs="Calibri"/>
+                <w:color w:val="000000"/>
+              </w:rPr>
+            </w:pPr>
+          </w:p>
+          <w:p>
+            <w:pPr>
+              <w:cnfStyle w:val="000000000000" w:firstRow="0" w:lastRow="0" w:firstColumn="0" w:lastColumn="0" w:oddVBand="0" w:evenVBand="0" w:oddHBand="0" w:evenHBand="0" w:firstRowFirstColumn="0" w:firstRowLastColumn="0" w:lastRowFirstColumn="0" w:lastRowLastColumn="0"/>
+              <w:rPr>
+                <w:rFonts w:ascii="Calibri" w:eastAsia="Times New Roman" w:hAnsi="Calibri" w:cs="Calibri"/>
+                <w:color w:val="000000"/>
+              </w:rPr>
+            </w:pPr>
+            <w:r>
+              <w:rPr>
+                <w:rFonts w:ascii="Calibri" w:eastAsia="Times New Roman" w:hAnsi="Calibri" w:cs="Calibri"/>
+                <w:color w:val="000000"/>
+              </w:rPr>
+              <w:t>(Optional</w:t>
+            </w:r>
+            <w:r>
+              <w:rPr>
+                <w:rFonts w:ascii="Calibri" w:eastAsia="Times New Roman" w:hAnsi="Calibri" w:cs="Calibri"/>
+                <w:color w:val="000000"/>
+              </w:rPr>
+              <w:t xml:space="preserve">, </w:t>
+            </w:r>
+            <w:r>
+              <w:rPr>
+                <w:rFonts w:ascii="Calibri" w:eastAsia="Times New Roman" w:hAnsi="Calibri" w:cs="Calibri"/>
+                <w:color w:val="000000"/>
+              </w:rPr>
+              <w:t>20</w:t>
+            </w:r>
+            <w:r>
+              <w:rPr>
+                <w:rFonts w:ascii="Calibri" w:eastAsia="Times New Roman" w:hAnsi="Calibri" w:cs="Calibri"/>
+                <w:color w:val="000000"/>
+              </w:rPr>
+              <w:t>0 characters max.)</w:t>
             </w:r>
           </w:p>
         </w:tc>
         <w:tc>
           <w:tcPr>
             <w:tcW w:w="2901" w:type="dxa"/>
-            <w:hideMark/>
-          </w:tcPr>
-          <w:p>
-            <w:pPr>
-              <w:cnfStyle w:val="000000000000" w:firstRow="0" w:lastRow="0" w:firstColumn="0" w:lastColumn="0" w:oddVBand="0" w:evenVBand="0" w:oddHBand="0" w:evenHBand="0" w:firstRowFirstColumn="0" w:firstRowLastColumn="0" w:lastRowFirstColumn="0" w:lastRowLastColumn="0"/>
-              <w:rPr>
-                <w:rFonts w:ascii="Calibri" w:eastAsia="Times New Roman" w:hAnsi="Calibri" w:cs="Calibri"/>
-                <w:color w:val="000000"/>
-              </w:rPr>
-            </w:pPr>
-            <w:r>
-              <w:rPr>
-                <w:rFonts w:ascii="Calibri" w:eastAsia="Times New Roman" w:hAnsi="Calibri" w:cs="Calibri"/>
-                <w:color w:val="000000"/>
-              </w:rPr>
-              <w:t>Must not be longer than 20 characters.</w:t>
+          </w:tcPr>
+          <w:p>
+            <w:pPr>
+              <w:cnfStyle w:val="000000000000" w:firstRow="0" w:lastRow="0" w:firstColumn="0" w:lastColumn="0" w:oddVBand="0" w:evenVBand="0" w:oddHBand="0" w:evenHBand="0" w:firstRowFirstColumn="0" w:firstRowLastColumn="0" w:lastRowFirstColumn="0" w:lastRowLastColumn="0"/>
+              <w:rPr>
+                <w:rFonts w:ascii="Calibri" w:eastAsia="Times New Roman" w:hAnsi="Calibri" w:cs="Calibri"/>
+                <w:color w:val="000000"/>
+              </w:rPr>
+            </w:pPr>
+            <w:r>
+              <w:rPr>
+                <w:rFonts w:ascii="Calibri" w:eastAsia="Times New Roman" w:hAnsi="Calibri" w:cs="Calibri"/>
+                <w:color w:val="000000"/>
+              </w:rPr>
+              <w:t xml:space="preserve">Must not be longer than </w:t>
+            </w:r>
+            <w:r>
+              <w:rPr>
+                <w:rFonts w:ascii="Calibri" w:eastAsia="Times New Roman" w:hAnsi="Calibri" w:cs="Calibri"/>
+                <w:color w:val="000000"/>
+              </w:rPr>
+              <w:t>20</w:t>
+            </w:r>
+            <w:r>
+              <w:rPr>
+                <w:rFonts w:ascii="Calibri" w:eastAsia="Times New Roman" w:hAnsi="Calibri" w:cs="Calibri"/>
+                <w:color w:val="000000"/>
+              </w:rPr>
+              <w:t>0 characters.</w:t>
             </w:r>
           </w:p>
         </w:tc>
@@ -1066,6 +1105,118 @@
                 <w:color w:val="000000"/>
               </w:rPr>
               <w:lastRenderedPageBreak/>
+              <w:t>Original Lab Sample ID</w:t>
+            </w:r>
+          </w:p>
+        </w:tc>
+        <w:tc>
+          <w:tcPr>
+            <w:tcW w:w="4320" w:type="dxa"/>
+            <w:hideMark/>
+          </w:tcPr>
+          <w:p>
+            <w:pPr>
+              <w:cnfStyle w:val="000000000000" w:firstRow="0" w:lastRow="0" w:firstColumn="0" w:lastColumn="0" w:oddVBand="0" w:evenVBand="0" w:oddHBand="0" w:evenHBand="0" w:firstRowFirstColumn="0" w:firstRowLastColumn="0" w:lastRowFirstColumn="0" w:lastRowLastColumn="0"/>
+              <w:rPr>
+                <w:rFonts w:ascii="Calibri" w:eastAsia="Times New Roman" w:hAnsi="Calibri" w:cs="Calibri"/>
+                <w:color w:val="000000"/>
+              </w:rPr>
+            </w:pPr>
+            <w:r>
+              <w:rPr>
+                <w:rFonts w:ascii="Calibri" w:eastAsia="Times New Roman" w:hAnsi="Calibri" w:cs="Calibri"/>
+                <w:color w:val="000000"/>
+              </w:rPr>
+              <w:t>The identifier for the original sample that this sample replaces.</w:t>
+            </w:r>
+          </w:p>
+          <w:p>
+            <w:pPr>
+              <w:cnfStyle w:val="000000000000" w:firstRow="0" w:lastRow="0" w:firstColumn="0" w:lastColumn="0" w:oddVBand="0" w:evenVBand="0" w:oddHBand="0" w:evenHBand="0" w:firstRowFirstColumn="0" w:firstRowLastColumn="0" w:lastRowFirstColumn="0" w:lastRowLastColumn="0"/>
+              <w:rPr>
+                <w:rFonts w:ascii="Calibri" w:eastAsia="Times New Roman" w:hAnsi="Calibri" w:cs="Calibri"/>
+                <w:color w:val="000000"/>
+              </w:rPr>
+            </w:pPr>
+          </w:p>
+          <w:p>
+            <w:pPr>
+              <w:cnfStyle w:val="000000000000" w:firstRow="0" w:lastRow="0" w:firstColumn="0" w:lastColumn="0" w:oddVBand="0" w:evenVBand="0" w:oddHBand="0" w:evenHBand="0" w:firstRowFirstColumn="0" w:firstRowLastColumn="0" w:lastRowFirstColumn="0" w:lastRowLastColumn="0"/>
+              <w:rPr>
+                <w:rFonts w:ascii="Calibri" w:eastAsia="Times New Roman" w:hAnsi="Calibri" w:cs="Calibri"/>
+                <w:color w:val="000000"/>
+              </w:rPr>
+            </w:pPr>
+            <w:r>
+              <w:rPr>
+                <w:rFonts w:ascii="Calibri" w:eastAsia="Times New Roman" w:hAnsi="Calibri" w:cs="Calibri"/>
+                <w:color w:val="000000"/>
+              </w:rPr>
+              <w:t xml:space="preserve">(Required if Sample Type </w:t>
+            </w:r>
+            <w:r>
+              <w:rPr>
+                <w:rFonts w:ascii="Calibri" w:eastAsia="Times New Roman" w:hAnsi="Calibri" w:cs="Calibri"/>
+                <w:color w:val="000000"/>
+              </w:rPr>
+              <w:t>is</w:t>
+            </w:r>
+            <w:r>
+              <w:rPr>
+                <w:rFonts w:ascii="Calibri" w:eastAsia="Times New Roman" w:hAnsi="Calibri" w:cs="Calibri"/>
+                <w:color w:val="000000"/>
+              </w:rPr>
+              <w:t xml:space="preserve"> Repeat. Otherwise, unused.)</w:t>
+            </w:r>
+          </w:p>
+        </w:tc>
+        <w:tc>
+          <w:tcPr>
+            <w:tcW w:w="2901" w:type="dxa"/>
+            <w:hideMark/>
+          </w:tcPr>
+          <w:p>
+            <w:pPr>
+              <w:cnfStyle w:val="000000000000" w:firstRow="0" w:lastRow="0" w:firstColumn="0" w:lastColumn="0" w:oddVBand="0" w:evenVBand="0" w:oddHBand="0" w:evenHBand="0" w:firstRowFirstColumn="0" w:firstRowLastColumn="0" w:lastRowFirstColumn="0" w:lastRowLastColumn="0"/>
+              <w:rPr>
+                <w:rFonts w:ascii="Calibri" w:eastAsia="Times New Roman" w:hAnsi="Calibri" w:cs="Calibri"/>
+                <w:color w:val="000000"/>
+              </w:rPr>
+            </w:pPr>
+            <w:r>
+              <w:rPr>
+                <w:rFonts w:ascii="Calibri" w:eastAsia="Times New Roman" w:hAnsi="Calibri" w:cs="Calibri"/>
+                <w:color w:val="000000"/>
+              </w:rPr>
+              <w:t>Must not be longer than 20 characters.</w:t>
+            </w:r>
+          </w:p>
+        </w:tc>
+      </w:tr>
+      <w:tr>
+        <w:trPr>
+          <w:cantSplit/>
+          <w:trHeight w:val="20"/>
+        </w:trPr>
+        <w:tc>
+          <w:tcPr>
+            <w:cnfStyle w:val="001000000000" w:firstRow="0" w:lastRow="0" w:firstColumn="1" w:lastColumn="0" w:oddVBand="0" w:evenVBand="0" w:oddHBand="0" w:evenHBand="0" w:firstRowFirstColumn="0" w:firstRowLastColumn="0" w:lastRowFirstColumn="0" w:lastRowLastColumn="0"/>
+            <w:tcW w:w="2695" w:type="dxa"/>
+            <w:noWrap/>
+            <w:hideMark/>
+          </w:tcPr>
+          <w:p>
+            <w:pPr>
+              <w:rPr>
+                <w:rFonts w:ascii="Calibri" w:eastAsia="Times New Roman" w:hAnsi="Calibri" w:cs="Calibri"/>
+                <w:color w:val="000000"/>
+              </w:rPr>
+            </w:pPr>
+            <w:r>
+              <w:rPr>
+                <w:rFonts w:ascii="Calibri" w:eastAsia="Times New Roman" w:hAnsi="Calibri" w:cs="Calibri"/>
+                <w:color w:val="000000"/>
+              </w:rPr>
               <w:t xml:space="preserve">Original </w:t>
             </w:r>
             <w:r>

</xml_diff>

<commit_message>
Make Sample Collection Time required; format time as military time
Also fixed formatting not being applied to new rows
and updated documentation

#19
</commit_message>
<xml_diff>
--- a/specs/Coliform-column-messages.docx
+++ b/specs/Coliform-column-messages.docx
@@ -1,6 +1,6 @@
 
 <file path=word/document.xml><?xml version="1.0" encoding="utf-8"?>
-<w:document xmlns:wpc="http://schemas.microsoft.com/office/word/2010/wordprocessingCanvas" xmlns:cx="http://schemas.microsoft.com/office/drawing/2014/chartex" xmlns:cx1="http://schemas.microsoft.com/office/drawing/2015/9/8/chartex" xmlns:cx2="http://schemas.microsoft.com/office/drawing/2015/10/21/chartex" xmlns:cx3="http://schemas.microsoft.com/office/drawing/2016/5/9/chartex" xmlns:cx4="http://schemas.microsoft.com/office/drawing/2016/5/10/chartex" xmlns:cx5="http://schemas.microsoft.com/office/drawing/2016/5/11/chartex" xmlns:cx6="http://schemas.microsoft.com/office/drawing/2016/5/12/chartex" xmlns:cx7="http://schemas.microsoft.com/office/drawing/2016/5/13/chartex" xmlns:cx8="http://schemas.microsoft.com/office/drawing/2016/5/14/chartex" xmlns:mc="http://schemas.openxmlformats.org/markup-compatibility/2006" xmlns:aink="http://schemas.microsoft.com/office/drawing/2016/ink" xmlns:am3d="http://schemas.microsoft.com/office/drawing/2017/model3d" xmlns:o="urn:schemas-microsoft-com:office:office" xmlns:r="http://schemas.openxmlformats.org/officeDocument/2006/relationships" xmlns:m="http://schemas.openxmlformats.org/officeDocument/2006/math" xmlns:v="urn:schemas-microsoft-com:vml" xmlns:wp14="http://schemas.microsoft.com/office/word/2010/wordprocessingDrawing" xmlns:wp="http://schemas.openxmlformats.org/drawingml/2006/wordprocessingDrawing" xmlns:w10="urn:schemas-microsoft-com:office:word" xmlns:w="http://schemas.openxmlformats.org/wordprocessingml/2006/main" xmlns:w14="http://schemas.microsoft.com/office/word/2010/wordml" xmlns:w15="http://schemas.microsoft.com/office/word/2012/wordml" xmlns:w16cex="http://schemas.microsoft.com/office/word/2018/wordml/cex" xmlns:w16cid="http://schemas.microsoft.com/office/word/2016/wordml/cid" xmlns:w16="http://schemas.microsoft.com/office/word/2018/wordml" xmlns:w16se="http://schemas.microsoft.com/office/word/2015/wordml/symex" xmlns:wpg="http://schemas.microsoft.com/office/word/2010/wordprocessingGroup" xmlns:wpi="http://schemas.microsoft.com/office/word/2010/wordprocessingInk" xmlns:wne="http://schemas.microsoft.com/office/word/2006/wordml" xmlns:wps="http://schemas.microsoft.com/office/word/2010/wordprocessingShape" mc:Ignorable="w14 w15 w16se w16cid w16 w16cex wp14">
+<w:document xmlns:wpc="http://schemas.microsoft.com/office/word/2010/wordprocessingCanvas" xmlns:cx="http://schemas.microsoft.com/office/drawing/2014/chartex" xmlns:cx1="http://schemas.microsoft.com/office/drawing/2015/9/8/chartex" xmlns:cx2="http://schemas.microsoft.com/office/drawing/2015/10/21/chartex" xmlns:cx3="http://schemas.microsoft.com/office/drawing/2016/5/9/chartex" xmlns:cx4="http://schemas.microsoft.com/office/drawing/2016/5/10/chartex" xmlns:cx5="http://schemas.microsoft.com/office/drawing/2016/5/11/chartex" xmlns:cx6="http://schemas.microsoft.com/office/drawing/2016/5/12/chartex" xmlns:cx7="http://schemas.microsoft.com/office/drawing/2016/5/13/chartex" xmlns:cx8="http://schemas.microsoft.com/office/drawing/2016/5/14/chartex" xmlns:mc="http://schemas.openxmlformats.org/markup-compatibility/2006" xmlns:aink="http://schemas.microsoft.com/office/drawing/2016/ink" xmlns:am3d="http://schemas.microsoft.com/office/drawing/2017/model3d" xmlns:o="urn:schemas-microsoft-com:office:office" xmlns:r="http://schemas.openxmlformats.org/officeDocument/2006/relationships" xmlns:m="http://schemas.openxmlformats.org/officeDocument/2006/math" xmlns:v="urn:schemas-microsoft-com:vml" xmlns:wp14="http://schemas.microsoft.com/office/word/2010/wordprocessingDrawing" xmlns:wp="http://schemas.openxmlformats.org/drawingml/2006/wordprocessingDrawing" xmlns:w10="urn:schemas-microsoft-com:office:word" xmlns:w="http://schemas.openxmlformats.org/wordprocessingml/2006/main" xmlns:w14="http://schemas.microsoft.com/office/word/2010/wordml" xmlns:w15="http://schemas.microsoft.com/office/word/2012/wordml" xmlns:w16cex="http://schemas.microsoft.com/office/word/2018/wordml/cex" xmlns:w16cid="http://schemas.microsoft.com/office/word/2016/wordml/cid" xmlns:w16="http://schemas.microsoft.com/office/word/2018/wordml" xmlns:w16sdtdh="http://schemas.microsoft.com/office/word/2020/wordml/sdtdatahash" xmlns:w16se="http://schemas.microsoft.com/office/word/2015/wordml/symex" xmlns:wpg="http://schemas.microsoft.com/office/word/2010/wordprocessingGroup" xmlns:wpi="http://schemas.microsoft.com/office/word/2010/wordprocessingInk" xmlns:wne="http://schemas.microsoft.com/office/word/2006/wordml" xmlns:wps="http://schemas.microsoft.com/office/word/2010/wordprocessingShape" mc:Ignorable="w14 w15 w16se w16cid w16 w16cex w16sdtdh wp14">
   <w:body>
     <w:p>
       <w:pPr>
@@ -728,62 +728,55 @@
               </w:rPr>
               <w:t>The local time when collection of the sample was finished.</w:t>
             </w:r>
-            <w:r>
-              <w:rPr>
-                <w:rFonts w:ascii="Calibri" w:eastAsia="Times New Roman" w:hAnsi="Calibri" w:cs="Calibri"/>
-                <w:color w:val="000000"/>
-              </w:rPr>
-              <w:t xml:space="preserve"> </w:t>
-            </w:r>
-          </w:p>
-          <w:p>
-            <w:pPr>
-              <w:cnfStyle w:val="000000000000" w:firstRow="0" w:lastRow="0" w:firstColumn="0" w:lastColumn="0" w:oddVBand="0" w:evenVBand="0" w:oddHBand="0" w:evenHBand="0" w:firstRowFirstColumn="0" w:firstRowLastColumn="0" w:lastRowFirstColumn="0" w:lastRowLastColumn="0"/>
-              <w:rPr>
-                <w:rFonts w:ascii="Calibri" w:eastAsia="Times New Roman" w:hAnsi="Calibri" w:cs="Calibri"/>
-                <w:color w:val="000000"/>
-              </w:rPr>
-            </w:pPr>
-          </w:p>
-          <w:p>
-            <w:pPr>
-              <w:cnfStyle w:val="000000000000" w:firstRow="0" w:lastRow="0" w:firstColumn="0" w:lastColumn="0" w:oddVBand="0" w:evenVBand="0" w:oddHBand="0" w:evenHBand="0" w:firstRowFirstColumn="0" w:firstRowLastColumn="0" w:lastRowFirstColumn="0" w:lastRowLastColumn="0"/>
-              <w:rPr>
-                <w:rFonts w:ascii="Calibri" w:eastAsia="Times New Roman" w:hAnsi="Calibri" w:cs="Calibri"/>
-                <w:color w:val="000000"/>
-              </w:rPr>
-            </w:pPr>
-            <w:r>
-              <w:rPr>
-                <w:rFonts w:ascii="Calibri" w:eastAsia="Times New Roman" w:hAnsi="Calibri" w:cs="Calibri"/>
-                <w:color w:val="000000"/>
-              </w:rPr>
-              <w:t>Enter as a time, e.g., "1 pm" or "1:00 pm" or "13:00".</w:t>
-            </w:r>
-          </w:p>
-          <w:p>
-            <w:pPr>
-              <w:cnfStyle w:val="000000000000" w:firstRow="0" w:lastRow="0" w:firstColumn="0" w:lastColumn="0" w:oddVBand="0" w:evenVBand="0" w:oddHBand="0" w:evenHBand="0" w:firstRowFirstColumn="0" w:firstRowLastColumn="0" w:lastRowFirstColumn="0" w:lastRowLastColumn="0"/>
-              <w:rPr>
-                <w:rFonts w:ascii="Calibri" w:eastAsia="Times New Roman" w:hAnsi="Calibri" w:cs="Calibri"/>
-                <w:color w:val="000000"/>
-              </w:rPr>
-            </w:pPr>
-          </w:p>
-          <w:p>
-            <w:pPr>
-              <w:cnfStyle w:val="000000000000" w:firstRow="0" w:lastRow="0" w:firstColumn="0" w:lastColumn="0" w:oddVBand="0" w:evenVBand="0" w:oddHBand="0" w:evenHBand="0" w:firstRowFirstColumn="0" w:firstRowLastColumn="0" w:lastRowFirstColumn="0" w:lastRowLastColumn="0"/>
-              <w:rPr>
-                <w:rFonts w:ascii="Calibri" w:eastAsia="Times New Roman" w:hAnsi="Calibri" w:cs="Calibri"/>
-                <w:color w:val="000000"/>
-              </w:rPr>
-            </w:pPr>
-            <w:r>
-              <w:rPr>
-                <w:rFonts w:ascii="Calibri" w:eastAsia="Times New Roman" w:hAnsi="Calibri" w:cs="Calibri"/>
-                <w:color w:val="000000"/>
-              </w:rPr>
-              <w:t>(Optional.)</w:t>
+          </w:p>
+          <w:p>
+            <w:pPr>
+              <w:cnfStyle w:val="000000000000" w:firstRow="0" w:lastRow="0" w:firstColumn="0" w:lastColumn="0" w:oddVBand="0" w:evenVBand="0" w:oddHBand="0" w:evenHBand="0" w:firstRowFirstColumn="0" w:firstRowLastColumn="0" w:lastRowFirstColumn="0" w:lastRowLastColumn="0"/>
+              <w:rPr>
+                <w:rFonts w:ascii="Calibri" w:eastAsia="Times New Roman" w:hAnsi="Calibri" w:cs="Calibri"/>
+                <w:color w:val="000000"/>
+              </w:rPr>
+            </w:pPr>
+          </w:p>
+          <w:p>
+            <w:pPr>
+              <w:cnfStyle w:val="000000000000" w:firstRow="0" w:lastRow="0" w:firstColumn="0" w:lastColumn="0" w:oddVBand="0" w:evenVBand="0" w:oddHBand="0" w:evenHBand="0" w:firstRowFirstColumn="0" w:firstRowLastColumn="0" w:lastRowFirstColumn="0" w:lastRowLastColumn="0"/>
+              <w:rPr>
+                <w:rFonts w:ascii="Calibri" w:eastAsia="Times New Roman" w:hAnsi="Calibri" w:cs="Calibri"/>
+                <w:color w:val="000000"/>
+              </w:rPr>
+            </w:pPr>
+            <w:r>
+              <w:rPr>
+                <w:rFonts w:ascii="Calibri" w:eastAsia="Times New Roman" w:hAnsi="Calibri" w:cs="Calibri"/>
+                <w:color w:val="000000"/>
+              </w:rPr>
+              <w:t>Enter as a time, e.g., "13:00" or "1 pm" or "1:00 pm".</w:t>
+            </w:r>
+          </w:p>
+          <w:p>
+            <w:pPr>
+              <w:cnfStyle w:val="000000000000" w:firstRow="0" w:lastRow="0" w:firstColumn="0" w:lastColumn="0" w:oddVBand="0" w:evenVBand="0" w:oddHBand="0" w:evenHBand="0" w:firstRowFirstColumn="0" w:firstRowLastColumn="0" w:lastRowFirstColumn="0" w:lastRowLastColumn="0"/>
+              <w:rPr>
+                <w:rFonts w:ascii="Calibri" w:eastAsia="Times New Roman" w:hAnsi="Calibri" w:cs="Calibri"/>
+                <w:color w:val="000000"/>
+              </w:rPr>
+            </w:pPr>
+          </w:p>
+          <w:p>
+            <w:pPr>
+              <w:cnfStyle w:val="000000000000" w:firstRow="0" w:lastRow="0" w:firstColumn="0" w:lastColumn="0" w:oddVBand="0" w:evenVBand="0" w:oddHBand="0" w:evenHBand="0" w:firstRowFirstColumn="0" w:firstRowLastColumn="0" w:lastRowFirstColumn="0" w:lastRowLastColumn="0"/>
+              <w:rPr>
+                <w:rFonts w:ascii="Calibri" w:eastAsia="Times New Roman" w:hAnsi="Calibri" w:cs="Calibri"/>
+                <w:color w:val="000000"/>
+              </w:rPr>
+            </w:pPr>
+            <w:r>
+              <w:rPr>
+                <w:rFonts w:ascii="Calibri" w:eastAsia="Times New Roman" w:hAnsi="Calibri" w:cs="Calibri"/>
+                <w:color w:val="000000"/>
+              </w:rPr>
+              <w:t>(Required.)</w:t>
             </w:r>
           </w:p>
         </w:tc>
@@ -1104,7 +1097,6 @@
                 <w:rFonts w:ascii="Calibri" w:eastAsia="Times New Roman" w:hAnsi="Calibri" w:cs="Calibri"/>
                 <w:color w:val="000000"/>
               </w:rPr>
-              <w:lastRenderedPageBreak/>
               <w:t>Original Lab Sample ID</w:t>
             </w:r>
           </w:p>
@@ -1217,6 +1209,7 @@
                 <w:rFonts w:ascii="Calibri" w:eastAsia="Times New Roman" w:hAnsi="Calibri" w:cs="Calibri"/>
                 <w:color w:val="000000"/>
               </w:rPr>
+              <w:lastRenderedPageBreak/>
               <w:t xml:space="preserve">Original </w:t>
             </w:r>
             <w:r>
@@ -1876,7 +1869,34 @@
                 <w:bCs/>
                 <w:color w:val="000000"/>
               </w:rPr>
-              <w:t xml:space="preserve">Total Coliform </w:t>
+              <w:t>[</w:t>
+            </w:r>
+            <w:r>
+              <w:rPr>
+                <w:rFonts w:ascii="Calibri" w:eastAsia="Times New Roman" w:hAnsi="Calibri" w:cs="Calibri"/>
+                <w:b/>
+                <w:bCs/>
+                <w:color w:val="000000"/>
+              </w:rPr>
+              <w:t>Total Coliform</w:t>
+            </w:r>
+            <w:r>
+              <w:rPr>
+                <w:rFonts w:ascii="Calibri" w:eastAsia="Times New Roman" w:hAnsi="Calibri" w:cs="Calibri"/>
+                <w:b/>
+                <w:bCs/>
+                <w:color w:val="000000"/>
+              </w:rPr>
+              <w:t>]</w:t>
+            </w:r>
+            <w:r>
+              <w:rPr>
+                <w:rFonts w:ascii="Calibri" w:eastAsia="Times New Roman" w:hAnsi="Calibri" w:cs="Calibri"/>
+                <w:b/>
+                <w:bCs/>
+                <w:color w:val="000000"/>
+              </w:rPr>
+              <w:t xml:space="preserve"> </w:t>
             </w:r>
             <w:r>
               <w:rPr>
@@ -1999,11 +2019,18 @@
             <w:pPr>
               <w:rPr>
                 <w:rFonts w:ascii="Calibri" w:eastAsia="Times New Roman" w:hAnsi="Calibri" w:cs="Calibri"/>
+                <w:color w:val="000000"/>
+              </w:rPr>
+            </w:pPr>
+            <w:r>
+              <w:rPr>
+                <w:rFonts w:ascii="Calibri" w:eastAsia="Times New Roman" w:hAnsi="Calibri" w:cs="Calibri"/>
                 <w:b/>
                 <w:bCs/>
                 <w:color w:val="000000"/>
               </w:rPr>
-            </w:pPr>
+              <w:t xml:space="preserve">[E. Coli] </w:t>
+            </w:r>
             <w:r>
               <w:rPr>
                 <w:rFonts w:ascii="Calibri" w:eastAsia="Times New Roman" w:hAnsi="Calibri" w:cs="Calibri"/>
@@ -2011,91 +2038,51 @@
                 <w:bCs/>
                 <w:color w:val="000000"/>
               </w:rPr>
-              <w:t>Sample Analytical Method</w:t>
-            </w:r>
-            <w:r>
-              <w:rPr>
-                <w:rFonts w:ascii="Calibri" w:eastAsia="Times New Roman" w:hAnsi="Calibri" w:cs="Calibri"/>
-                <w:b/>
-                <w:bCs/>
-                <w:color w:val="000000"/>
-              </w:rPr>
-              <w:br/>
-            </w:r>
-            <w:r>
-              <w:rPr>
-                <w:rFonts w:ascii="Calibri" w:eastAsia="Times New Roman" w:hAnsi="Calibri" w:cs="Calibri"/>
-                <w:color w:val="000000"/>
-              </w:rPr>
-              <w:t>(Total Coliform)</w:t>
+              <w:t>Presence</w:t>
             </w:r>
           </w:p>
         </w:tc>
         <w:tc>
           <w:tcPr>
             <w:tcW w:w="4278" w:type="dxa"/>
-            <w:noWrap/>
-            <w:hideMark/>
-          </w:tcPr>
-          <w:p>
-            <w:pPr>
-              <w:rPr>
-                <w:rFonts w:ascii="Calibri" w:eastAsia="Times New Roman" w:hAnsi="Calibri" w:cs="Calibri"/>
-                <w:color w:val="000000"/>
-              </w:rPr>
-            </w:pPr>
-            <w:r>
-              <w:rPr>
-                <w:rFonts w:ascii="Calibri" w:eastAsia="Times New Roman" w:hAnsi="Calibri" w:cs="Calibri"/>
-                <w:color w:val="000000"/>
-              </w:rPr>
-              <w:t xml:space="preserve">The analytical method used. </w:t>
-            </w:r>
-          </w:p>
-          <w:p>
-            <w:pPr>
-              <w:rPr>
-                <w:rFonts w:ascii="Calibri" w:eastAsia="Times New Roman" w:hAnsi="Calibri" w:cs="Calibri"/>
-                <w:color w:val="000000"/>
-              </w:rPr>
-            </w:pPr>
-          </w:p>
-          <w:p>
-            <w:pPr>
-              <w:rPr>
-                <w:rFonts w:ascii="Calibri" w:eastAsia="Times New Roman" w:hAnsi="Calibri" w:cs="Calibri"/>
-                <w:color w:val="000000"/>
-              </w:rPr>
-            </w:pPr>
-            <w:r>
-              <w:rPr>
-                <w:rFonts w:ascii="Calibri" w:eastAsia="Times New Roman" w:hAnsi="Calibri" w:cs="Calibri"/>
-                <w:color w:val="000000"/>
-              </w:rPr>
-              <w:t>Either choose from the list or enter your own, but the method entered must be recognized by SDWIS.</w:t>
-            </w:r>
-          </w:p>
-          <w:p>
-            <w:pPr>
-              <w:rPr>
-                <w:rFonts w:ascii="Calibri" w:eastAsia="Times New Roman" w:hAnsi="Calibri" w:cs="Calibri"/>
-                <w:color w:val="000000"/>
-              </w:rPr>
-            </w:pPr>
-          </w:p>
-          <w:p>
-            <w:pPr>
-              <w:rPr>
-                <w:rFonts w:ascii="Calibri" w:eastAsia="Times New Roman" w:hAnsi="Calibri" w:cs="Calibri"/>
-                <w:color w:val="000000"/>
-              </w:rPr>
-            </w:pPr>
-            <w:r>
-              <w:rPr>
-                <w:rFonts w:ascii="Calibri" w:eastAsia="Times New Roman" w:hAnsi="Calibri" w:cs="Calibri"/>
-                <w:color w:val="000000"/>
-              </w:rPr>
-              <w:t>(Optional. E.g., "9223B-PA".)</w:t>
+            <w:hideMark/>
+          </w:tcPr>
+          <w:p>
+            <w:pPr>
+              <w:rPr>
+                <w:rFonts w:ascii="Calibri" w:eastAsia="Times New Roman" w:hAnsi="Calibri" w:cs="Calibri"/>
+                <w:color w:val="000000"/>
+              </w:rPr>
+            </w:pPr>
+            <w:r>
+              <w:rPr>
+                <w:rFonts w:ascii="Calibri" w:eastAsia="Times New Roman" w:hAnsi="Calibri" w:cs="Calibri"/>
+                <w:color w:val="000000"/>
+              </w:rPr>
+              <w:t>Indicate whether presence of microbes was detected.</w:t>
+            </w:r>
+          </w:p>
+          <w:p>
+            <w:pPr>
+              <w:rPr>
+                <w:rFonts w:ascii="Calibri" w:eastAsia="Times New Roman" w:hAnsi="Calibri" w:cs="Calibri"/>
+                <w:color w:val="000000"/>
+              </w:rPr>
+            </w:pPr>
+          </w:p>
+          <w:p>
+            <w:pPr>
+              <w:rPr>
+                <w:rFonts w:ascii="Calibri" w:eastAsia="Times New Roman" w:hAnsi="Calibri" w:cs="Calibri"/>
+                <w:color w:val="000000"/>
+              </w:rPr>
+            </w:pPr>
+            <w:r>
+              <w:rPr>
+                <w:rFonts w:ascii="Calibri" w:eastAsia="Times New Roman" w:hAnsi="Calibri" w:cs="Calibri"/>
+                <w:color w:val="000000"/>
+              </w:rPr>
+              <w:t>(Required if Total Coliform is Present.)</w:t>
             </w:r>
           </w:p>
         </w:tc>
@@ -2117,7 +2104,35 @@
                 <w:rFonts w:ascii="Calibri" w:eastAsia="Times New Roman" w:hAnsi="Calibri" w:cs="Calibri"/>
                 <w:color w:val="000000"/>
               </w:rPr>
-              <w:t>[None]</w:t>
+              <w:t>Acceptable values are "</w:t>
+            </w:r>
+            <w:r>
+              <w:rPr>
+                <w:rFonts w:ascii="Calibri" w:eastAsia="Times New Roman" w:hAnsi="Calibri" w:cs="Calibri"/>
+                <w:color w:val="000000"/>
+              </w:rPr>
+              <w:t>Present</w:t>
+            </w:r>
+            <w:r>
+              <w:rPr>
+                <w:rFonts w:ascii="Calibri" w:eastAsia="Times New Roman" w:hAnsi="Calibri" w:cs="Calibri"/>
+                <w:color w:val="000000"/>
+              </w:rPr>
+              <w:t>" or "</w:t>
+            </w:r>
+            <w:r>
+              <w:rPr>
+                <w:rFonts w:ascii="Calibri" w:eastAsia="Times New Roman" w:hAnsi="Calibri" w:cs="Calibri"/>
+                <w:color w:val="000000"/>
+              </w:rPr>
+              <w:t>Absent</w:t>
+            </w:r>
+            <w:r>
+              <w:rPr>
+                <w:rFonts w:ascii="Calibri" w:eastAsia="Times New Roman" w:hAnsi="Calibri" w:cs="Calibri"/>
+                <w:color w:val="000000"/>
+              </w:rPr>
+              <w:t>".</w:t>
             </w:r>
           </w:p>
         </w:tc>
@@ -2137,18 +2152,11 @@
             <w:pPr>
               <w:rPr>
                 <w:rFonts w:ascii="Calibri" w:eastAsia="Times New Roman" w:hAnsi="Calibri" w:cs="Calibri"/>
-                <w:color w:val="000000"/>
-              </w:rPr>
-            </w:pPr>
-            <w:r>
-              <w:rPr>
-                <w:rFonts w:ascii="Calibri" w:eastAsia="Times New Roman" w:hAnsi="Calibri" w:cs="Calibri"/>
                 <w:b/>
                 <w:bCs/>
                 <w:color w:val="000000"/>
               </w:rPr>
-              <w:t xml:space="preserve">E. Coli </w:t>
-            </w:r>
+            </w:pPr>
             <w:r>
               <w:rPr>
                 <w:rFonts w:ascii="Calibri" w:eastAsia="Times New Roman" w:hAnsi="Calibri" w:cs="Calibri"/>
@@ -2156,51 +2164,84 @@
                 <w:bCs/>
                 <w:color w:val="000000"/>
               </w:rPr>
-              <w:t>Presence</w:t>
+              <w:t xml:space="preserve">[Total Coliform] </w:t>
+            </w:r>
+            <w:r>
+              <w:rPr>
+                <w:rFonts w:ascii="Calibri" w:eastAsia="Times New Roman" w:hAnsi="Calibri" w:cs="Calibri"/>
+                <w:b/>
+                <w:bCs/>
+                <w:color w:val="000000"/>
+              </w:rPr>
+              <w:t>Analytical Method</w:t>
             </w:r>
           </w:p>
         </w:tc>
         <w:tc>
           <w:tcPr>
             <w:tcW w:w="4278" w:type="dxa"/>
-            <w:hideMark/>
-          </w:tcPr>
-          <w:p>
-            <w:pPr>
-              <w:rPr>
-                <w:rFonts w:ascii="Calibri" w:eastAsia="Times New Roman" w:hAnsi="Calibri" w:cs="Calibri"/>
-                <w:color w:val="000000"/>
-              </w:rPr>
-            </w:pPr>
-            <w:r>
-              <w:rPr>
-                <w:rFonts w:ascii="Calibri" w:eastAsia="Times New Roman" w:hAnsi="Calibri" w:cs="Calibri"/>
-                <w:color w:val="000000"/>
-              </w:rPr>
-              <w:t>Indicate whether presence of microbes was detected.</w:t>
-            </w:r>
-          </w:p>
-          <w:p>
-            <w:pPr>
-              <w:rPr>
-                <w:rFonts w:ascii="Calibri" w:eastAsia="Times New Roman" w:hAnsi="Calibri" w:cs="Calibri"/>
-                <w:color w:val="000000"/>
-              </w:rPr>
-            </w:pPr>
-          </w:p>
-          <w:p>
-            <w:pPr>
-              <w:rPr>
-                <w:rFonts w:ascii="Calibri" w:eastAsia="Times New Roman" w:hAnsi="Calibri" w:cs="Calibri"/>
-                <w:color w:val="000000"/>
-              </w:rPr>
-            </w:pPr>
-            <w:r>
-              <w:rPr>
-                <w:rFonts w:ascii="Calibri" w:eastAsia="Times New Roman" w:hAnsi="Calibri" w:cs="Calibri"/>
-                <w:color w:val="000000"/>
-              </w:rPr>
-              <w:t>(Required if Total Coliform is Present.)</w:t>
+            <w:noWrap/>
+            <w:hideMark/>
+          </w:tcPr>
+          <w:p>
+            <w:pPr>
+              <w:rPr>
+                <w:rFonts w:ascii="Calibri" w:eastAsia="Times New Roman" w:hAnsi="Calibri" w:cs="Calibri"/>
+                <w:color w:val="000000"/>
+              </w:rPr>
+            </w:pPr>
+            <w:r>
+              <w:rPr>
+                <w:rFonts w:ascii="Calibri" w:eastAsia="Times New Roman" w:hAnsi="Calibri" w:cs="Calibri"/>
+                <w:color w:val="000000"/>
+              </w:rPr>
+              <w:t xml:space="preserve">The analytical method used. </w:t>
+            </w:r>
+          </w:p>
+          <w:p>
+            <w:pPr>
+              <w:rPr>
+                <w:rFonts w:ascii="Calibri" w:eastAsia="Times New Roman" w:hAnsi="Calibri" w:cs="Calibri"/>
+                <w:color w:val="000000"/>
+              </w:rPr>
+            </w:pPr>
+          </w:p>
+          <w:p>
+            <w:pPr>
+              <w:rPr>
+                <w:rFonts w:ascii="Calibri" w:eastAsia="Times New Roman" w:hAnsi="Calibri" w:cs="Calibri"/>
+                <w:color w:val="000000"/>
+              </w:rPr>
+            </w:pPr>
+            <w:r>
+              <w:rPr>
+                <w:rFonts w:ascii="Calibri" w:eastAsia="Times New Roman" w:hAnsi="Calibri" w:cs="Calibri"/>
+                <w:color w:val="000000"/>
+              </w:rPr>
+              <w:t>Either choose from the list or enter your own, but the method entered must be recognized by SDWIS.</w:t>
+            </w:r>
+          </w:p>
+          <w:p>
+            <w:pPr>
+              <w:rPr>
+                <w:rFonts w:ascii="Calibri" w:eastAsia="Times New Roman" w:hAnsi="Calibri" w:cs="Calibri"/>
+                <w:color w:val="000000"/>
+              </w:rPr>
+            </w:pPr>
+          </w:p>
+          <w:p>
+            <w:pPr>
+              <w:rPr>
+                <w:rFonts w:ascii="Calibri" w:eastAsia="Times New Roman" w:hAnsi="Calibri" w:cs="Calibri"/>
+                <w:color w:val="000000"/>
+              </w:rPr>
+            </w:pPr>
+            <w:r>
+              <w:rPr>
+                <w:rFonts w:ascii="Calibri" w:eastAsia="Times New Roman" w:hAnsi="Calibri" w:cs="Calibri"/>
+                <w:color w:val="000000"/>
+              </w:rPr>
+              <w:t>(Optional. E.g., "9223B-PA".)</w:t>
             </w:r>
           </w:p>
         </w:tc>
@@ -2222,35 +2263,7 @@
                 <w:rFonts w:ascii="Calibri" w:eastAsia="Times New Roman" w:hAnsi="Calibri" w:cs="Calibri"/>
                 <w:color w:val="000000"/>
               </w:rPr>
-              <w:t>Acceptable values are "</w:t>
-            </w:r>
-            <w:r>
-              <w:rPr>
-                <w:rFonts w:ascii="Calibri" w:eastAsia="Times New Roman" w:hAnsi="Calibri" w:cs="Calibri"/>
-                <w:color w:val="000000"/>
-              </w:rPr>
-              <w:t>Present</w:t>
-            </w:r>
-            <w:r>
-              <w:rPr>
-                <w:rFonts w:ascii="Calibri" w:eastAsia="Times New Roman" w:hAnsi="Calibri" w:cs="Calibri"/>
-                <w:color w:val="000000"/>
-              </w:rPr>
-              <w:t>" or "</w:t>
-            </w:r>
-            <w:r>
-              <w:rPr>
-                <w:rFonts w:ascii="Calibri" w:eastAsia="Times New Roman" w:hAnsi="Calibri" w:cs="Calibri"/>
-                <w:color w:val="000000"/>
-              </w:rPr>
-              <w:t>Absent</w:t>
-            </w:r>
-            <w:r>
-              <w:rPr>
-                <w:rFonts w:ascii="Calibri" w:eastAsia="Times New Roman" w:hAnsi="Calibri" w:cs="Calibri"/>
-                <w:color w:val="000000"/>
-              </w:rPr>
-              <w:t>".</w:t>
+              <w:t>[None]</w:t>
             </w:r>
           </w:p>
         </w:tc>
@@ -2282,7 +2295,7 @@
                 <w:bCs/>
                 <w:color w:val="000000"/>
               </w:rPr>
-              <w:t>Sample Analytical Method</w:t>
+              <w:t xml:space="preserve">[E. Coli] </w:t>
             </w:r>
             <w:r>
               <w:rPr>
@@ -2291,14 +2304,7 @@
                 <w:bCs/>
                 <w:color w:val="000000"/>
               </w:rPr>
-              <w:br/>
-            </w:r>
-            <w:r>
-              <w:rPr>
-                <w:rFonts w:ascii="Calibri" w:eastAsia="Times New Roman" w:hAnsi="Calibri" w:cs="Calibri"/>
-                <w:color w:val="000000"/>
-              </w:rPr>
-              <w:t>(E. Coli)</w:t>
+              <w:t>Analytical Method</w:t>
             </w:r>
           </w:p>
         </w:tc>
@@ -2419,7 +2425,7 @@
                 <w:bCs/>
                 <w:color w:val="000000"/>
               </w:rPr>
-              <w:t>Analysis Start Date</w:t>
+              <w:t>Start Date</w:t>
             </w:r>
           </w:p>
         </w:tc>
@@ -2516,7 +2522,7 @@
                 <w:bCs/>
                 <w:color w:val="000000"/>
               </w:rPr>
-              <w:t>Analysis Start Time</w:t>
+              <w:t>Start Time</w:t>
             </w:r>
           </w:p>
         </w:tc>
@@ -2574,7 +2580,7 @@
                 <w:rFonts w:ascii="Calibri" w:eastAsia="Times New Roman" w:hAnsi="Calibri" w:cs="Calibri"/>
                 <w:color w:val="000000"/>
               </w:rPr>
-              <w:t>Enter as a time, e.g., "1 pm" or "1:00 pm" or "13:00".</w:t>
+              <w:t>Enter as a time, e.g., "13:00" or "1 pm" or "1:00 pm".</w:t>
             </w:r>
           </w:p>
           <w:p>
@@ -2650,16 +2656,7 @@
                 <w:bCs/>
                 <w:color w:val="000000"/>
               </w:rPr>
-              <w:t>Analysis</w:t>
-            </w:r>
-            <w:r>
-              <w:rPr>
-                <w:rFonts w:ascii="Calibri" w:eastAsia="Times New Roman" w:hAnsi="Calibri" w:cs="Calibri"/>
-                <w:b/>
-                <w:bCs/>
-                <w:color w:val="000000"/>
-              </w:rPr>
-              <w:t xml:space="preserve"> End</w:t>
+              <w:t>End</w:t>
             </w:r>
             <w:r>
               <w:rPr>
@@ -2786,8 +2783,7 @@
                 <w:bCs/>
                 <w:color w:val="000000"/>
               </w:rPr>
-              <w:lastRenderedPageBreak/>
-              <w:t xml:space="preserve">Analysis </w:t>
+              <w:t xml:space="preserve">End </w:t>
             </w:r>
             <w:r>
               <w:rPr>
@@ -2796,15 +2792,6 @@
                 <w:bCs/>
                 <w:color w:val="000000"/>
               </w:rPr>
-              <w:t xml:space="preserve">End </w:t>
-            </w:r>
-            <w:r>
-              <w:rPr>
-                <w:rFonts w:ascii="Calibri" w:eastAsia="Times New Roman" w:hAnsi="Calibri" w:cs="Calibri"/>
-                <w:b/>
-                <w:bCs/>
-                <w:color w:val="000000"/>
-              </w:rPr>
               <w:t>Time</w:t>
             </w:r>
           </w:p>
@@ -2863,7 +2850,7 @@
                 <w:rFonts w:ascii="Calibri" w:eastAsia="Times New Roman" w:hAnsi="Calibri" w:cs="Calibri"/>
                 <w:color w:val="000000"/>
               </w:rPr>
-              <w:t>Enter as a time, e.g., "1 pm" or "1:00 pm" or "13:00".</w:t>
+              <w:t>Enter as a time, e.g., "13:00" or "1 pm" or "1:00 pm".</w:t>
             </w:r>
           </w:p>
           <w:p>
@@ -2916,7 +2903,7 @@
     <w:p/>
     <w:sectPr>
       <w:pgSz w:w="12240" w:h="15840"/>
-      <w:pgMar w:top="1440" w:right="1440" w:bottom="1440" w:left="1440" w:header="720" w:footer="720" w:gutter="0"/>
+      <w:pgMar w:top="1080" w:right="1440" w:bottom="1080" w:left="1440" w:header="720" w:footer="720" w:gutter="0"/>
       <w:cols w:space="720"/>
       <w:docGrid w:linePitch="360"/>
     </w:sectPr>
@@ -2925,7 +2912,7 @@
 </file>
 
 <file path=word/styles.xml><?xml version="1.0" encoding="utf-8"?>
-<w:styles xmlns:mc="http://schemas.openxmlformats.org/markup-compatibility/2006" xmlns:r="http://schemas.openxmlformats.org/officeDocument/2006/relationships" xmlns:w="http://schemas.openxmlformats.org/wordprocessingml/2006/main" xmlns:w14="http://schemas.microsoft.com/office/word/2010/wordml" xmlns:w15="http://schemas.microsoft.com/office/word/2012/wordml" xmlns:w16cex="http://schemas.microsoft.com/office/word/2018/wordml/cex" xmlns:w16cid="http://schemas.microsoft.com/office/word/2016/wordml/cid" xmlns:w16="http://schemas.microsoft.com/office/word/2018/wordml" xmlns:w16se="http://schemas.microsoft.com/office/word/2015/wordml/symex" mc:Ignorable="w14 w15 w16se w16cid w16 w16cex">
+<w:styles xmlns:mc="http://schemas.openxmlformats.org/markup-compatibility/2006" xmlns:r="http://schemas.openxmlformats.org/officeDocument/2006/relationships" xmlns:w="http://schemas.openxmlformats.org/wordprocessingml/2006/main" xmlns:w14="http://schemas.microsoft.com/office/word/2010/wordml" xmlns:w15="http://schemas.microsoft.com/office/word/2012/wordml" xmlns:w16cex="http://schemas.microsoft.com/office/word/2018/wordml/cex" xmlns:w16cid="http://schemas.microsoft.com/office/word/2016/wordml/cid" xmlns:w16="http://schemas.microsoft.com/office/word/2018/wordml" xmlns:w16sdtdh="http://schemas.microsoft.com/office/word/2020/wordml/sdtdatahash" xmlns:w16se="http://schemas.microsoft.com/office/word/2015/wordml/symex" mc:Ignorable="w14 w15 w16se w16cid w16 w16cex w16sdtdh">
   <w:docDefaults>
     <w:rPrDefault>
       <w:rPr>
@@ -3322,6 +3309,7 @@
   <w:style w:type="paragraph" w:default="1" w:styleId="Normal">
     <w:name w:val="Normal"/>
     <w:qFormat/>
+    <w:rsid w:val="00A550BC"/>
   </w:style>
   <w:style w:type="paragraph" w:styleId="Heading1">
     <w:name w:val="heading 1"/>

</xml_diff>

<commit_message>
Make Collection Address required and update description
#19
</commit_message>
<xml_diff>
--- a/specs/Coliform-column-messages.docx
+++ b/specs/Coliform-column-messages.docx
@@ -973,7 +973,28 @@
                 <w:rFonts w:ascii="Calibri" w:eastAsia="Times New Roman" w:hAnsi="Calibri" w:cs="Calibri"/>
                 <w:color w:val="000000"/>
               </w:rPr>
-              <w:t>physical address of the sample collection sit</w:t>
+              <w:t xml:space="preserve">physical address </w:t>
+            </w:r>
+            <w:r>
+              <w:rPr>
+                <w:rFonts w:ascii="Calibri" w:eastAsia="Times New Roman" w:hAnsi="Calibri" w:cs="Calibri"/>
+                <w:color w:val="000000"/>
+              </w:rPr>
+              <w:t>or sample site number</w:t>
+            </w:r>
+            <w:r>
+              <w:rPr>
+                <w:rFonts w:ascii="Calibri" w:eastAsia="Times New Roman" w:hAnsi="Calibri" w:cs="Calibri"/>
+                <w:color w:val="000000"/>
+              </w:rPr>
+              <w:t xml:space="preserve"> </w:t>
+            </w:r>
+            <w:r>
+              <w:rPr>
+                <w:rFonts w:ascii="Calibri" w:eastAsia="Times New Roman" w:hAnsi="Calibri" w:cs="Calibri"/>
+                <w:color w:val="000000"/>
+              </w:rPr>
+              <w:t>of the sample collection sit</w:t>
             </w:r>
             <w:r>
               <w:rPr>
@@ -1012,7 +1033,14 @@
                 <w:rFonts w:ascii="Calibri" w:eastAsia="Times New Roman" w:hAnsi="Calibri" w:cs="Calibri"/>
                 <w:color w:val="000000"/>
               </w:rPr>
-              <w:t>(Optional</w:t>
+              <w:t>(</w:t>
+            </w:r>
+            <w:r>
+              <w:rPr>
+                <w:rFonts w:ascii="Calibri" w:eastAsia="Times New Roman" w:hAnsi="Calibri" w:cs="Calibri"/>
+                <w:color w:val="000000"/>
+              </w:rPr>
+              <w:t>Required</w:t>
             </w:r>
             <w:r>
               <w:rPr>

</xml_diff>